<commit_message>
acabado lo de git, añadiendo los lenguajes
</commit_message>
<xml_diff>
--- a/TFG Iván Arteta.docx
+++ b/TFG Iván Arteta.docx
@@ -83,7 +83,25 @@
                                 <w:sz w:val="48"/>
                                 <w:szCs w:val="48"/>
                               </w:rPr>
-                              <w:t>E.T.S. de Ingeniería Industrial,                                 Informática y de Telecomunicación</w:t>
+                              <w:t xml:space="preserve">E.T.S. de Ingeniería </w:t>
+                            </w:r>
+                            <w:proofErr w:type="gramStart"/>
+                            <w:r>
+                              <w:rPr>
+                                <w:color w:val="FFFFFF" w:themeColor="background1"/>
+                                <w:sz w:val="48"/>
+                                <w:szCs w:val="48"/>
+                              </w:rPr>
+                              <w:t xml:space="preserve">Industrial,   </w:t>
+                            </w:r>
+                            <w:proofErr w:type="gramEnd"/>
+                            <w:r>
+                              <w:rPr>
+                                <w:color w:val="FFFFFF" w:themeColor="background1"/>
+                                <w:sz w:val="48"/>
+                                <w:szCs w:val="48"/>
+                              </w:rPr>
+                              <w:t xml:space="preserve">                              Informática y de Telecomunicación</w:t>
                             </w:r>
                           </w:p>
                           <w:p>
@@ -147,7 +165,25 @@
                           <w:sz w:val="48"/>
                           <w:szCs w:val="48"/>
                         </w:rPr>
-                        <w:t>E.T.S. de Ingeniería Industrial,                                 Informática y de Telecomunicación</w:t>
+                        <w:t xml:space="preserve">E.T.S. de Ingeniería </w:t>
+                      </w:r>
+                      <w:proofErr w:type="gramStart"/>
+                      <w:r>
+                        <w:rPr>
+                          <w:color w:val="FFFFFF" w:themeColor="background1"/>
+                          <w:sz w:val="48"/>
+                          <w:szCs w:val="48"/>
+                        </w:rPr>
+                        <w:t xml:space="preserve">Industrial,   </w:t>
+                      </w:r>
+                      <w:proofErr w:type="gramEnd"/>
+                      <w:r>
+                        <w:rPr>
+                          <w:color w:val="FFFFFF" w:themeColor="background1"/>
+                          <w:sz w:val="48"/>
+                          <w:szCs w:val="48"/>
+                        </w:rPr>
+                        <w:t xml:space="preserve">                              Informática y de Telecomunicación</w:t>
                       </w:r>
                     </w:p>
                     <w:p>
@@ -1440,7 +1476,7 @@
           <w:r>
             <w:fldChar w:fldCharType="separate"/>
           </w:r>
-          <w:hyperlink w:anchor="_Toc103111208" w:history="1">
+          <w:hyperlink w:anchor="_Toc103263472" w:history="1">
             <w:r>
               <w:rPr>
                 <w:rStyle w:val="Hipervnculo"/>
@@ -1483,7 +1519,7 @@
                 <w:noProof/>
                 <w:webHidden/>
               </w:rPr>
-              <w:instrText xml:space="preserve"> PAGEREF _Toc103111208 \h </w:instrText>
+              <w:instrText xml:space="preserve"> PAGEREF _Toc103263472 \h </w:instrText>
             </w:r>
             <w:r>
               <w:rPr>
@@ -1526,7 +1562,7 @@
               <w:noProof/>
             </w:rPr>
           </w:pPr>
-          <w:hyperlink w:anchor="_Toc103111209" w:history="1">
+          <w:hyperlink w:anchor="_Toc103263473" w:history="1">
             <w:r>
               <w:rPr>
                 <w:rStyle w:val="Hipervnculo"/>
@@ -1567,7 +1603,7 @@
                 <w:noProof/>
                 <w:webHidden/>
               </w:rPr>
-              <w:instrText xml:space="preserve"> PAGEREF _Toc103111209 \h </w:instrText>
+              <w:instrText xml:space="preserve"> PAGEREF _Toc103263473 \h </w:instrText>
             </w:r>
             <w:r>
               <w:rPr>
@@ -1610,7 +1646,7 @@
               <w:noProof/>
             </w:rPr>
           </w:pPr>
-          <w:hyperlink w:anchor="_Toc103111210" w:history="1">
+          <w:hyperlink w:anchor="_Toc103263474" w:history="1">
             <w:r>
               <w:rPr>
                 <w:rStyle w:val="Hipervnculo"/>
@@ -1651,7 +1687,7 @@
                 <w:noProof/>
                 <w:webHidden/>
               </w:rPr>
-              <w:instrText xml:space="preserve"> PAGEREF _Toc103111210 \h </w:instrText>
+              <w:instrText xml:space="preserve"> PAGEREF _Toc103263474 \h </w:instrText>
             </w:r>
             <w:r>
               <w:rPr>
@@ -1694,7 +1730,7 @@
               <w:noProof/>
             </w:rPr>
           </w:pPr>
-          <w:hyperlink w:anchor="_Toc103111211" w:history="1">
+          <w:hyperlink w:anchor="_Toc103263475" w:history="1">
             <w:r>
               <w:rPr>
                 <w:rStyle w:val="Hipervnculo"/>
@@ -1735,7 +1771,7 @@
                 <w:noProof/>
                 <w:webHidden/>
               </w:rPr>
-              <w:instrText xml:space="preserve"> PAGEREF _Toc103111211 \h </w:instrText>
+              <w:instrText xml:space="preserve"> PAGEREF _Toc103263475 \h </w:instrText>
             </w:r>
             <w:r>
               <w:rPr>
@@ -1778,7 +1814,7 @@
               <w:noProof/>
             </w:rPr>
           </w:pPr>
-          <w:hyperlink w:anchor="_Toc103111212" w:history="1">
+          <w:hyperlink w:anchor="_Toc103263476" w:history="1">
             <w:r>
               <w:rPr>
                 <w:rStyle w:val="Hipervnculo"/>
@@ -1821,7 +1857,7 @@
                 <w:noProof/>
                 <w:webHidden/>
               </w:rPr>
-              <w:instrText xml:space="preserve"> PAGEREF _Toc103111212 \h </w:instrText>
+              <w:instrText xml:space="preserve"> PAGEREF _Toc103263476 \h </w:instrText>
             </w:r>
             <w:r>
               <w:rPr>
@@ -1864,7 +1900,7 @@
               <w:noProof/>
             </w:rPr>
           </w:pPr>
-          <w:hyperlink w:anchor="_Toc103111213" w:history="1">
+          <w:hyperlink w:anchor="_Toc103263477" w:history="1">
             <w:r>
               <w:rPr>
                 <w:rStyle w:val="Hipervnculo"/>
@@ -1905,7 +1941,7 @@
                 <w:noProof/>
                 <w:webHidden/>
               </w:rPr>
-              <w:instrText xml:space="preserve"> PAGEREF _Toc103111213 \h </w:instrText>
+              <w:instrText xml:space="preserve"> PAGEREF _Toc103263477 \h </w:instrText>
             </w:r>
             <w:r>
               <w:rPr>
@@ -1948,7 +1984,7 @@
               <w:noProof/>
             </w:rPr>
           </w:pPr>
-          <w:hyperlink w:anchor="_Toc103111214" w:history="1">
+          <w:hyperlink w:anchor="_Toc103263478" w:history="1">
             <w:r>
               <w:rPr>
                 <w:rStyle w:val="Hipervnculo"/>
@@ -1989,7 +2025,7 @@
                 <w:noProof/>
                 <w:webHidden/>
               </w:rPr>
-              <w:instrText xml:space="preserve"> PAGEREF _Toc103111214 \h </w:instrText>
+              <w:instrText xml:space="preserve"> PAGEREF _Toc103263478 \h </w:instrText>
             </w:r>
             <w:r>
               <w:rPr>
@@ -2032,7 +2068,7 @@
               <w:noProof/>
             </w:rPr>
           </w:pPr>
-          <w:hyperlink w:anchor="_Toc103111215" w:history="1">
+          <w:hyperlink w:anchor="_Toc103263479" w:history="1">
             <w:r>
               <w:rPr>
                 <w:rStyle w:val="Hipervnculo"/>
@@ -2073,7 +2109,7 @@
                 <w:noProof/>
                 <w:webHidden/>
               </w:rPr>
-              <w:instrText xml:space="preserve"> PAGEREF _Toc103111215 \h </w:instrText>
+              <w:instrText xml:space="preserve"> PAGEREF _Toc103263479 \h </w:instrText>
             </w:r>
             <w:r>
               <w:rPr>
@@ -2116,7 +2152,7 @@
               <w:noProof/>
             </w:rPr>
           </w:pPr>
-          <w:hyperlink w:anchor="_Toc103111216" w:history="1">
+          <w:hyperlink w:anchor="_Toc103263480" w:history="1">
             <w:r>
               <w:rPr>
                 <w:rStyle w:val="Hipervnculo"/>
@@ -2159,7 +2195,7 @@
                 <w:noProof/>
                 <w:webHidden/>
               </w:rPr>
-              <w:instrText xml:space="preserve"> PAGEREF _Toc103111216 \h </w:instrText>
+              <w:instrText xml:space="preserve"> PAGEREF _Toc103263480 \h </w:instrText>
             </w:r>
             <w:r>
               <w:rPr>
@@ -2202,7 +2238,7 @@
               <w:noProof/>
             </w:rPr>
           </w:pPr>
-          <w:hyperlink w:anchor="_Toc103111217" w:history="1">
+          <w:hyperlink w:anchor="_Toc103263481" w:history="1">
             <w:r>
               <w:rPr>
                 <w:rStyle w:val="Hipervnculo"/>
@@ -2243,7 +2279,7 @@
                 <w:noProof/>
                 <w:webHidden/>
               </w:rPr>
-              <w:instrText xml:space="preserve"> PAGEREF _Toc103111217 \h </w:instrText>
+              <w:instrText xml:space="preserve"> PAGEREF _Toc103263481 \h </w:instrText>
             </w:r>
             <w:r>
               <w:rPr>
@@ -2286,7 +2322,7 @@
               <w:noProof/>
             </w:rPr>
           </w:pPr>
-          <w:hyperlink w:anchor="_Toc103111218" w:history="1">
+          <w:hyperlink w:anchor="_Toc103263482" w:history="1">
             <w:r>
               <w:rPr>
                 <w:rStyle w:val="Hipervnculo"/>
@@ -2327,7 +2363,7 @@
                 <w:noProof/>
                 <w:webHidden/>
               </w:rPr>
-              <w:instrText xml:space="preserve"> PAGEREF _Toc103111218 \h </w:instrText>
+              <w:instrText xml:space="preserve"> PAGEREF _Toc103263482 \h </w:instrText>
             </w:r>
             <w:r>
               <w:rPr>
@@ -2370,7 +2406,7 @@
               <w:noProof/>
             </w:rPr>
           </w:pPr>
-          <w:hyperlink w:anchor="_Toc103111219" w:history="1">
+          <w:hyperlink w:anchor="_Toc103263483" w:history="1">
             <w:r>
               <w:rPr>
                 <w:rStyle w:val="Hipervnculo"/>
@@ -2411,7 +2447,7 @@
                 <w:noProof/>
                 <w:webHidden/>
               </w:rPr>
-              <w:instrText xml:space="preserve"> PAGEREF _Toc103111219 \h </w:instrText>
+              <w:instrText xml:space="preserve"> PAGEREF _Toc103263483 \h </w:instrText>
             </w:r>
             <w:r>
               <w:rPr>
@@ -2454,7 +2490,7 @@
               <w:noProof/>
             </w:rPr>
           </w:pPr>
-          <w:hyperlink w:anchor="_Toc103111220" w:history="1">
+          <w:hyperlink w:anchor="_Toc103263484" w:history="1">
             <w:r>
               <w:rPr>
                 <w:rStyle w:val="Hipervnculo"/>
@@ -2495,7 +2531,7 @@
                 <w:noProof/>
                 <w:webHidden/>
               </w:rPr>
-              <w:instrText xml:space="preserve"> PAGEREF _Toc103111220 \h </w:instrText>
+              <w:instrText xml:space="preserve"> PAGEREF _Toc103263484 \h </w:instrText>
             </w:r>
             <w:r>
               <w:rPr>
@@ -2515,7 +2551,7 @@
                 <w:noProof/>
                 <w:webHidden/>
               </w:rPr>
-              <w:t>21</w:t>
+              <w:t>22</w:t>
             </w:r>
             <w:r>
               <w:rPr>
@@ -2538,7 +2574,7 @@
               <w:noProof/>
             </w:rPr>
           </w:pPr>
-          <w:hyperlink w:anchor="_Toc103111221" w:history="1">
+          <w:hyperlink w:anchor="_Toc103263485" w:history="1">
             <w:r>
               <w:rPr>
                 <w:rStyle w:val="Hipervnculo"/>
@@ -2579,7 +2615,7 @@
                 <w:noProof/>
                 <w:webHidden/>
               </w:rPr>
-              <w:instrText xml:space="preserve"> PAGEREF _Toc103111221 \h </w:instrText>
+              <w:instrText xml:space="preserve"> PAGEREF _Toc103263485 \h </w:instrText>
             </w:r>
             <w:r>
               <w:rPr>
@@ -2599,7 +2635,343 @@
                 <w:noProof/>
                 <w:webHidden/>
               </w:rPr>
-              <w:t>21</w:t>
+              <w:t>26</w:t>
+            </w:r>
+            <w:r>
+              <w:rPr>
+                <w:noProof/>
+                <w:webHidden/>
+              </w:rPr>
+              <w:fldChar w:fldCharType="end"/>
+            </w:r>
+          </w:hyperlink>
+        </w:p>
+        <w:p>
+          <w:pPr>
+            <w:pStyle w:val="TDC3"/>
+            <w:tabs>
+              <w:tab w:val="left" w:pos="1320"/>
+              <w:tab w:val="right" w:leader="dot" w:pos="8494"/>
+            </w:tabs>
+            <w:rPr>
+              <w:rFonts w:cstheme="minorBidi"/>
+              <w:noProof/>
+            </w:rPr>
+          </w:pPr>
+          <w:hyperlink w:anchor="_Toc103263486" w:history="1">
+            <w:r>
+              <w:rPr>
+                <w:rStyle w:val="Hipervnculo"/>
+                <w:noProof/>
+              </w:rPr>
+              <w:t>3.3.1</w:t>
+            </w:r>
+            <w:r>
+              <w:rPr>
+                <w:rFonts w:cstheme="minorBidi"/>
+                <w:noProof/>
+              </w:rPr>
+              <w:tab/>
+            </w:r>
+            <w:r>
+              <w:rPr>
+                <w:rStyle w:val="Hipervnculo"/>
+                <w:noProof/>
+              </w:rPr>
+              <w:t>Javascript</w:t>
+            </w:r>
+            <w:r>
+              <w:rPr>
+                <w:noProof/>
+                <w:webHidden/>
+              </w:rPr>
+              <w:tab/>
+            </w:r>
+            <w:r>
+              <w:rPr>
+                <w:noProof/>
+                <w:webHidden/>
+              </w:rPr>
+              <w:fldChar w:fldCharType="begin"/>
+            </w:r>
+            <w:r>
+              <w:rPr>
+                <w:noProof/>
+                <w:webHidden/>
+              </w:rPr>
+              <w:instrText xml:space="preserve"> PAGEREF _Toc103263486 \h </w:instrText>
+            </w:r>
+            <w:r>
+              <w:rPr>
+                <w:noProof/>
+                <w:webHidden/>
+              </w:rPr>
+            </w:r>
+            <w:r>
+              <w:rPr>
+                <w:noProof/>
+                <w:webHidden/>
+              </w:rPr>
+              <w:fldChar w:fldCharType="separate"/>
+            </w:r>
+            <w:r>
+              <w:rPr>
+                <w:noProof/>
+                <w:webHidden/>
+              </w:rPr>
+              <w:t>26</w:t>
+            </w:r>
+            <w:r>
+              <w:rPr>
+                <w:noProof/>
+                <w:webHidden/>
+              </w:rPr>
+              <w:fldChar w:fldCharType="end"/>
+            </w:r>
+          </w:hyperlink>
+        </w:p>
+        <w:p>
+          <w:pPr>
+            <w:pStyle w:val="TDC3"/>
+            <w:tabs>
+              <w:tab w:val="left" w:pos="1320"/>
+              <w:tab w:val="right" w:leader="dot" w:pos="8494"/>
+            </w:tabs>
+            <w:rPr>
+              <w:rFonts w:cstheme="minorBidi"/>
+              <w:noProof/>
+            </w:rPr>
+          </w:pPr>
+          <w:hyperlink w:anchor="_Toc103263487" w:history="1">
+            <w:r>
+              <w:rPr>
+                <w:rStyle w:val="Hipervnculo"/>
+                <w:noProof/>
+              </w:rPr>
+              <w:t>3.3.2</w:t>
+            </w:r>
+            <w:r>
+              <w:rPr>
+                <w:rFonts w:cstheme="minorBidi"/>
+                <w:noProof/>
+              </w:rPr>
+              <w:tab/>
+            </w:r>
+            <w:r>
+              <w:rPr>
+                <w:rStyle w:val="Hipervnculo"/>
+                <w:noProof/>
+              </w:rPr>
+              <w:t>React</w:t>
+            </w:r>
+            <w:r>
+              <w:rPr>
+                <w:noProof/>
+                <w:webHidden/>
+              </w:rPr>
+              <w:tab/>
+            </w:r>
+            <w:r>
+              <w:rPr>
+                <w:noProof/>
+                <w:webHidden/>
+              </w:rPr>
+              <w:fldChar w:fldCharType="begin"/>
+            </w:r>
+            <w:r>
+              <w:rPr>
+                <w:noProof/>
+                <w:webHidden/>
+              </w:rPr>
+              <w:instrText xml:space="preserve"> PAGEREF _Toc103263487 \h </w:instrText>
+            </w:r>
+            <w:r>
+              <w:rPr>
+                <w:noProof/>
+                <w:webHidden/>
+              </w:rPr>
+            </w:r>
+            <w:r>
+              <w:rPr>
+                <w:noProof/>
+                <w:webHidden/>
+              </w:rPr>
+              <w:fldChar w:fldCharType="separate"/>
+            </w:r>
+            <w:r>
+              <w:rPr>
+                <w:noProof/>
+                <w:webHidden/>
+              </w:rPr>
+              <w:t>26</w:t>
+            </w:r>
+            <w:r>
+              <w:rPr>
+                <w:noProof/>
+                <w:webHidden/>
+              </w:rPr>
+              <w:fldChar w:fldCharType="end"/>
+            </w:r>
+          </w:hyperlink>
+        </w:p>
+        <w:p>
+          <w:pPr>
+            <w:pStyle w:val="TDC3"/>
+            <w:tabs>
+              <w:tab w:val="left" w:pos="1320"/>
+              <w:tab w:val="right" w:leader="dot" w:pos="8494"/>
+            </w:tabs>
+            <w:rPr>
+              <w:rFonts w:cstheme="minorBidi"/>
+              <w:noProof/>
+            </w:rPr>
+          </w:pPr>
+          <w:hyperlink w:anchor="_Toc103263488" w:history="1">
+            <w:r>
+              <w:rPr>
+                <w:rStyle w:val="Hipervnculo"/>
+                <w:noProof/>
+              </w:rPr>
+              <w:t>3.3.3</w:t>
+            </w:r>
+            <w:r>
+              <w:rPr>
+                <w:rFonts w:cstheme="minorBidi"/>
+                <w:noProof/>
+              </w:rPr>
+              <w:tab/>
+            </w:r>
+            <w:r>
+              <w:rPr>
+                <w:rStyle w:val="Hipervnculo"/>
+                <w:noProof/>
+              </w:rPr>
+              <w:t>Typescript</w:t>
+            </w:r>
+            <w:r>
+              <w:rPr>
+                <w:noProof/>
+                <w:webHidden/>
+              </w:rPr>
+              <w:tab/>
+            </w:r>
+            <w:r>
+              <w:rPr>
+                <w:noProof/>
+                <w:webHidden/>
+              </w:rPr>
+              <w:fldChar w:fldCharType="begin"/>
+            </w:r>
+            <w:r>
+              <w:rPr>
+                <w:noProof/>
+                <w:webHidden/>
+              </w:rPr>
+              <w:instrText xml:space="preserve"> PAGEREF _Toc103263488 \h </w:instrText>
+            </w:r>
+            <w:r>
+              <w:rPr>
+                <w:noProof/>
+                <w:webHidden/>
+              </w:rPr>
+            </w:r>
+            <w:r>
+              <w:rPr>
+                <w:noProof/>
+                <w:webHidden/>
+              </w:rPr>
+              <w:fldChar w:fldCharType="separate"/>
+            </w:r>
+            <w:r>
+              <w:rPr>
+                <w:noProof/>
+                <w:webHidden/>
+              </w:rPr>
+              <w:t>26</w:t>
+            </w:r>
+            <w:r>
+              <w:rPr>
+                <w:noProof/>
+                <w:webHidden/>
+              </w:rPr>
+              <w:fldChar w:fldCharType="end"/>
+            </w:r>
+          </w:hyperlink>
+        </w:p>
+        <w:p>
+          <w:pPr>
+            <w:pStyle w:val="TDC3"/>
+            <w:tabs>
+              <w:tab w:val="left" w:pos="1320"/>
+              <w:tab w:val="right" w:leader="dot" w:pos="8494"/>
+            </w:tabs>
+            <w:rPr>
+              <w:rFonts w:cstheme="minorBidi"/>
+              <w:noProof/>
+            </w:rPr>
+          </w:pPr>
+          <w:hyperlink w:anchor="_Toc103263489" w:history="1">
+            <w:r>
+              <w:rPr>
+                <w:rStyle w:val="Hipervnculo"/>
+                <w:noProof/>
+              </w:rPr>
+              <w:t>3.3.4</w:t>
+            </w:r>
+            <w:r>
+              <w:rPr>
+                <w:rFonts w:cstheme="minorBidi"/>
+                <w:noProof/>
+              </w:rPr>
+              <w:tab/>
+            </w:r>
+            <w:r>
+              <w:rPr>
+                <w:rStyle w:val="Hipervnculo"/>
+                <w:noProof/>
+              </w:rPr>
+              <w:t>Otros lenguajes</w:t>
+            </w:r>
+            <w:r>
+              <w:rPr>
+                <w:noProof/>
+                <w:webHidden/>
+              </w:rPr>
+              <w:tab/>
+            </w:r>
+            <w:r>
+              <w:rPr>
+                <w:noProof/>
+                <w:webHidden/>
+              </w:rPr>
+              <w:fldChar w:fldCharType="begin"/>
+            </w:r>
+            <w:r>
+              <w:rPr>
+                <w:noProof/>
+                <w:webHidden/>
+              </w:rPr>
+              <w:instrText xml:space="preserve"> PAGEREF _Toc103263489 \h </w:instrText>
+            </w:r>
+            <w:r>
+              <w:rPr>
+                <w:noProof/>
+                <w:webHidden/>
+              </w:rPr>
+            </w:r>
+            <w:r>
+              <w:rPr>
+                <w:noProof/>
+                <w:webHidden/>
+              </w:rPr>
+              <w:fldChar w:fldCharType="separate"/>
+            </w:r>
+            <w:r>
+              <w:rPr>
+                <w:noProof/>
+                <w:webHidden/>
+              </w:rPr>
+              <w:t>26</w:t>
             </w:r>
             <w:r>
               <w:rPr>
@@ -2622,7 +2994,7 @@
               <w:noProof/>
             </w:rPr>
           </w:pPr>
-          <w:hyperlink w:anchor="_Toc103111222" w:history="1">
+          <w:hyperlink w:anchor="_Toc103263490" w:history="1">
             <w:r>
               <w:rPr>
                 <w:rStyle w:val="Hipervnculo"/>
@@ -2663,7 +3035,7 @@
                 <w:noProof/>
                 <w:webHidden/>
               </w:rPr>
-              <w:instrText xml:space="preserve"> PAGEREF _Toc103111222 \h </w:instrText>
+              <w:instrText xml:space="preserve"> PAGEREF _Toc103263490 \h </w:instrText>
             </w:r>
             <w:r>
               <w:rPr>
@@ -2683,7 +3055,7 @@
                 <w:noProof/>
                 <w:webHidden/>
               </w:rPr>
-              <w:t>21</w:t>
+              <w:t>26</w:t>
             </w:r>
             <w:r>
               <w:rPr>
@@ -2706,7 +3078,7 @@
               <w:noProof/>
             </w:rPr>
           </w:pPr>
-          <w:hyperlink w:anchor="_Toc103111223" w:history="1">
+          <w:hyperlink w:anchor="_Toc103263491" w:history="1">
             <w:r>
               <w:rPr>
                 <w:rStyle w:val="Hipervnculo"/>
@@ -2747,7 +3119,7 @@
                 <w:noProof/>
                 <w:webHidden/>
               </w:rPr>
-              <w:instrText xml:space="preserve"> PAGEREF _Toc103111223 \h </w:instrText>
+              <w:instrText xml:space="preserve"> PAGEREF _Toc103263491 \h </w:instrText>
             </w:r>
             <w:r>
               <w:rPr>
@@ -2767,7 +3139,7 @@
                 <w:noProof/>
                 <w:webHidden/>
               </w:rPr>
-              <w:t>21</w:t>
+              <w:t>26</w:t>
             </w:r>
             <w:r>
               <w:rPr>
@@ -2790,7 +3162,7 @@
               <w:noProof/>
             </w:rPr>
           </w:pPr>
-          <w:hyperlink w:anchor="_Toc103111224" w:history="1">
+          <w:hyperlink w:anchor="_Toc103263492" w:history="1">
             <w:r>
               <w:rPr>
                 <w:rStyle w:val="Hipervnculo"/>
@@ -2833,7 +3205,7 @@
                 <w:noProof/>
                 <w:webHidden/>
               </w:rPr>
-              <w:instrText xml:space="preserve"> PAGEREF _Toc103111224 \h </w:instrText>
+              <w:instrText xml:space="preserve"> PAGEREF _Toc103263492 \h </w:instrText>
             </w:r>
             <w:r>
               <w:rPr>
@@ -2853,7 +3225,7 @@
                 <w:noProof/>
                 <w:webHidden/>
               </w:rPr>
-              <w:t>22</w:t>
+              <w:t>27</w:t>
             </w:r>
             <w:r>
               <w:rPr>
@@ -2876,7 +3248,7 @@
               <w:noProof/>
             </w:rPr>
           </w:pPr>
-          <w:hyperlink w:anchor="_Toc103111225" w:history="1">
+          <w:hyperlink w:anchor="_Toc103263493" w:history="1">
             <w:r>
               <w:rPr>
                 <w:rStyle w:val="Hipervnculo"/>
@@ -2917,7 +3289,7 @@
                 <w:noProof/>
                 <w:webHidden/>
               </w:rPr>
-              <w:instrText xml:space="preserve"> PAGEREF _Toc103111225 \h </w:instrText>
+              <w:instrText xml:space="preserve"> PAGEREF _Toc103263493 \h </w:instrText>
             </w:r>
             <w:r>
               <w:rPr>
@@ -2937,7 +3309,7 @@
                 <w:noProof/>
                 <w:webHidden/>
               </w:rPr>
-              <w:t>22</w:t>
+              <w:t>27</w:t>
             </w:r>
             <w:r>
               <w:rPr>
@@ -2960,7 +3332,7 @@
               <w:noProof/>
             </w:rPr>
           </w:pPr>
-          <w:hyperlink w:anchor="_Toc103111226" w:history="1">
+          <w:hyperlink w:anchor="_Toc103263494" w:history="1">
             <w:r>
               <w:rPr>
                 <w:rStyle w:val="Hipervnculo"/>
@@ -3001,7 +3373,7 @@
                 <w:noProof/>
                 <w:webHidden/>
               </w:rPr>
-              <w:instrText xml:space="preserve"> PAGEREF _Toc103111226 \h </w:instrText>
+              <w:instrText xml:space="preserve"> PAGEREF _Toc103263494 \h </w:instrText>
             </w:r>
             <w:r>
               <w:rPr>
@@ -3021,7 +3393,7 @@
                 <w:noProof/>
                 <w:webHidden/>
               </w:rPr>
-              <w:t>22</w:t>
+              <w:t>27</w:t>
             </w:r>
             <w:r>
               <w:rPr>
@@ -3044,7 +3416,7 @@
               <w:noProof/>
             </w:rPr>
           </w:pPr>
-          <w:hyperlink w:anchor="_Toc103111227" w:history="1">
+          <w:hyperlink w:anchor="_Toc103263495" w:history="1">
             <w:r>
               <w:rPr>
                 <w:rStyle w:val="Hipervnculo"/>
@@ -3085,7 +3457,7 @@
                 <w:noProof/>
                 <w:webHidden/>
               </w:rPr>
-              <w:instrText xml:space="preserve"> PAGEREF _Toc103111227 \h </w:instrText>
+              <w:instrText xml:space="preserve"> PAGEREF _Toc103263495 \h </w:instrText>
             </w:r>
             <w:r>
               <w:rPr>
@@ -3105,7 +3477,7 @@
                 <w:noProof/>
                 <w:webHidden/>
               </w:rPr>
-              <w:t>22</w:t>
+              <w:t>27</w:t>
             </w:r>
             <w:r>
               <w:rPr>
@@ -3128,7 +3500,7 @@
               <w:noProof/>
             </w:rPr>
           </w:pPr>
-          <w:hyperlink w:anchor="_Toc103111228" w:history="1">
+          <w:hyperlink w:anchor="_Toc103263496" w:history="1">
             <w:r>
               <w:rPr>
                 <w:rStyle w:val="Hipervnculo"/>
@@ -3169,7 +3541,7 @@
                 <w:noProof/>
                 <w:webHidden/>
               </w:rPr>
-              <w:instrText xml:space="preserve"> PAGEREF _Toc103111228 \h </w:instrText>
+              <w:instrText xml:space="preserve"> PAGEREF _Toc103263496 \h </w:instrText>
             </w:r>
             <w:r>
               <w:rPr>
@@ -3189,7 +3561,7 @@
                 <w:noProof/>
                 <w:webHidden/>
               </w:rPr>
-              <w:t>22</w:t>
+              <w:t>27</w:t>
             </w:r>
             <w:r>
               <w:rPr>
@@ -3212,7 +3584,7 @@
               <w:noProof/>
             </w:rPr>
           </w:pPr>
-          <w:hyperlink w:anchor="_Toc103111229" w:history="1">
+          <w:hyperlink w:anchor="_Toc103263497" w:history="1">
             <w:r>
               <w:rPr>
                 <w:rStyle w:val="Hipervnculo"/>
@@ -3255,7 +3627,7 @@
                 <w:noProof/>
                 <w:webHidden/>
               </w:rPr>
-              <w:instrText xml:space="preserve"> PAGEREF _Toc103111229 \h </w:instrText>
+              <w:instrText xml:space="preserve"> PAGEREF _Toc103263497 \h </w:instrText>
             </w:r>
             <w:r>
               <w:rPr>
@@ -3275,7 +3647,7 @@
                 <w:noProof/>
                 <w:webHidden/>
               </w:rPr>
-              <w:t>23</w:t>
+              <w:t>28</w:t>
             </w:r>
             <w:r>
               <w:rPr>
@@ -3298,7 +3670,7 @@
               <w:noProof/>
             </w:rPr>
           </w:pPr>
-          <w:hyperlink w:anchor="_Toc103111230" w:history="1">
+          <w:hyperlink w:anchor="_Toc103263498" w:history="1">
             <w:r>
               <w:rPr>
                 <w:rStyle w:val="Hipervnculo"/>
@@ -3341,7 +3713,7 @@
                 <w:noProof/>
                 <w:webHidden/>
               </w:rPr>
-              <w:instrText xml:space="preserve"> PAGEREF _Toc103111230 \h </w:instrText>
+              <w:instrText xml:space="preserve"> PAGEREF _Toc103263498 \h </w:instrText>
             </w:r>
             <w:r>
               <w:rPr>
@@ -3361,7 +3733,7 @@
                 <w:noProof/>
                 <w:webHidden/>
               </w:rPr>
-              <w:t>24</w:t>
+              <w:t>29</w:t>
             </w:r>
             <w:r>
               <w:rPr>
@@ -3384,7 +3756,7 @@
               <w:noProof/>
             </w:rPr>
           </w:pPr>
-          <w:hyperlink w:anchor="_Toc103111231" w:history="1">
+          <w:hyperlink w:anchor="_Toc103263499" w:history="1">
             <w:r>
               <w:rPr>
                 <w:rStyle w:val="Hipervnculo"/>
@@ -3427,7 +3799,7 @@
                 <w:noProof/>
                 <w:webHidden/>
               </w:rPr>
-              <w:instrText xml:space="preserve"> PAGEREF _Toc103111231 \h </w:instrText>
+              <w:instrText xml:space="preserve"> PAGEREF _Toc103263499 \h </w:instrText>
             </w:r>
             <w:r>
               <w:rPr>
@@ -3447,7 +3819,7 @@
                 <w:noProof/>
                 <w:webHidden/>
               </w:rPr>
-              <w:t>26</w:t>
+              <w:t>31</w:t>
             </w:r>
             <w:r>
               <w:rPr>
@@ -3499,7 +3871,7 @@
           <w:szCs w:val="40"/>
         </w:rPr>
       </w:pPr>
-      <w:bookmarkStart w:id="0" w:name="_Toc103111208"/>
+      <w:bookmarkStart w:id="0" w:name="_Toc103263472"/>
       <w:r>
         <w:rPr>
           <w:b/>
@@ -3532,7 +3904,7 @@
           <w:szCs w:val="32"/>
         </w:rPr>
       </w:pPr>
-      <w:bookmarkStart w:id="1" w:name="_Toc103111209"/>
+      <w:bookmarkStart w:id="1" w:name="_Toc103263473"/>
       <w:r>
         <w:rPr>
           <w:sz w:val="32"/>
@@ -3743,7 +4115,7 @@
           <w:szCs w:val="32"/>
         </w:rPr>
       </w:pPr>
-      <w:bookmarkStart w:id="2" w:name="_Toc103111210"/>
+      <w:bookmarkStart w:id="2" w:name="_Toc103263474"/>
       <w:r>
         <w:rPr>
           <w:sz w:val="32"/>
@@ -3882,7 +4254,7 @@
           <w:szCs w:val="32"/>
         </w:rPr>
       </w:pPr>
-      <w:bookmarkStart w:id="3" w:name="_Toc103111211"/>
+      <w:bookmarkStart w:id="3" w:name="_Toc103263475"/>
       <w:r>
         <w:rPr>
           <w:sz w:val="32"/>
@@ -4070,7 +4442,7 @@
           <w:szCs w:val="40"/>
         </w:rPr>
       </w:pPr>
-      <w:bookmarkStart w:id="4" w:name="_Toc103111212"/>
+      <w:bookmarkStart w:id="4" w:name="_Toc103263476"/>
       <w:r>
         <w:rPr>
           <w:b/>
@@ -4104,7 +4476,7 @@
           <w:szCs w:val="32"/>
         </w:rPr>
       </w:pPr>
-      <w:bookmarkStart w:id="5" w:name="_Toc103111213"/>
+      <w:bookmarkStart w:id="5" w:name="_Toc103263477"/>
       <w:r>
         <w:rPr>
           <w:sz w:val="32"/>
@@ -4818,14 +5190,24 @@
       <w:r>
         <w:t xml:space="preserve">Ilustración </w:t>
       </w:r>
-      <w:fldSimple w:instr=" SEQ Ilustración \* ARABIC ">
-        <w:r>
-          <w:rPr>
-            <w:noProof/>
-          </w:rPr>
-          <w:t>1</w:t>
-        </w:r>
-      </w:fldSimple>
+      <w:r>
+        <w:fldChar w:fldCharType="begin"/>
+      </w:r>
+      <w:r>
+        <w:instrText xml:space="preserve"> SEQ Ilustración \* ARABIC </w:instrText>
+      </w:r>
+      <w:r>
+        <w:fldChar w:fldCharType="separate"/>
+      </w:r>
+      <w:r>
+        <w:rPr>
+          <w:noProof/>
+        </w:rPr>
+        <w:t>1</w:t>
+      </w:r>
+      <w:r>
+        <w:fldChar w:fldCharType="end"/>
+      </w:r>
       <w:r>
         <w:t>.</w:t>
       </w:r>
@@ -4868,7 +5250,7 @@
           <w:szCs w:val="32"/>
         </w:rPr>
       </w:pPr>
-      <w:bookmarkStart w:id="6" w:name="_Toc103111214"/>
+      <w:bookmarkStart w:id="6" w:name="_Toc103263478"/>
       <w:r>
         <w:rPr>
           <w:sz w:val="32"/>
@@ -4978,7 +5360,13 @@
         </w:rPr>
       </w:pPr>
       <w:r>
-        <w:t>Tabla comparativa de la media de afiliados en épica anterior al covid y posterior</w:t>
+        <w:t>Tabla comparativa</w:t>
+      </w:r>
+      <w:r>
+        <w:t xml:space="preserve"> de la media de afiliados en épo</w:t>
+      </w:r>
+      <w:r>
+        <w:t>ca anterior al covid y posterior</w:t>
       </w:r>
     </w:p>
     <w:p>
@@ -5176,14 +5564,24 @@
       <w:r>
         <w:t xml:space="preserve">Ilustración </w:t>
       </w:r>
-      <w:fldSimple w:instr=" SEQ Ilustración \* ARABIC ">
-        <w:r>
-          <w:rPr>
-            <w:noProof/>
-          </w:rPr>
-          <w:t>2</w:t>
-        </w:r>
-      </w:fldSimple>
+      <w:r>
+        <w:fldChar w:fldCharType="begin"/>
+      </w:r>
+      <w:r>
+        <w:instrText xml:space="preserve"> SEQ Ilustración \* ARABIC </w:instrText>
+      </w:r>
+      <w:r>
+        <w:fldChar w:fldCharType="separate"/>
+      </w:r>
+      <w:r>
+        <w:rPr>
+          <w:noProof/>
+        </w:rPr>
+        <w:t>2</w:t>
+      </w:r>
+      <w:r>
+        <w:fldChar w:fldCharType="end"/>
+      </w:r>
       <w:r>
         <w:t xml:space="preserve">. </w:t>
       </w:r>
@@ -5367,14 +5765,24 @@
       <w:r>
         <w:t xml:space="preserve">Ilustración </w:t>
       </w:r>
-      <w:fldSimple w:instr=" SEQ Ilustración \* ARABIC ">
-        <w:r>
-          <w:rPr>
-            <w:noProof/>
-          </w:rPr>
-          <w:t>3</w:t>
-        </w:r>
-      </w:fldSimple>
+      <w:r>
+        <w:fldChar w:fldCharType="begin"/>
+      </w:r>
+      <w:r>
+        <w:instrText xml:space="preserve"> SEQ Ilustración \* ARABIC </w:instrText>
+      </w:r>
+      <w:r>
+        <w:fldChar w:fldCharType="separate"/>
+      </w:r>
+      <w:r>
+        <w:rPr>
+          <w:noProof/>
+        </w:rPr>
+        <w:t>3</w:t>
+      </w:r>
+      <w:r>
+        <w:fldChar w:fldCharType="end"/>
+      </w:r>
       <w:r>
         <w:t xml:space="preserve">. </w:t>
       </w:r>
@@ -5813,14 +6221,24 @@
       <w:r>
         <w:t xml:space="preserve">Ilustración </w:t>
       </w:r>
-      <w:fldSimple w:instr=" SEQ Ilustración \* ARABIC ">
-        <w:r>
-          <w:rPr>
-            <w:noProof/>
-          </w:rPr>
-          <w:t>4</w:t>
-        </w:r>
-      </w:fldSimple>
+      <w:r>
+        <w:fldChar w:fldCharType="begin"/>
+      </w:r>
+      <w:r>
+        <w:instrText xml:space="preserve"> SEQ Ilustración \* ARABIC </w:instrText>
+      </w:r>
+      <w:r>
+        <w:fldChar w:fldCharType="separate"/>
+      </w:r>
+      <w:r>
+        <w:rPr>
+          <w:noProof/>
+        </w:rPr>
+        <w:t>4</w:t>
+      </w:r>
+      <w:r>
+        <w:fldChar w:fldCharType="end"/>
+      </w:r>
       <w:r>
         <w:t>. Esquema de las fases de CrossFit Games en la modalidad individual (CrossFit Games, 2022)</w:t>
       </w:r>
@@ -5847,7 +6265,7 @@
           <w:szCs w:val="32"/>
         </w:rPr>
       </w:pPr>
-      <w:bookmarkStart w:id="7" w:name="_Toc103111215"/>
+      <w:bookmarkStart w:id="7" w:name="_Toc103263479"/>
       <w:r>
         <w:rPr>
           <w:color w:val="5B9BD5" w:themeColor="accent1"/>
@@ -5965,14 +6383,24 @@
       <w:r>
         <w:t xml:space="preserve">Ilustración </w:t>
       </w:r>
-      <w:fldSimple w:instr=" SEQ Ilustración \* ARABIC ">
-        <w:r>
-          <w:rPr>
-            <w:noProof/>
-          </w:rPr>
-          <w:t>5</w:t>
-        </w:r>
-      </w:fldSimple>
+      <w:r>
+        <w:fldChar w:fldCharType="begin"/>
+      </w:r>
+      <w:r>
+        <w:instrText xml:space="preserve"> SEQ Ilustración \* ARABIC </w:instrText>
+      </w:r>
+      <w:r>
+        <w:fldChar w:fldCharType="separate"/>
+      </w:r>
+      <w:r>
+        <w:rPr>
+          <w:noProof/>
+        </w:rPr>
+        <w:t>5</w:t>
+      </w:r>
+      <w:r>
+        <w:fldChar w:fldCharType="end"/>
+      </w:r>
       <w:r>
         <w:t xml:space="preserve">. </w:t>
       </w:r>
@@ -6267,14 +6695,24 @@
       <w:r>
         <w:t xml:space="preserve">Ilustración </w:t>
       </w:r>
-      <w:fldSimple w:instr=" SEQ Ilustración \* ARABIC ">
-        <w:r>
-          <w:rPr>
-            <w:noProof/>
-          </w:rPr>
-          <w:t>6</w:t>
-        </w:r>
-      </w:fldSimple>
+      <w:r>
+        <w:fldChar w:fldCharType="begin"/>
+      </w:r>
+      <w:r>
+        <w:instrText xml:space="preserve"> SEQ Ilustración \* ARABIC </w:instrText>
+      </w:r>
+      <w:r>
+        <w:fldChar w:fldCharType="separate"/>
+      </w:r>
+      <w:r>
+        <w:rPr>
+          <w:noProof/>
+        </w:rPr>
+        <w:t>6</w:t>
+      </w:r>
+      <w:r>
+        <w:fldChar w:fldCharType="end"/>
+      </w:r>
       <w:r>
         <w:t xml:space="preserve">. </w:t>
       </w:r>
@@ -6465,14 +6903,24 @@
       <w:r>
         <w:t xml:space="preserve">Ilustración </w:t>
       </w:r>
-      <w:fldSimple w:instr=" SEQ Ilustración \* ARABIC ">
-        <w:r>
-          <w:rPr>
-            <w:noProof/>
-          </w:rPr>
-          <w:t>7</w:t>
-        </w:r>
-      </w:fldSimple>
+      <w:r>
+        <w:fldChar w:fldCharType="begin"/>
+      </w:r>
+      <w:r>
+        <w:instrText xml:space="preserve"> SEQ Ilustración \* ARABIC </w:instrText>
+      </w:r>
+      <w:r>
+        <w:fldChar w:fldCharType="separate"/>
+      </w:r>
+      <w:r>
+        <w:rPr>
+          <w:noProof/>
+        </w:rPr>
+        <w:t>7</w:t>
+      </w:r>
+      <w:r>
+        <w:fldChar w:fldCharType="end"/>
+      </w:r>
       <w:r>
         <w:t xml:space="preserve">. </w:t>
       </w:r>
@@ -6633,14 +7081,24 @@
       <w:r>
         <w:t xml:space="preserve">Ilustración </w:t>
       </w:r>
-      <w:fldSimple w:instr=" SEQ Ilustración \* ARABIC ">
-        <w:r>
-          <w:rPr>
-            <w:noProof/>
-          </w:rPr>
-          <w:t>8</w:t>
-        </w:r>
-      </w:fldSimple>
+      <w:r>
+        <w:fldChar w:fldCharType="begin"/>
+      </w:r>
+      <w:r>
+        <w:instrText xml:space="preserve"> SEQ Ilustración \* ARABIC </w:instrText>
+      </w:r>
+      <w:r>
+        <w:fldChar w:fldCharType="separate"/>
+      </w:r>
+      <w:r>
+        <w:rPr>
+          <w:noProof/>
+        </w:rPr>
+        <w:t>8</w:t>
+      </w:r>
+      <w:r>
+        <w:fldChar w:fldCharType="end"/>
+      </w:r>
       <w:r>
         <w:t xml:space="preserve">. </w:t>
       </w:r>
@@ -9220,14 +9678,24 @@
       <w:r>
         <w:t xml:space="preserve">Ilustración </w:t>
       </w:r>
-      <w:fldSimple w:instr=" SEQ Ilustración \* ARABIC ">
-        <w:r>
-          <w:rPr>
-            <w:noProof/>
-          </w:rPr>
-          <w:t>9</w:t>
-        </w:r>
-      </w:fldSimple>
+      <w:r>
+        <w:fldChar w:fldCharType="begin"/>
+      </w:r>
+      <w:r>
+        <w:instrText xml:space="preserve"> SEQ Ilustración \* ARABIC </w:instrText>
+      </w:r>
+      <w:r>
+        <w:fldChar w:fldCharType="separate"/>
+      </w:r>
+      <w:r>
+        <w:rPr>
+          <w:noProof/>
+        </w:rPr>
+        <w:t>9</w:t>
+      </w:r>
+      <w:r>
+        <w:fldChar w:fldCharType="end"/>
+      </w:r>
       <w:r>
         <w:t>. Tabla comparativa de funcionalidades por cada aplicación.</w:t>
       </w:r>
@@ -9351,7 +9819,25 @@
           <w:sz w:val="24"/>
           <w:szCs w:val="24"/>
         </w:rPr>
-        <w:t xml:space="preserve">La aplicación que más funcionalidad tiene de las dos restantes es la de Wodzilla. Al ser una aplicación simple y muy centrada solamente en el deporte del CrossFit, tiene únicamente la funcionalidad de planificar entrenamientos y poder guardar las marcas personales para ver el progreso. </w:t>
+        <w:t xml:space="preserve">La aplicación que más funcionalidad tiene de </w:t>
+      </w:r>
+      <w:proofErr w:type="gramStart"/>
+      <w:r>
+        <w:rPr>
+          <w:rFonts w:asciiTheme="majorHAnsi" w:hAnsiTheme="majorHAnsi" w:cstheme="majorHAnsi"/>
+          <w:sz w:val="24"/>
+          <w:szCs w:val="24"/>
+        </w:rPr>
+        <w:t>las dos restantes</w:t>
+      </w:r>
+      <w:proofErr w:type="gramEnd"/>
+      <w:r>
+        <w:rPr>
+          <w:rFonts w:asciiTheme="majorHAnsi" w:hAnsiTheme="majorHAnsi" w:cstheme="majorHAnsi"/>
+          <w:sz w:val="24"/>
+          <w:szCs w:val="24"/>
+        </w:rPr>
+        <w:t xml:space="preserve"> es la de Wodzilla. Al ser una aplicación simple y muy centrada solamente en el deporte del CrossFit, tiene únicamente la funcionalidad de planificar entrenamientos y poder guardar las marcas personales para ver el progreso. </w:t>
       </w:r>
     </w:p>
     <w:p>
@@ -9411,7 +9897,7 @@
           <w:b/>
         </w:rPr>
       </w:pPr>
-      <w:bookmarkStart w:id="8" w:name="_Toc103111216"/>
+      <w:bookmarkStart w:id="8" w:name="_Toc103263480"/>
       <w:r>
         <w:rPr>
           <w:b/>
@@ -9458,7 +9944,7 @@
           <w:szCs w:val="32"/>
         </w:rPr>
       </w:pPr>
-      <w:bookmarkStart w:id="9" w:name="_Toc103111217"/>
+      <w:bookmarkStart w:id="9" w:name="_Toc103263481"/>
       <w:r>
         <w:rPr>
           <w:sz w:val="32"/>
@@ -9473,7 +9959,7 @@
       <w:pPr>
         <w:pStyle w:val="Ttulo3"/>
       </w:pPr>
-      <w:bookmarkStart w:id="10" w:name="_Toc103111218"/>
+      <w:bookmarkStart w:id="10" w:name="_Toc103263482"/>
       <w:r>
         <w:t>Scrum</w:t>
       </w:r>
@@ -9626,7 +10112,25 @@
           <w:sz w:val="24"/>
           <w:szCs w:val="24"/>
         </w:rPr>
-        <w:t xml:space="preserve">Existen otras herramientas dentro de la metodología que sirven para mejorar el objetivo y la organización. Una de ellas es el llamado Backlog Product, en el que se colocan todas las tareas u objetivos del proyecto, ordenadas por prioridad y con una estimación inicial de tiempo. Por otro lado, existe el Sprint Backlog, que tiene un funcionamiento similar al Backlog Product pero solamente con las tareas asignadas al sprint. Por último, existen </w:t>
+        <w:t xml:space="preserve">Existen otras herramientas dentro de la metodología que sirven para mejorar el objetivo y la organización. Una de ellas es el llamado Backlog Product, en el que se colocan todas las tareas u objetivos del proyecto, ordenadas por prioridad y con una estimación inicial de tiempo. Por otro lado, existe el Sprint Backlog, que tiene un funcionamiento similar al Backlog </w:t>
+      </w:r>
+      <w:proofErr w:type="gramStart"/>
+      <w:r>
+        <w:rPr>
+          <w:rFonts w:asciiTheme="majorHAnsi" w:hAnsiTheme="majorHAnsi" w:cstheme="majorHAnsi"/>
+          <w:sz w:val="24"/>
+          <w:szCs w:val="24"/>
+        </w:rPr>
+        <w:t>Product</w:t>
+      </w:r>
+      <w:proofErr w:type="gramEnd"/>
+      <w:r>
+        <w:rPr>
+          <w:rFonts w:asciiTheme="majorHAnsi" w:hAnsiTheme="majorHAnsi" w:cstheme="majorHAnsi"/>
+          <w:sz w:val="24"/>
+          <w:szCs w:val="24"/>
+        </w:rPr>
+        <w:t xml:space="preserve"> pero solamente con las tareas asignadas al sprint. Por último, existen </w:t>
       </w:r>
       <w:r>
         <w:rPr>
@@ -9708,7 +10212,7 @@
       <w:pPr>
         <w:pStyle w:val="Ttulo3"/>
       </w:pPr>
-      <w:bookmarkStart w:id="11" w:name="_Toc103111219"/>
+      <w:bookmarkStart w:id="11" w:name="_Toc103263483"/>
       <w:r>
         <w:lastRenderedPageBreak/>
         <w:t>Tablero Ágil Jira</w:t>
@@ -9849,14 +10353,24 @@
       <w:r>
         <w:t xml:space="preserve">Ilustración </w:t>
       </w:r>
-      <w:fldSimple w:instr=" SEQ Ilustración \* ARABIC ">
-        <w:r>
-          <w:rPr>
-            <w:noProof/>
-          </w:rPr>
-          <w:t>10</w:t>
-        </w:r>
-      </w:fldSimple>
+      <w:r>
+        <w:fldChar w:fldCharType="begin"/>
+      </w:r>
+      <w:r>
+        <w:instrText xml:space="preserve"> SEQ Ilustración \* ARABIC </w:instrText>
+      </w:r>
+      <w:r>
+        <w:fldChar w:fldCharType="separate"/>
+      </w:r>
+      <w:r>
+        <w:rPr>
+          <w:noProof/>
+        </w:rPr>
+        <w:t>10</w:t>
+      </w:r>
+      <w:r>
+        <w:fldChar w:fldCharType="end"/>
+      </w:r>
       <w:r>
         <w:t xml:space="preserve">. </w:t>
       </w:r>
@@ -9876,7 +10390,7 @@
           <w:szCs w:val="32"/>
         </w:rPr>
       </w:pPr>
-      <w:bookmarkStart w:id="12" w:name="_Toc103111220"/>
+      <w:bookmarkStart w:id="12" w:name="_Toc103263484"/>
       <w:r>
         <w:rPr>
           <w:sz w:val="32"/>
@@ -10012,8 +10526,8 @@
         <w:tblLook w:val="04A0" w:firstRow="1" w:lastRow="0" w:firstColumn="1" w:lastColumn="0" w:noHBand="0" w:noVBand="1"/>
       </w:tblPr>
       <w:tblGrid>
-        <w:gridCol w:w="2349"/>
-        <w:gridCol w:w="2369"/>
+        <w:gridCol w:w="2325"/>
+        <w:gridCol w:w="2393"/>
         <w:gridCol w:w="3776"/>
       </w:tblGrid>
       <w:tr>
@@ -10023,7 +10537,7 @@
         <w:tc>
           <w:tcPr>
             <w:cnfStyle w:val="001000000000" w:firstRow="0" w:lastRow="0" w:firstColumn="1" w:lastColumn="0" w:oddVBand="0" w:evenVBand="0" w:oddHBand="0" w:evenHBand="0" w:firstRowFirstColumn="0" w:firstRowLastColumn="0" w:lastRowFirstColumn="0" w:lastRowLastColumn="0"/>
-            <w:tcW w:w="2349" w:type="dxa"/>
+            <w:tcW w:w="2325" w:type="dxa"/>
           </w:tcPr>
           <w:p>
             <w:pPr>
@@ -10044,7 +10558,7 @@
         </w:tc>
         <w:tc>
           <w:tcPr>
-            <w:tcW w:w="2369" w:type="dxa"/>
+            <w:tcW w:w="2393" w:type="dxa"/>
           </w:tcPr>
           <w:p>
             <w:pPr>
@@ -10094,7 +10608,7 @@
         <w:tc>
           <w:tcPr>
             <w:cnfStyle w:val="001000000000" w:firstRow="0" w:lastRow="0" w:firstColumn="1" w:lastColumn="0" w:oddVBand="0" w:evenVBand="0" w:oddHBand="0" w:evenHBand="0" w:firstRowFirstColumn="0" w:firstRowLastColumn="0" w:lastRowFirstColumn="0" w:lastRowLastColumn="0"/>
-            <w:tcW w:w="2831" w:type="dxa"/>
+            <w:tcW w:w="2325" w:type="dxa"/>
           </w:tcPr>
           <w:p>
             <w:pPr>
@@ -10117,7 +10631,7 @@
         </w:tc>
         <w:tc>
           <w:tcPr>
-            <w:tcW w:w="2831" w:type="dxa"/>
+            <w:tcW w:w="2393" w:type="dxa"/>
           </w:tcPr>
           <w:p>
             <w:pPr>
@@ -10132,7 +10646,7 @@
         </w:tc>
         <w:tc>
           <w:tcPr>
-            <w:tcW w:w="2832" w:type="dxa"/>
+            <w:tcW w:w="3776" w:type="dxa"/>
           </w:tcPr>
           <w:p>
             <w:pPr>
@@ -10157,7 +10671,7 @@
         <w:tc>
           <w:tcPr>
             <w:cnfStyle w:val="001000000000" w:firstRow="0" w:lastRow="0" w:firstColumn="1" w:lastColumn="0" w:oddVBand="0" w:evenVBand="0" w:oddHBand="0" w:evenHBand="0" w:firstRowFirstColumn="0" w:firstRowLastColumn="0" w:lastRowFirstColumn="0" w:lastRowLastColumn="0"/>
-            <w:tcW w:w="2831" w:type="dxa"/>
+            <w:tcW w:w="2325" w:type="dxa"/>
             <w:vMerge w:val="restart"/>
           </w:tcPr>
           <w:p>
@@ -10175,23 +10689,13 @@
                 <w:b w:val="0"/>
                 <w:sz w:val="24"/>
               </w:rPr>
-              <w:t>Clonar un repositorio remoto en uno loca</w:t>
-            </w:r>
-            <w:bookmarkStart w:id="13" w:name="_GoBack"/>
-            <w:bookmarkEnd w:id="13"/>
-            <w:r>
-              <w:rPr>
-                <w:rFonts w:asciiTheme="majorHAnsi" w:hAnsiTheme="majorHAnsi" w:cstheme="majorHAnsi"/>
-                <w:b w:val="0"/>
-                <w:sz w:val="24"/>
-              </w:rPr>
-              <w:t>l</w:t>
+              <w:t>Clonar un repositorio remoto en uno local</w:t>
             </w:r>
           </w:p>
         </w:tc>
         <w:tc>
           <w:tcPr>
-            <w:tcW w:w="2831" w:type="dxa"/>
+            <w:tcW w:w="2393" w:type="dxa"/>
           </w:tcPr>
           <w:p>
             <w:pPr>
@@ -10213,7 +10717,7 @@
         </w:tc>
         <w:tc>
           <w:tcPr>
-            <w:tcW w:w="2832" w:type="dxa"/>
+            <w:tcW w:w="3776" w:type="dxa"/>
           </w:tcPr>
           <w:p>
             <w:pPr>
@@ -10250,7 +10754,7 @@
         <w:tc>
           <w:tcPr>
             <w:cnfStyle w:val="001000000000" w:firstRow="0" w:lastRow="0" w:firstColumn="1" w:lastColumn="0" w:oddVBand="0" w:evenVBand="0" w:oddHBand="0" w:evenHBand="0" w:firstRowFirstColumn="0" w:firstRowLastColumn="0" w:lastRowFirstColumn="0" w:lastRowLastColumn="0"/>
-            <w:tcW w:w="2349" w:type="dxa"/>
+            <w:tcW w:w="2325" w:type="dxa"/>
             <w:vMerge/>
           </w:tcPr>
           <w:p>
@@ -10265,7 +10769,7 @@
         </w:tc>
         <w:tc>
           <w:tcPr>
-            <w:tcW w:w="2369" w:type="dxa"/>
+            <w:tcW w:w="2393" w:type="dxa"/>
           </w:tcPr>
           <w:p>
             <w:pPr>
@@ -10312,21 +10816,30 @@
         <w:tc>
           <w:tcPr>
             <w:cnfStyle w:val="001000000000" w:firstRow="0" w:lastRow="0" w:firstColumn="1" w:lastColumn="0" w:oddVBand="0" w:evenVBand="0" w:oddHBand="0" w:evenHBand="0" w:firstRowFirstColumn="0" w:firstRowLastColumn="0" w:lastRowFirstColumn="0" w:lastRowLastColumn="0"/>
-            <w:tcW w:w="2349" w:type="dxa"/>
+            <w:tcW w:w="2325" w:type="dxa"/>
           </w:tcPr>
           <w:p>
             <w:pPr>
               <w:jc w:val="both"/>
               <w:rPr>
                 <w:rFonts w:asciiTheme="majorHAnsi" w:hAnsiTheme="majorHAnsi" w:cstheme="majorHAnsi"/>
+                <w:b w:val="0"/>
                 <w:sz w:val="24"/>
               </w:rPr>
             </w:pPr>
+            <w:r>
+              <w:rPr>
+                <w:rFonts w:asciiTheme="majorHAnsi" w:hAnsiTheme="majorHAnsi" w:cstheme="majorHAnsi"/>
+                <w:b w:val="0"/>
+                <w:sz w:val="24"/>
+              </w:rPr>
+              <w:t>Añadir archivos</w:t>
+            </w:r>
           </w:p>
         </w:tc>
         <w:tc>
           <w:tcPr>
-            <w:tcW w:w="2369" w:type="dxa"/>
+            <w:tcW w:w="2393" w:type="dxa"/>
           </w:tcPr>
           <w:p>
             <w:pPr>
@@ -10337,6 +10850,13 @@
                 <w:sz w:val="24"/>
               </w:rPr>
             </w:pPr>
+            <w:r>
+              <w:rPr>
+                <w:rFonts w:asciiTheme="majorHAnsi" w:hAnsiTheme="majorHAnsi" w:cstheme="majorHAnsi"/>
+                <w:sz w:val="24"/>
+              </w:rPr>
+              <w:t>Añadir uno o más archivos a área de ensayo o área de staging</w:t>
+            </w:r>
           </w:p>
         </w:tc>
         <w:tc>
@@ -10352,6 +10872,30 @@
                 <w:sz w:val="24"/>
               </w:rPr>
             </w:pPr>
+            <w:r>
+              <w:rPr>
+                <w:rFonts w:asciiTheme="majorHAnsi" w:hAnsiTheme="majorHAnsi" w:cstheme="majorHAnsi"/>
+                <w:sz w:val="24"/>
+              </w:rPr>
+              <w:t>git add &lt;filename&gt;</w:t>
+            </w:r>
+          </w:p>
+          <w:p>
+            <w:pPr>
+              <w:jc w:val="both"/>
+              <w:cnfStyle w:val="000000000000" w:firstRow="0" w:lastRow="0" w:firstColumn="0" w:lastColumn="0" w:oddVBand="0" w:evenVBand="0" w:oddHBand="0" w:evenHBand="0" w:firstRowFirstColumn="0" w:firstRowLastColumn="0" w:lastRowFirstColumn="0" w:lastRowLastColumn="0"/>
+              <w:rPr>
+                <w:rFonts w:asciiTheme="majorHAnsi" w:hAnsiTheme="majorHAnsi" w:cstheme="majorHAnsi"/>
+                <w:sz w:val="24"/>
+              </w:rPr>
+            </w:pPr>
+            <w:r>
+              <w:rPr>
+                <w:rFonts w:asciiTheme="majorHAnsi" w:hAnsiTheme="majorHAnsi" w:cstheme="majorHAnsi"/>
+                <w:sz w:val="24"/>
+              </w:rPr>
+              <w:t>git add *</w:t>
+            </w:r>
           </w:p>
         </w:tc>
       </w:tr>
@@ -10362,21 +10906,31 @@
         <w:tc>
           <w:tcPr>
             <w:cnfStyle w:val="001000000000" w:firstRow="0" w:lastRow="0" w:firstColumn="1" w:lastColumn="0" w:oddVBand="0" w:evenVBand="0" w:oddHBand="0" w:evenHBand="0" w:firstRowFirstColumn="0" w:firstRowLastColumn="0" w:lastRowFirstColumn="0" w:lastRowLastColumn="0"/>
-            <w:tcW w:w="2349" w:type="dxa"/>
+            <w:tcW w:w="2325" w:type="dxa"/>
+            <w:vMerge w:val="restart"/>
           </w:tcPr>
           <w:p>
             <w:pPr>
               <w:jc w:val="both"/>
               <w:rPr>
                 <w:rFonts w:asciiTheme="majorHAnsi" w:hAnsiTheme="majorHAnsi" w:cstheme="majorHAnsi"/>
+                <w:b w:val="0"/>
                 <w:sz w:val="24"/>
               </w:rPr>
             </w:pPr>
+            <w:r>
+              <w:rPr>
+                <w:rFonts w:asciiTheme="majorHAnsi" w:hAnsiTheme="majorHAnsi" w:cstheme="majorHAnsi"/>
+                <w:b w:val="0"/>
+                <w:sz w:val="24"/>
+              </w:rPr>
+              <w:t>Confirmar cambios o commit</w:t>
+            </w:r>
           </w:p>
         </w:tc>
         <w:tc>
           <w:tcPr>
-            <w:tcW w:w="2369" w:type="dxa"/>
+            <w:tcW w:w="2393" w:type="dxa"/>
           </w:tcPr>
           <w:p>
             <w:pPr>
@@ -10387,6 +10941,13 @@
                 <w:sz w:val="24"/>
               </w:rPr>
             </w:pPr>
+            <w:r>
+              <w:rPr>
+                <w:rFonts w:asciiTheme="majorHAnsi" w:hAnsiTheme="majorHAnsi" w:cstheme="majorHAnsi"/>
+                <w:sz w:val="24"/>
+              </w:rPr>
+              <w:t>Confirma los cambios en local pero no en el remoto</w:t>
+            </w:r>
           </w:p>
         </w:tc>
         <w:tc>
@@ -10402,6 +10963,13 @@
                 <w:sz w:val="24"/>
               </w:rPr>
             </w:pPr>
+            <w:r>
+              <w:rPr>
+                <w:rFonts w:asciiTheme="majorHAnsi" w:hAnsiTheme="majorHAnsi" w:cstheme="majorHAnsi"/>
+                <w:sz w:val="24"/>
+              </w:rPr>
+              <w:t>git commit –m “commit message”</w:t>
+            </w:r>
           </w:p>
         </w:tc>
       </w:tr>
@@ -10409,7 +10977,8 @@
         <w:tc>
           <w:tcPr>
             <w:cnfStyle w:val="001000000000" w:firstRow="0" w:lastRow="0" w:firstColumn="1" w:lastColumn="0" w:oddVBand="0" w:evenVBand="0" w:oddHBand="0" w:evenHBand="0" w:firstRowFirstColumn="0" w:firstRowLastColumn="0" w:lastRowFirstColumn="0" w:lastRowLastColumn="0"/>
-            <w:tcW w:w="2349" w:type="dxa"/>
+            <w:tcW w:w="2325" w:type="dxa"/>
+            <w:vMerge/>
           </w:tcPr>
           <w:p>
             <w:pPr>
@@ -10423,7 +10992,7 @@
         </w:tc>
         <w:tc>
           <w:tcPr>
-            <w:tcW w:w="2369" w:type="dxa"/>
+            <w:tcW w:w="2393" w:type="dxa"/>
           </w:tcPr>
           <w:p>
             <w:pPr>
@@ -10434,6 +11003,13 @@
                 <w:sz w:val="24"/>
               </w:rPr>
             </w:pPr>
+            <w:r>
+              <w:rPr>
+                <w:rFonts w:asciiTheme="majorHAnsi" w:hAnsiTheme="majorHAnsi" w:cstheme="majorHAnsi"/>
+                <w:sz w:val="24"/>
+              </w:rPr>
+              <w:t>Confirma cualquier archivo de área de staging y cualquiera que se haya cambiado desde entonces.</w:t>
+            </w:r>
           </w:p>
         </w:tc>
         <w:tc>
@@ -10449,6 +11025,13 @@
                 <w:sz w:val="24"/>
               </w:rPr>
             </w:pPr>
+            <w:r>
+              <w:rPr>
+                <w:rFonts w:asciiTheme="majorHAnsi" w:hAnsiTheme="majorHAnsi" w:cstheme="majorHAnsi"/>
+                <w:sz w:val="24"/>
+              </w:rPr>
+              <w:t>git commit -a</w:t>
+            </w:r>
           </w:p>
         </w:tc>
       </w:tr>
@@ -10459,21 +11042,30 @@
         <w:tc>
           <w:tcPr>
             <w:cnfStyle w:val="001000000000" w:firstRow="0" w:lastRow="0" w:firstColumn="1" w:lastColumn="0" w:oddVBand="0" w:evenVBand="0" w:oddHBand="0" w:evenHBand="0" w:firstRowFirstColumn="0" w:firstRowLastColumn="0" w:lastRowFirstColumn="0" w:lastRowLastColumn="0"/>
-            <w:tcW w:w="2349" w:type="dxa"/>
+            <w:tcW w:w="2325" w:type="dxa"/>
           </w:tcPr>
           <w:p>
             <w:pPr>
               <w:jc w:val="both"/>
               <w:rPr>
                 <w:rFonts w:asciiTheme="majorHAnsi" w:hAnsiTheme="majorHAnsi" w:cstheme="majorHAnsi"/>
+                <w:b w:val="0"/>
                 <w:sz w:val="24"/>
               </w:rPr>
             </w:pPr>
+            <w:r>
+              <w:rPr>
+                <w:rFonts w:asciiTheme="majorHAnsi" w:hAnsiTheme="majorHAnsi" w:cstheme="majorHAnsi"/>
+                <w:b w:val="0"/>
+                <w:sz w:val="24"/>
+              </w:rPr>
+              <w:t>Confirmar cambios en servidor remoto</w:t>
+            </w:r>
           </w:p>
         </w:tc>
         <w:tc>
           <w:tcPr>
-            <w:tcW w:w="2369" w:type="dxa"/>
+            <w:tcW w:w="2393" w:type="dxa"/>
           </w:tcPr>
           <w:p>
             <w:pPr>
@@ -10484,6 +11076,13 @@
                 <w:sz w:val="24"/>
               </w:rPr>
             </w:pPr>
+            <w:r>
+              <w:rPr>
+                <w:rFonts w:asciiTheme="majorHAnsi" w:hAnsiTheme="majorHAnsi" w:cstheme="majorHAnsi"/>
+                <w:sz w:val="24"/>
+              </w:rPr>
+              <w:t>Envia los mensajes confirmados de nuestra rama local al servidor remoto</w:t>
+            </w:r>
           </w:p>
         </w:tc>
         <w:tc>
@@ -10499,21 +11098,618 @@
                 <w:sz w:val="24"/>
               </w:rPr>
             </w:pPr>
+            <w:r>
+              <w:rPr>
+                <w:rFonts w:asciiTheme="majorHAnsi" w:hAnsiTheme="majorHAnsi" w:cstheme="majorHAnsi"/>
+                <w:sz w:val="24"/>
+              </w:rPr>
+              <w:t>git push origin master</w:t>
+            </w:r>
+          </w:p>
+        </w:tc>
+      </w:tr>
+      <w:tr>
+        <w:tc>
+          <w:tcPr>
+            <w:cnfStyle w:val="001000000000" w:firstRow="0" w:lastRow="0" w:firstColumn="1" w:lastColumn="0" w:oddVBand="0" w:evenVBand="0" w:oddHBand="0" w:evenHBand="0" w:firstRowFirstColumn="0" w:firstRowLastColumn="0" w:lastRowFirstColumn="0" w:lastRowLastColumn="0"/>
+            <w:tcW w:w="2325" w:type="dxa"/>
+          </w:tcPr>
+          <w:p>
+            <w:pPr>
+              <w:jc w:val="both"/>
+              <w:rPr>
+                <w:rFonts w:asciiTheme="majorHAnsi" w:hAnsiTheme="majorHAnsi" w:cstheme="majorHAnsi"/>
+                <w:b w:val="0"/>
+                <w:sz w:val="24"/>
+              </w:rPr>
+            </w:pPr>
+            <w:r>
+              <w:rPr>
+                <w:rFonts w:asciiTheme="majorHAnsi" w:hAnsiTheme="majorHAnsi" w:cstheme="majorHAnsi"/>
+                <w:b w:val="0"/>
+                <w:sz w:val="24"/>
+              </w:rPr>
+              <w:t>Ver el estado del repositorio</w:t>
+            </w:r>
+          </w:p>
+        </w:tc>
+        <w:tc>
+          <w:tcPr>
+            <w:tcW w:w="2393" w:type="dxa"/>
+          </w:tcPr>
+          <w:p>
+            <w:pPr>
+              <w:jc w:val="both"/>
+              <w:cnfStyle w:val="000000000000" w:firstRow="0" w:lastRow="0" w:firstColumn="0" w:lastColumn="0" w:oddVBand="0" w:evenVBand="0" w:oddHBand="0" w:evenHBand="0" w:firstRowFirstColumn="0" w:firstRowLastColumn="0" w:lastRowFirstColumn="0" w:lastRowLastColumn="0"/>
+              <w:rPr>
+                <w:rFonts w:asciiTheme="majorHAnsi" w:hAnsiTheme="majorHAnsi" w:cstheme="majorHAnsi"/>
+                <w:sz w:val="24"/>
+              </w:rPr>
+            </w:pPr>
+            <w:r>
+              <w:rPr>
+                <w:rFonts w:asciiTheme="majorHAnsi" w:hAnsiTheme="majorHAnsi" w:cstheme="majorHAnsi"/>
+                <w:sz w:val="24"/>
+              </w:rPr>
+              <w:t>Lista del estado de los archivos que han sido cambiados y necesitan confirmación</w:t>
+            </w:r>
+          </w:p>
+        </w:tc>
+        <w:tc>
+          <w:tcPr>
+            <w:tcW w:w="3776" w:type="dxa"/>
+          </w:tcPr>
+          <w:p>
+            <w:pPr>
+              <w:jc w:val="both"/>
+              <w:cnfStyle w:val="000000000000" w:firstRow="0" w:lastRow="0" w:firstColumn="0" w:lastColumn="0" w:oddVBand="0" w:evenVBand="0" w:oddHBand="0" w:evenHBand="0" w:firstRowFirstColumn="0" w:firstRowLastColumn="0" w:lastRowFirstColumn="0" w:lastRowLastColumn="0"/>
+              <w:rPr>
+                <w:rFonts w:asciiTheme="majorHAnsi" w:hAnsiTheme="majorHAnsi" w:cstheme="majorHAnsi"/>
+                <w:sz w:val="24"/>
+              </w:rPr>
+            </w:pPr>
+            <w:r>
+              <w:rPr>
+                <w:rFonts w:asciiTheme="majorHAnsi" w:hAnsiTheme="majorHAnsi" w:cstheme="majorHAnsi"/>
+                <w:sz w:val="24"/>
+              </w:rPr>
+              <w:t>git status</w:t>
+            </w:r>
+          </w:p>
+        </w:tc>
+      </w:tr>
+      <w:tr>
+        <w:trPr>
+          <w:cnfStyle w:val="000000100000" w:firstRow="0" w:lastRow="0" w:firstColumn="0" w:lastColumn="0" w:oddVBand="0" w:evenVBand="0" w:oddHBand="1" w:evenHBand="0" w:firstRowFirstColumn="0" w:firstRowLastColumn="0" w:lastRowFirstColumn="0" w:lastRowLastColumn="0"/>
+        </w:trPr>
+        <w:tc>
+          <w:tcPr>
+            <w:cnfStyle w:val="001000000000" w:firstRow="0" w:lastRow="0" w:firstColumn="1" w:lastColumn="0" w:oddVBand="0" w:evenVBand="0" w:oddHBand="0" w:evenHBand="0" w:firstRowFirstColumn="0" w:firstRowLastColumn="0" w:lastRowFirstColumn="0" w:lastRowLastColumn="0"/>
+            <w:tcW w:w="2325" w:type="dxa"/>
+            <w:vMerge w:val="restart"/>
+          </w:tcPr>
+          <w:p>
+            <w:pPr>
+              <w:jc w:val="both"/>
+              <w:rPr>
+                <w:rFonts w:asciiTheme="majorHAnsi" w:hAnsiTheme="majorHAnsi" w:cstheme="majorHAnsi"/>
+                <w:b w:val="0"/>
+                <w:sz w:val="24"/>
+              </w:rPr>
+            </w:pPr>
+            <w:r>
+              <w:rPr>
+                <w:rFonts w:asciiTheme="majorHAnsi" w:hAnsiTheme="majorHAnsi" w:cstheme="majorHAnsi"/>
+                <w:b w:val="0"/>
+                <w:sz w:val="24"/>
+              </w:rPr>
+              <w:t>Ramas</w:t>
+            </w:r>
+          </w:p>
+        </w:tc>
+        <w:tc>
+          <w:tcPr>
+            <w:tcW w:w="2393" w:type="dxa"/>
+          </w:tcPr>
+          <w:p>
+            <w:pPr>
+              <w:jc w:val="both"/>
+              <w:cnfStyle w:val="000000100000" w:firstRow="0" w:lastRow="0" w:firstColumn="0" w:lastColumn="0" w:oddVBand="0" w:evenVBand="0" w:oddHBand="1" w:evenHBand="0" w:firstRowFirstColumn="0" w:firstRowLastColumn="0" w:lastRowFirstColumn="0" w:lastRowLastColumn="0"/>
+              <w:rPr>
+                <w:rFonts w:asciiTheme="majorHAnsi" w:hAnsiTheme="majorHAnsi" w:cstheme="majorHAnsi"/>
+                <w:sz w:val="24"/>
+              </w:rPr>
+            </w:pPr>
+            <w:r>
+              <w:rPr>
+                <w:rFonts w:asciiTheme="majorHAnsi" w:hAnsiTheme="majorHAnsi" w:cstheme="majorHAnsi"/>
+                <w:sz w:val="24"/>
+              </w:rPr>
+              <w:t>Crea una nueva rama y se cambia a ella.</w:t>
+            </w:r>
+          </w:p>
+        </w:tc>
+        <w:tc>
+          <w:tcPr>
+            <w:tcW w:w="3776" w:type="dxa"/>
+          </w:tcPr>
+          <w:p>
+            <w:pPr>
+              <w:jc w:val="both"/>
+              <w:cnfStyle w:val="000000100000" w:firstRow="0" w:lastRow="0" w:firstColumn="0" w:lastColumn="0" w:oddVBand="0" w:evenVBand="0" w:oddHBand="1" w:evenHBand="0" w:firstRowFirstColumn="0" w:firstRowLastColumn="0" w:lastRowFirstColumn="0" w:lastRowLastColumn="0"/>
+              <w:rPr>
+                <w:rFonts w:asciiTheme="majorHAnsi" w:hAnsiTheme="majorHAnsi" w:cstheme="majorHAnsi"/>
+                <w:sz w:val="24"/>
+              </w:rPr>
+            </w:pPr>
+            <w:r>
+              <w:rPr>
+                <w:rFonts w:asciiTheme="majorHAnsi" w:hAnsiTheme="majorHAnsi" w:cstheme="majorHAnsi"/>
+                <w:sz w:val="24"/>
+              </w:rPr>
+              <w:t>git checkout –b &lt;branchname&gt;</w:t>
+            </w:r>
+          </w:p>
+        </w:tc>
+      </w:tr>
+      <w:tr>
+        <w:tc>
+          <w:tcPr>
+            <w:cnfStyle w:val="001000000000" w:firstRow="0" w:lastRow="0" w:firstColumn="1" w:lastColumn="0" w:oddVBand="0" w:evenVBand="0" w:oddHBand="0" w:evenHBand="0" w:firstRowFirstColumn="0" w:firstRowLastColumn="0" w:lastRowFirstColumn="0" w:lastRowLastColumn="0"/>
+            <w:tcW w:w="2325" w:type="dxa"/>
+            <w:vMerge/>
+          </w:tcPr>
+          <w:p>
+            <w:pPr>
+              <w:jc w:val="both"/>
+              <w:rPr>
+                <w:rFonts w:asciiTheme="majorHAnsi" w:hAnsiTheme="majorHAnsi" w:cstheme="majorHAnsi"/>
+                <w:sz w:val="24"/>
+              </w:rPr>
+            </w:pPr>
+          </w:p>
+        </w:tc>
+        <w:tc>
+          <w:tcPr>
+            <w:tcW w:w="2393" w:type="dxa"/>
+          </w:tcPr>
+          <w:p>
+            <w:pPr>
+              <w:jc w:val="both"/>
+              <w:cnfStyle w:val="000000000000" w:firstRow="0" w:lastRow="0" w:firstColumn="0" w:lastColumn="0" w:oddVBand="0" w:evenVBand="0" w:oddHBand="0" w:evenHBand="0" w:firstRowFirstColumn="0" w:firstRowLastColumn="0" w:lastRowFirstColumn="0" w:lastRowLastColumn="0"/>
+              <w:rPr>
+                <w:rFonts w:asciiTheme="majorHAnsi" w:hAnsiTheme="majorHAnsi" w:cstheme="majorHAnsi"/>
+                <w:sz w:val="24"/>
+              </w:rPr>
+            </w:pPr>
+            <w:r>
+              <w:rPr>
+                <w:rFonts w:asciiTheme="majorHAnsi" w:hAnsiTheme="majorHAnsi" w:cstheme="majorHAnsi"/>
+                <w:sz w:val="24"/>
+              </w:rPr>
+              <w:t>Cambia de una rama a otra</w:t>
+            </w:r>
+          </w:p>
+        </w:tc>
+        <w:tc>
+          <w:tcPr>
+            <w:tcW w:w="3776" w:type="dxa"/>
+          </w:tcPr>
+          <w:p>
+            <w:pPr>
+              <w:jc w:val="both"/>
+              <w:cnfStyle w:val="000000000000" w:firstRow="0" w:lastRow="0" w:firstColumn="0" w:lastColumn="0" w:oddVBand="0" w:evenVBand="0" w:oddHBand="0" w:evenHBand="0" w:firstRowFirstColumn="0" w:firstRowLastColumn="0" w:lastRowFirstColumn="0" w:lastRowLastColumn="0"/>
+              <w:rPr>
+                <w:rFonts w:asciiTheme="majorHAnsi" w:hAnsiTheme="majorHAnsi" w:cstheme="majorHAnsi"/>
+                <w:sz w:val="24"/>
+              </w:rPr>
+            </w:pPr>
+            <w:r>
+              <w:rPr>
+                <w:rFonts w:asciiTheme="majorHAnsi" w:hAnsiTheme="majorHAnsi" w:cstheme="majorHAnsi"/>
+                <w:sz w:val="24"/>
+              </w:rPr>
+              <w:t>git checkout &lt;branchname&gt;</w:t>
+            </w:r>
+          </w:p>
+        </w:tc>
+      </w:tr>
+      <w:tr>
+        <w:trPr>
+          <w:cnfStyle w:val="000000100000" w:firstRow="0" w:lastRow="0" w:firstColumn="0" w:lastColumn="0" w:oddVBand="0" w:evenVBand="0" w:oddHBand="1" w:evenHBand="0" w:firstRowFirstColumn="0" w:firstRowLastColumn="0" w:lastRowFirstColumn="0" w:lastRowLastColumn="0"/>
+        </w:trPr>
+        <w:tc>
+          <w:tcPr>
+            <w:cnfStyle w:val="001000000000" w:firstRow="0" w:lastRow="0" w:firstColumn="1" w:lastColumn="0" w:oddVBand="0" w:evenVBand="0" w:oddHBand="0" w:evenHBand="0" w:firstRowFirstColumn="0" w:firstRowLastColumn="0" w:lastRowFirstColumn="0" w:lastRowLastColumn="0"/>
+            <w:tcW w:w="2325" w:type="dxa"/>
+            <w:vMerge/>
+          </w:tcPr>
+          <w:p>
+            <w:pPr>
+              <w:jc w:val="both"/>
+              <w:rPr>
+                <w:rFonts w:asciiTheme="majorHAnsi" w:hAnsiTheme="majorHAnsi" w:cstheme="majorHAnsi"/>
+                <w:sz w:val="24"/>
+              </w:rPr>
+            </w:pPr>
+          </w:p>
+        </w:tc>
+        <w:tc>
+          <w:tcPr>
+            <w:tcW w:w="2393" w:type="dxa"/>
+          </w:tcPr>
+          <w:p>
+            <w:pPr>
+              <w:jc w:val="both"/>
+              <w:cnfStyle w:val="000000100000" w:firstRow="0" w:lastRow="0" w:firstColumn="0" w:lastColumn="0" w:oddVBand="0" w:evenVBand="0" w:oddHBand="1" w:evenHBand="0" w:firstRowFirstColumn="0" w:firstRowLastColumn="0" w:lastRowFirstColumn="0" w:lastRowLastColumn="0"/>
+              <w:rPr>
+                <w:rFonts w:asciiTheme="majorHAnsi" w:hAnsiTheme="majorHAnsi" w:cstheme="majorHAnsi"/>
+                <w:sz w:val="24"/>
+              </w:rPr>
+            </w:pPr>
+            <w:r>
+              <w:rPr>
+                <w:rFonts w:asciiTheme="majorHAnsi" w:hAnsiTheme="majorHAnsi" w:cstheme="majorHAnsi"/>
+                <w:sz w:val="24"/>
+              </w:rPr>
+              <w:t>Lista todas las ramas disponibles y te dice en cual te encuentras</w:t>
+            </w:r>
+          </w:p>
+        </w:tc>
+        <w:tc>
+          <w:tcPr>
+            <w:tcW w:w="3776" w:type="dxa"/>
+          </w:tcPr>
+          <w:p>
+            <w:pPr>
+              <w:jc w:val="both"/>
+              <w:cnfStyle w:val="000000100000" w:firstRow="0" w:lastRow="0" w:firstColumn="0" w:lastColumn="0" w:oddVBand="0" w:evenVBand="0" w:oddHBand="1" w:evenHBand="0" w:firstRowFirstColumn="0" w:firstRowLastColumn="0" w:lastRowFirstColumn="0" w:lastRowLastColumn="0"/>
+              <w:rPr>
+                <w:rFonts w:asciiTheme="majorHAnsi" w:hAnsiTheme="majorHAnsi" w:cstheme="majorHAnsi"/>
+                <w:sz w:val="24"/>
+              </w:rPr>
+            </w:pPr>
+            <w:r>
+              <w:rPr>
+                <w:rFonts w:asciiTheme="majorHAnsi" w:hAnsiTheme="majorHAnsi" w:cstheme="majorHAnsi"/>
+                <w:sz w:val="24"/>
+              </w:rPr>
+              <w:t>git branch</w:t>
+            </w:r>
+          </w:p>
+        </w:tc>
+      </w:tr>
+      <w:tr>
+        <w:tc>
+          <w:tcPr>
+            <w:cnfStyle w:val="001000000000" w:firstRow="0" w:lastRow="0" w:firstColumn="1" w:lastColumn="0" w:oddVBand="0" w:evenVBand="0" w:oddHBand="0" w:evenHBand="0" w:firstRowFirstColumn="0" w:firstRowLastColumn="0" w:lastRowFirstColumn="0" w:lastRowLastColumn="0"/>
+            <w:tcW w:w="2325" w:type="dxa"/>
+            <w:vMerge w:val="restart"/>
+          </w:tcPr>
+          <w:p>
+            <w:pPr>
+              <w:jc w:val="both"/>
+              <w:rPr>
+                <w:rFonts w:asciiTheme="majorHAnsi" w:hAnsiTheme="majorHAnsi" w:cstheme="majorHAnsi"/>
+                <w:b w:val="0"/>
+                <w:sz w:val="24"/>
+              </w:rPr>
+            </w:pPr>
+            <w:r>
+              <w:rPr>
+                <w:rFonts w:asciiTheme="majorHAnsi" w:hAnsiTheme="majorHAnsi" w:cstheme="majorHAnsi"/>
+                <w:b w:val="0"/>
+                <w:sz w:val="24"/>
+              </w:rPr>
+              <w:t>Actualiza el repositorio local desde el servidor remoto</w:t>
+            </w:r>
+          </w:p>
+        </w:tc>
+        <w:tc>
+          <w:tcPr>
+            <w:tcW w:w="2393" w:type="dxa"/>
+          </w:tcPr>
+          <w:p>
+            <w:pPr>
+              <w:jc w:val="both"/>
+              <w:cnfStyle w:val="000000000000" w:firstRow="0" w:lastRow="0" w:firstColumn="0" w:lastColumn="0" w:oddVBand="0" w:evenVBand="0" w:oddHBand="0" w:evenHBand="0" w:firstRowFirstColumn="0" w:firstRowLastColumn="0" w:lastRowFirstColumn="0" w:lastRowLastColumn="0"/>
+              <w:rPr>
+                <w:rFonts w:asciiTheme="majorHAnsi" w:hAnsiTheme="majorHAnsi" w:cstheme="majorHAnsi"/>
+                <w:sz w:val="24"/>
+              </w:rPr>
+            </w:pPr>
+            <w:r>
+              <w:rPr>
+                <w:rFonts w:asciiTheme="majorHAnsi" w:hAnsiTheme="majorHAnsi" w:cstheme="majorHAnsi"/>
+                <w:sz w:val="24"/>
+              </w:rPr>
+              <w:t>Obtiene y combina los cambios del servidor remoto con el local</w:t>
+            </w:r>
+          </w:p>
+        </w:tc>
+        <w:tc>
+          <w:tcPr>
+            <w:tcW w:w="3776" w:type="dxa"/>
+          </w:tcPr>
+          <w:p>
+            <w:pPr>
+              <w:jc w:val="both"/>
+              <w:cnfStyle w:val="000000000000" w:firstRow="0" w:lastRow="0" w:firstColumn="0" w:lastColumn="0" w:oddVBand="0" w:evenVBand="0" w:oddHBand="0" w:evenHBand="0" w:firstRowFirstColumn="0" w:firstRowLastColumn="0" w:lastRowFirstColumn="0" w:lastRowLastColumn="0"/>
+              <w:rPr>
+                <w:rFonts w:asciiTheme="majorHAnsi" w:hAnsiTheme="majorHAnsi" w:cstheme="majorHAnsi"/>
+                <w:sz w:val="24"/>
+              </w:rPr>
+            </w:pPr>
+            <w:r>
+              <w:rPr>
+                <w:rFonts w:asciiTheme="majorHAnsi" w:hAnsiTheme="majorHAnsi" w:cstheme="majorHAnsi"/>
+                <w:sz w:val="24"/>
+              </w:rPr>
+              <w:t>git pull</w:t>
+            </w:r>
+          </w:p>
+        </w:tc>
+      </w:tr>
+      <w:tr>
+        <w:trPr>
+          <w:cnfStyle w:val="000000100000" w:firstRow="0" w:lastRow="0" w:firstColumn="0" w:lastColumn="0" w:oddVBand="0" w:evenVBand="0" w:oddHBand="1" w:evenHBand="0" w:firstRowFirstColumn="0" w:firstRowLastColumn="0" w:lastRowFirstColumn="0" w:lastRowLastColumn="0"/>
+        </w:trPr>
+        <w:tc>
+          <w:tcPr>
+            <w:cnfStyle w:val="001000000000" w:firstRow="0" w:lastRow="0" w:firstColumn="1" w:lastColumn="0" w:oddVBand="0" w:evenVBand="0" w:oddHBand="0" w:evenHBand="0" w:firstRowFirstColumn="0" w:firstRowLastColumn="0" w:lastRowFirstColumn="0" w:lastRowLastColumn="0"/>
+            <w:tcW w:w="2325" w:type="dxa"/>
+            <w:vMerge/>
+          </w:tcPr>
+          <w:p>
+            <w:pPr>
+              <w:jc w:val="both"/>
+              <w:rPr>
+                <w:rFonts w:asciiTheme="majorHAnsi" w:hAnsiTheme="majorHAnsi" w:cstheme="majorHAnsi"/>
+                <w:sz w:val="24"/>
+              </w:rPr>
+            </w:pPr>
+          </w:p>
+        </w:tc>
+        <w:tc>
+          <w:tcPr>
+            <w:tcW w:w="2393" w:type="dxa"/>
+          </w:tcPr>
+          <w:p>
+            <w:pPr>
+              <w:jc w:val="both"/>
+              <w:cnfStyle w:val="000000100000" w:firstRow="0" w:lastRow="0" w:firstColumn="0" w:lastColumn="0" w:oddVBand="0" w:evenVBand="0" w:oddHBand="1" w:evenHBand="0" w:firstRowFirstColumn="0" w:firstRowLastColumn="0" w:lastRowFirstColumn="0" w:lastRowLastColumn="0"/>
+              <w:rPr>
+                <w:rFonts w:asciiTheme="majorHAnsi" w:hAnsiTheme="majorHAnsi" w:cstheme="majorHAnsi"/>
+                <w:sz w:val="24"/>
+              </w:rPr>
+            </w:pPr>
+            <w:r>
+              <w:rPr>
+                <w:rFonts w:asciiTheme="majorHAnsi" w:hAnsiTheme="majorHAnsi" w:cstheme="majorHAnsi"/>
+                <w:sz w:val="24"/>
+              </w:rPr>
+              <w:t>Une una rama con la rama actual en la que te encuentras</w:t>
+            </w:r>
+          </w:p>
+        </w:tc>
+        <w:tc>
+          <w:tcPr>
+            <w:tcW w:w="3776" w:type="dxa"/>
+          </w:tcPr>
+          <w:p>
+            <w:pPr>
+              <w:jc w:val="both"/>
+              <w:cnfStyle w:val="000000100000" w:firstRow="0" w:lastRow="0" w:firstColumn="0" w:lastColumn="0" w:oddVBand="0" w:evenVBand="0" w:oddHBand="1" w:evenHBand="0" w:firstRowFirstColumn="0" w:firstRowLastColumn="0" w:lastRowFirstColumn="0" w:lastRowLastColumn="0"/>
+              <w:rPr>
+                <w:rFonts w:asciiTheme="majorHAnsi" w:hAnsiTheme="majorHAnsi" w:cstheme="majorHAnsi"/>
+                <w:sz w:val="24"/>
+              </w:rPr>
+            </w:pPr>
+            <w:r>
+              <w:rPr>
+                <w:rFonts w:asciiTheme="majorHAnsi" w:hAnsiTheme="majorHAnsi" w:cstheme="majorHAnsi"/>
+                <w:sz w:val="24"/>
+              </w:rPr>
+              <w:t>git merge &lt;branchname&gt;</w:t>
+            </w:r>
+          </w:p>
+        </w:tc>
+      </w:tr>
+      <w:tr>
+        <w:tc>
+          <w:tcPr>
+            <w:cnfStyle w:val="001000000000" w:firstRow="0" w:lastRow="0" w:firstColumn="1" w:lastColumn="0" w:oddVBand="0" w:evenVBand="0" w:oddHBand="0" w:evenHBand="0" w:firstRowFirstColumn="0" w:firstRowLastColumn="0" w:lastRowFirstColumn="0" w:lastRowLastColumn="0"/>
+            <w:tcW w:w="2325" w:type="dxa"/>
+            <w:vMerge/>
+          </w:tcPr>
+          <w:p>
+            <w:pPr>
+              <w:jc w:val="both"/>
+              <w:rPr>
+                <w:rFonts w:asciiTheme="majorHAnsi" w:hAnsiTheme="majorHAnsi" w:cstheme="majorHAnsi"/>
+                <w:sz w:val="24"/>
+              </w:rPr>
+            </w:pPr>
+          </w:p>
+        </w:tc>
+        <w:tc>
+          <w:tcPr>
+            <w:tcW w:w="2393" w:type="dxa"/>
+          </w:tcPr>
+          <w:p>
+            <w:pPr>
+              <w:jc w:val="both"/>
+              <w:cnfStyle w:val="000000000000" w:firstRow="0" w:lastRow="0" w:firstColumn="0" w:lastColumn="0" w:oddVBand="0" w:evenVBand="0" w:oddHBand="0" w:evenHBand="0" w:firstRowFirstColumn="0" w:firstRowLastColumn="0" w:lastRowFirstColumn="0" w:lastRowLastColumn="0"/>
+              <w:rPr>
+                <w:rFonts w:asciiTheme="majorHAnsi" w:hAnsiTheme="majorHAnsi" w:cstheme="majorHAnsi"/>
+                <w:sz w:val="24"/>
+              </w:rPr>
+            </w:pPr>
+            <w:r>
+              <w:rPr>
+                <w:rFonts w:asciiTheme="majorHAnsi" w:hAnsiTheme="majorHAnsi" w:cstheme="majorHAnsi"/>
+                <w:sz w:val="24"/>
+              </w:rPr>
+              <w:t>Cambia la base de origen de la rama actual a la rama indicada</w:t>
+            </w:r>
+          </w:p>
+        </w:tc>
+        <w:tc>
+          <w:tcPr>
+            <w:tcW w:w="3776" w:type="dxa"/>
+          </w:tcPr>
+          <w:p>
+            <w:pPr>
+              <w:jc w:val="both"/>
+              <w:cnfStyle w:val="000000000000" w:firstRow="0" w:lastRow="0" w:firstColumn="0" w:lastColumn="0" w:oddVBand="0" w:evenVBand="0" w:oddHBand="0" w:evenHBand="0" w:firstRowFirstColumn="0" w:firstRowLastColumn="0" w:lastRowFirstColumn="0" w:lastRowLastColumn="0"/>
+              <w:rPr>
+                <w:rFonts w:asciiTheme="majorHAnsi" w:hAnsiTheme="majorHAnsi" w:cstheme="majorHAnsi"/>
+                <w:sz w:val="24"/>
+              </w:rPr>
+            </w:pPr>
+            <w:r>
+              <w:rPr>
+                <w:rFonts w:asciiTheme="majorHAnsi" w:hAnsiTheme="majorHAnsi" w:cstheme="majorHAnsi"/>
+                <w:sz w:val="24"/>
+              </w:rPr>
+              <w:t>git rebase &lt;branchname&gt;</w:t>
+            </w:r>
           </w:p>
         </w:tc>
       </w:tr>
     </w:tbl>
     <w:p>
       <w:pPr>
-        <w:ind w:firstLine="709"/>
+        <w:pStyle w:val="Descripcin"/>
+        <w:jc w:val="center"/>
+        <w:rPr>
+          <w:rFonts w:asciiTheme="majorHAnsi" w:hAnsiTheme="majorHAnsi" w:cstheme="majorHAnsi"/>
+          <w:sz w:val="24"/>
+          <w:szCs w:val="24"/>
+        </w:rPr>
+      </w:pPr>
+      <w:r>
+        <w:t>Tabla resumen de los comandos más importantes en el inicio del uso de GIT.</w:t>
+      </w:r>
+    </w:p>
+    <w:p>
+      <w:pPr>
         <w:jc w:val="both"/>
         <w:rPr>
           <w:rFonts w:asciiTheme="majorHAnsi" w:hAnsiTheme="majorHAnsi" w:cstheme="majorHAnsi"/>
           <w:sz w:val="24"/>
-        </w:rPr>
-      </w:pPr>
-    </w:p>
-    <w:p/>
+          <w:szCs w:val="24"/>
+        </w:rPr>
+      </w:pPr>
+      <w:r>
+        <w:rPr>
+          <w:rFonts w:asciiTheme="majorHAnsi" w:hAnsiTheme="majorHAnsi" w:cstheme="majorHAnsi"/>
+          <w:sz w:val="24"/>
+          <w:szCs w:val="24"/>
+        </w:rPr>
+        <w:t xml:space="preserve">La distribución de trabajo en el control de versiones GIT se hace a través de ramas o branches. Una rama o branch, según la documentación oficial de GIT, es un apuntador a una confirmación o commit que hayamos realizado en ese entorno de trabajo. GIT tiene una rama por defecto en cada proyecto que se crea, por defecto es la rama master. Esta </w:t>
+      </w:r>
+      <w:r>
+        <w:rPr>
+          <w:rFonts w:asciiTheme="majorHAnsi" w:hAnsiTheme="majorHAnsi" w:cstheme="majorHAnsi"/>
+          <w:sz w:val="24"/>
+          <w:szCs w:val="24"/>
+        </w:rPr>
+        <w:lastRenderedPageBreak/>
+        <w:t>rama en los entornos de trabajo profesionales es el entorno de producción, es decir, el trabajo que el cliente final tiene a su alcance y se expone en los servidores de despliegue y demás. Por otro lado, hay otras ramas que se suelen crear en los trabajos profesionales, una de ellas es la llamada rama develop, en ella, se aplican los cambios de las tareas que se han realizado durante un sprint de scrum, cuando la empresa crea oportuno, esa rama develop se mergea a master y así, las mejoras y errores corregidos ya pueden salir a producción una vez testeados. Por otro lado, otra rama que suele aparecer en los entornos profesionales es la rama release, esta rama es un tanto especial ya que solamente existe durante un corto periodo de tiempo. Esta rama se crea cuando se ha hecho una demostración del contenido que se encuentra en develop antes de mergear a master y se ha encontrado algún error que corregir. Los errores se corrigen en la rama release que se saca con base en develop y posteriormente cuando los errores estén solucionados, será la rama release la que se mergee a master y posteriormente desaparezca. Esto nos evita posibles conflictos en la rama de develop, ya que mientras se arreglan esos errores, hay tareas que se siguen desarrollando. Por último, pueden existir ramas especificas en de cada tarea que se vaya a realizar, ya sea porque tiene demasiados cambios planteados, o es una tarea que se va a alargar en el tiempo y se quiere guardar su progreso sin interferir en la rama de desarrollo.</w:t>
+      </w:r>
+    </w:p>
+    <w:p>
+      <w:pPr>
+        <w:keepNext/>
+        <w:jc w:val="center"/>
+      </w:pPr>
+      <w:r>
+        <w:rPr>
+          <w:rFonts w:asciiTheme="majorHAnsi" w:hAnsiTheme="majorHAnsi" w:cstheme="majorHAnsi"/>
+          <w:noProof/>
+          <w:sz w:val="24"/>
+          <w:szCs w:val="24"/>
+          <w:lang w:eastAsia="es-ES"/>
+        </w:rPr>
+        <w:drawing>
+          <wp:inline distT="0" distB="0" distL="0" distR="0">
+            <wp:extent cx="3333750" cy="4446698"/>
+            <wp:effectExtent l="0" t="0" r="0" b="0"/>
+            <wp:docPr id="23" name="Imagen 23"/>
+            <wp:cNvGraphicFramePr>
+              <a:graphicFrameLocks xmlns:a="http://schemas.openxmlformats.org/drawingml/2006/main" noChangeAspect="1"/>
+            </wp:cNvGraphicFramePr>
+            <a:graphic xmlns:a="http://schemas.openxmlformats.org/drawingml/2006/main">
+              <a:graphicData uri="http://schemas.openxmlformats.org/drawingml/2006/picture">
+                <pic:pic xmlns:pic="http://schemas.openxmlformats.org/drawingml/2006/picture">
+                  <pic:nvPicPr>
+                    <pic:cNvPr id="23" name="git.png"/>
+                    <pic:cNvPicPr/>
+                  </pic:nvPicPr>
+                  <pic:blipFill>
+                    <a:blip r:embed="rId23">
+                      <a:extLst>
+                        <a:ext uri="{28A0092B-C50C-407E-A947-70E740481C1C}">
+                          <a14:useLocalDpi xmlns:a14="http://schemas.microsoft.com/office/drawing/2010/main" val="0"/>
+                        </a:ext>
+                      </a:extLst>
+                    </a:blip>
+                    <a:stretch>
+                      <a:fillRect/>
+                    </a:stretch>
+                  </pic:blipFill>
+                  <pic:spPr>
+                    <a:xfrm>
+                      <a:off x="0" y="0"/>
+                      <a:ext cx="3339381" cy="4454209"/>
+                    </a:xfrm>
+                    <a:prstGeom prst="rect">
+                      <a:avLst/>
+                    </a:prstGeom>
+                  </pic:spPr>
+                </pic:pic>
+              </a:graphicData>
+            </a:graphic>
+          </wp:inline>
+        </w:drawing>
+      </w:r>
+    </w:p>
+    <w:p>
+      <w:pPr>
+        <w:pStyle w:val="Descripcin"/>
+        <w:jc w:val="center"/>
+        <w:rPr>
+          <w:rFonts w:asciiTheme="majorHAnsi" w:hAnsiTheme="majorHAnsi" w:cstheme="majorHAnsi"/>
+          <w:sz w:val="24"/>
+          <w:szCs w:val="24"/>
+        </w:rPr>
+      </w:pPr>
+      <w:r>
+        <w:t xml:space="preserve">Ilustración </w:t>
+      </w:r>
+      <w:r>
+        <w:fldChar w:fldCharType="begin"/>
+      </w:r>
+      <w:r>
+        <w:instrText xml:space="preserve"> SEQ Ilustración \* ARABIC </w:instrText>
+      </w:r>
+      <w:r>
+        <w:fldChar w:fldCharType="separate"/>
+      </w:r>
+      <w:r>
+        <w:rPr>
+          <w:noProof/>
+        </w:rPr>
+        <w:t>11</w:t>
+      </w:r>
+      <w:r>
+        <w:fldChar w:fldCharType="end"/>
+      </w:r>
+      <w:r>
+        <w:t>. Flujo de trabajo de ramas de GIT (Aula de software libre, 2021)</w:t>
+      </w:r>
+    </w:p>
     <w:p>
       <w:pPr>
         <w:pStyle w:val="Ttulo2"/>
@@ -10522,15 +11718,16 @@
           <w:szCs w:val="32"/>
         </w:rPr>
       </w:pPr>
-      <w:bookmarkStart w:id="14" w:name="_Toc103111221"/>
+      <w:bookmarkStart w:id="13" w:name="_Toc103263485"/>
       <w:r>
         <w:rPr>
           <w:sz w:val="32"/>
           <w:szCs w:val="32"/>
         </w:rPr>
+        <w:lastRenderedPageBreak/>
         <w:t>Lenguajes de programación</w:t>
       </w:r>
-      <w:bookmarkEnd w:id="14"/>
+      <w:bookmarkEnd w:id="13"/>
       <w:r>
         <w:rPr>
           <w:sz w:val="32"/>
@@ -10542,24 +11739,185 @@
     <w:p/>
     <w:p>
       <w:pPr>
+        <w:jc w:val="both"/>
+        <w:rPr>
+          <w:rFonts w:asciiTheme="majorHAnsi" w:hAnsiTheme="majorHAnsi" w:cstheme="majorHAnsi"/>
+          <w:sz w:val="24"/>
+          <w:szCs w:val="24"/>
+        </w:rPr>
+      </w:pPr>
+      <w:r>
+        <w:rPr>
+          <w:rFonts w:asciiTheme="majorHAnsi" w:hAnsiTheme="majorHAnsi" w:cstheme="majorHAnsi"/>
+          <w:sz w:val="24"/>
+          <w:szCs w:val="24"/>
+        </w:rPr>
+        <w:t xml:space="preserve">Durante el desarrollo del problema y del módulo planteado, se </w:t>
+      </w:r>
+      <w:r>
+        <w:rPr>
+          <w:rFonts w:asciiTheme="majorHAnsi" w:hAnsiTheme="majorHAnsi" w:cstheme="majorHAnsi"/>
+          <w:sz w:val="24"/>
+          <w:szCs w:val="24"/>
+        </w:rPr>
+        <w:t>han utilizado diferentes lenguajes de programación para ello, por ejemplo, se ha hecho uso de los lenguajes de desarrollo web como HTML, CSS y JavaScript, así como algún Framework del último lenguaje mencionado. A continuación, se explica en qué consisten estos lenguajes.</w:t>
+      </w:r>
+    </w:p>
+    <w:p>
+      <w:pPr>
+        <w:jc w:val="both"/>
+        <w:rPr>
+          <w:rFonts w:asciiTheme="majorHAnsi" w:hAnsiTheme="majorHAnsi" w:cstheme="majorHAnsi"/>
+          <w:sz w:val="24"/>
+          <w:szCs w:val="24"/>
+        </w:rPr>
+      </w:pPr>
+    </w:p>
+    <w:p>
+      <w:pPr>
+        <w:pStyle w:val="Ttulo3"/>
+      </w:pPr>
+      <w:r>
+        <w:t>JavaScript</w:t>
+      </w:r>
+    </w:p>
+    <w:p>
+      <w:pPr>
+        <w:jc w:val="both"/>
+        <w:rPr>
+          <w:rFonts w:asciiTheme="majorHAnsi" w:hAnsiTheme="majorHAnsi" w:cstheme="majorHAnsi"/>
+          <w:sz w:val="24"/>
+          <w:szCs w:val="24"/>
+        </w:rPr>
+      </w:pPr>
+      <w:r>
+        <w:rPr>
+          <w:rFonts w:asciiTheme="majorHAnsi" w:hAnsiTheme="majorHAnsi" w:cstheme="majorHAnsi"/>
+          <w:sz w:val="24"/>
+          <w:szCs w:val="24"/>
+        </w:rPr>
+        <w:t xml:space="preserve">JavaScript se define como un lenguaje de programación secuencial con el que se consiguen implementar funciones complejas en una página </w:t>
+      </w:r>
+      <w:r>
+        <w:rPr>
+          <w:rFonts w:asciiTheme="majorHAnsi" w:hAnsiTheme="majorHAnsi" w:cstheme="majorHAnsi"/>
+          <w:sz w:val="24"/>
+          <w:szCs w:val="24"/>
+        </w:rPr>
+        <w:t>web,</w:t>
+      </w:r>
+      <w:r>
+        <w:rPr>
+          <w:rFonts w:asciiTheme="majorHAnsi" w:hAnsiTheme="majorHAnsi" w:cstheme="majorHAnsi"/>
+          <w:sz w:val="24"/>
+          <w:szCs w:val="24"/>
+        </w:rPr>
+        <w:t xml:space="preserve"> así como animaciones, actualizaciones, reproductores de video etc.</w:t>
+      </w:r>
+      <w:r>
+        <w:rPr>
+          <w:rFonts w:asciiTheme="majorHAnsi" w:hAnsiTheme="majorHAnsi" w:cstheme="majorHAnsi"/>
+          <w:sz w:val="24"/>
+          <w:szCs w:val="24"/>
+        </w:rPr>
+        <w:t xml:space="preserve"> (mdn web docs, 2021).  Por otro lado, Ramos (2021) nos indica que JavaScript es un lenguaje encargado de dar interactividad y dinamismo a una página web, indicando que es un lenguaje que lee el navegador, independientemente del dispositivo en el que se encuentre el navegador, ya sea ordenador, móvil Android o iOS, el lenguaje es siempre el mismo. </w:t>
+      </w:r>
+      <w:r>
+        <w:rPr>
+          <w:rFonts w:asciiTheme="majorHAnsi" w:hAnsiTheme="majorHAnsi" w:cstheme="majorHAnsi"/>
+          <w:sz w:val="24"/>
+          <w:szCs w:val="24"/>
+        </w:rPr>
+        <w:t>Añadido a todo esto, en la mdn web docs nos indica que JavaScript es un lenguaje del lado del cliente, solamente interpretado por el navegador independientemente de la plataforma en la que se encuentre el navegador, tratándose de un lenguaje imperativo, débilmente tipado y muy dinámico.</w:t>
+      </w:r>
+    </w:p>
+    <w:p>
+      <w:pPr>
+        <w:jc w:val="both"/>
+        <w:rPr>
+          <w:rFonts w:asciiTheme="majorHAnsi" w:hAnsiTheme="majorHAnsi" w:cstheme="majorHAnsi"/>
+          <w:sz w:val="24"/>
+          <w:szCs w:val="24"/>
+        </w:rPr>
+      </w:pPr>
+      <w:r>
+        <w:rPr>
+          <w:rFonts w:asciiTheme="majorHAnsi" w:hAnsiTheme="majorHAnsi" w:cstheme="majorHAnsi"/>
+          <w:sz w:val="24"/>
+          <w:szCs w:val="24"/>
+        </w:rPr>
+        <w:t>Tradicionalmente este lenguaje tiene a confundirse con el lenguaje de programación Java ya que sus nombres son muy parecidos, pero no tienen nada que ver. JavaScript se diseñó con una sintaxis similar al lenguaje C y basándose en él, aunque adopta nombres parecidos a Java, son lenguajes utilizados para fines totalmente diferentes. Los lenguajes C y Java están orientados al lado del servidor y JavaScript está orientado al lado del cliente (Wikipedia, 2022).</w:t>
+      </w:r>
+    </w:p>
+    <w:p>
+      <w:pPr>
+        <w:jc w:val="both"/>
+        <w:rPr>
+          <w:rFonts w:asciiTheme="majorHAnsi" w:hAnsiTheme="majorHAnsi" w:cstheme="majorHAnsi"/>
+          <w:sz w:val="24"/>
+          <w:szCs w:val="24"/>
+        </w:rPr>
+      </w:pPr>
+    </w:p>
+    <w:p>
+      <w:pPr>
+        <w:pStyle w:val="Ttulo3"/>
+      </w:pPr>
+      <w:bookmarkStart w:id="14" w:name="_Toc103263487"/>
+      <w:r>
+        <w:t>React</w:t>
+      </w:r>
+      <w:bookmarkEnd w:id="14"/>
+    </w:p>
+    <w:p>
+      <w:bookmarkStart w:id="15" w:name="_GoBack"/>
+      <w:bookmarkEnd w:id="15"/>
+    </w:p>
+    <w:p/>
+    <w:p>
+      <w:pPr>
+        <w:pStyle w:val="Ttulo3"/>
+      </w:pPr>
+      <w:bookmarkStart w:id="16" w:name="_Toc103263488"/>
+      <w:r>
+        <w:t>Typescript</w:t>
+      </w:r>
+      <w:bookmarkEnd w:id="16"/>
+    </w:p>
+    <w:p/>
+    <w:p>
+      <w:pPr>
+        <w:pStyle w:val="Ttulo3"/>
+      </w:pPr>
+      <w:bookmarkStart w:id="17" w:name="_Toc103263489"/>
+      <w:r>
+        <w:t>Otros lenguajes</w:t>
+      </w:r>
+      <w:bookmarkEnd w:id="17"/>
+    </w:p>
+    <w:p/>
+    <w:p/>
+    <w:p>
+      <w:pPr>
         <w:pStyle w:val="Ttulo2"/>
       </w:pPr>
-      <w:bookmarkStart w:id="15" w:name="_Toc103111222"/>
+      <w:bookmarkStart w:id="18" w:name="_Toc103263490"/>
       <w:r>
         <w:rPr>
           <w:sz w:val="32"/>
           <w:szCs w:val="32"/>
         </w:rPr>
+        <w:lastRenderedPageBreak/>
         <w:t>Herramientas de desarrollo</w:t>
       </w:r>
-      <w:bookmarkEnd w:id="15"/>
+      <w:bookmarkEnd w:id="18"/>
     </w:p>
     <w:p/>
     <w:p>
       <w:pPr>
         <w:pStyle w:val="Ttulo2"/>
       </w:pPr>
-      <w:bookmarkStart w:id="16" w:name="_Toc103111223"/>
+      <w:bookmarkStart w:id="19" w:name="_Toc103263491"/>
       <w:r>
         <w:rPr>
           <w:sz w:val="32"/>
@@ -10567,7 +11925,7 @@
         </w:rPr>
         <w:t>Despliegue de aplicación</w:t>
       </w:r>
-      <w:bookmarkEnd w:id="16"/>
+      <w:bookmarkEnd w:id="19"/>
       <w:r>
         <w:rPr>
           <w:sz w:val="32"/>
@@ -10610,7 +11968,7 @@
           <w:szCs w:val="40"/>
         </w:rPr>
       </w:pPr>
-      <w:bookmarkStart w:id="17" w:name="_Toc103111224"/>
+      <w:bookmarkStart w:id="20" w:name="_Toc103263492"/>
       <w:r>
         <w:rPr>
           <w:b/>
@@ -10620,14 +11978,14 @@
         <w:lastRenderedPageBreak/>
         <w:t>Implementación y desarrollo del módulo</w:t>
       </w:r>
-      <w:bookmarkEnd w:id="17"/>
+      <w:bookmarkEnd w:id="20"/>
     </w:p>
     <w:p/>
     <w:p>
       <w:pPr>
         <w:pStyle w:val="Ttulo2"/>
       </w:pPr>
-      <w:bookmarkStart w:id="18" w:name="_Toc103111225"/>
+      <w:bookmarkStart w:id="21" w:name="_Toc103263493"/>
       <w:r>
         <w:rPr>
           <w:sz w:val="32"/>
@@ -10635,7 +11993,7 @@
         </w:rPr>
         <w:t>Instalación y preparación del entorno</w:t>
       </w:r>
-      <w:bookmarkEnd w:id="18"/>
+      <w:bookmarkEnd w:id="21"/>
     </w:p>
     <w:p>
       <w:pPr>
@@ -10650,7 +12008,7 @@
       <w:pPr>
         <w:pStyle w:val="Ttulo2"/>
       </w:pPr>
-      <w:bookmarkStart w:id="19" w:name="_Toc103111226"/>
+      <w:bookmarkStart w:id="22" w:name="_Toc103263494"/>
       <w:r>
         <w:rPr>
           <w:sz w:val="32"/>
@@ -10658,7 +12016,7 @@
         </w:rPr>
         <w:t>Planteamiento del desarrollo</w:t>
       </w:r>
-      <w:bookmarkEnd w:id="19"/>
+      <w:bookmarkEnd w:id="22"/>
     </w:p>
     <w:p>
       <w:pPr>
@@ -10673,7 +12031,7 @@
       <w:pPr>
         <w:pStyle w:val="Ttulo2"/>
       </w:pPr>
-      <w:bookmarkStart w:id="20" w:name="_Toc103111227"/>
+      <w:bookmarkStart w:id="23" w:name="_Toc103263495"/>
       <w:r>
         <w:rPr>
           <w:sz w:val="32"/>
@@ -10681,7 +12039,7 @@
         </w:rPr>
         <w:t>Desarrollo del módulo</w:t>
       </w:r>
-      <w:bookmarkEnd w:id="20"/>
+      <w:bookmarkEnd w:id="23"/>
     </w:p>
     <w:p>
       <w:pPr>
@@ -10696,7 +12054,7 @@
       <w:pPr>
         <w:pStyle w:val="Ttulo2"/>
       </w:pPr>
-      <w:bookmarkStart w:id="21" w:name="_Toc103111228"/>
+      <w:bookmarkStart w:id="24" w:name="_Toc103263496"/>
       <w:r>
         <w:rPr>
           <w:sz w:val="32"/>
@@ -10704,7 +12062,7 @@
         </w:rPr>
         <w:t>Despliegue</w:t>
       </w:r>
-      <w:bookmarkEnd w:id="21"/>
+      <w:bookmarkEnd w:id="24"/>
       <w:r>
         <w:br w:type="page"/>
       </w:r>
@@ -10718,7 +12076,7 @@
           <w:szCs w:val="40"/>
         </w:rPr>
       </w:pPr>
-      <w:bookmarkStart w:id="22" w:name="_Toc103111229"/>
+      <w:bookmarkStart w:id="25" w:name="_Toc103263497"/>
       <w:r>
         <w:rPr>
           <w:b/>
@@ -10728,7 +12086,7 @@
         <w:lastRenderedPageBreak/>
         <w:t>Conclusiones</w:t>
       </w:r>
-      <w:bookmarkEnd w:id="22"/>
+      <w:bookmarkEnd w:id="25"/>
     </w:p>
     <w:p/>
     <w:p>
@@ -10795,7 +12153,7 @@
           <w:szCs w:val="40"/>
         </w:rPr>
       </w:pPr>
-      <w:bookmarkStart w:id="23" w:name="_Toc103111230"/>
+      <w:bookmarkStart w:id="26" w:name="_Toc103263498"/>
       <w:r>
         <w:rPr>
           <w:b/>
@@ -10805,7 +12163,7 @@
         <w:lastRenderedPageBreak/>
         <w:t>Trabajos futuros</w:t>
       </w:r>
-      <w:bookmarkEnd w:id="23"/>
+      <w:bookmarkEnd w:id="26"/>
     </w:p>
     <w:p/>
     <w:p>
@@ -10864,7 +12222,7 @@
           <w:szCs w:val="40"/>
         </w:rPr>
       </w:pPr>
-      <w:bookmarkStart w:id="24" w:name="_Toc103111231"/>
+      <w:bookmarkStart w:id="27" w:name="_Toc103263499"/>
       <w:r>
         <w:rPr>
           <w:b/>
@@ -10874,7 +12232,7 @@
         <w:lastRenderedPageBreak/>
         <w:t>Bibliografía</w:t>
       </w:r>
-      <w:bookmarkEnd w:id="24"/>
+      <w:bookmarkEnd w:id="27"/>
     </w:p>
     <w:p/>
     <w:p>
@@ -10917,7 +12275,7 @@
         </w:rPr>
         <w:t xml:space="preserve">. </w:t>
       </w:r>
-      <w:hyperlink r:id="rId23" w:history="1">
+      <w:hyperlink r:id="rId24" w:history="1">
         <w:r>
           <w:rPr>
             <w:rStyle w:val="Hipervnculo"/>
@@ -10937,6 +12295,59 @@
           <w:numId w:val="12"/>
         </w:numPr>
         <w:spacing w:line="360" w:lineRule="auto"/>
+        <w:jc w:val="both"/>
+        <w:rPr>
+          <w:rFonts w:asciiTheme="majorHAnsi" w:hAnsiTheme="majorHAnsi" w:cstheme="majorHAnsi"/>
+          <w:sz w:val="24"/>
+          <w:szCs w:val="24"/>
+        </w:rPr>
+      </w:pPr>
+      <w:r>
+        <w:rPr>
+          <w:rFonts w:ascii="Arial" w:hAnsi="Arial" w:cs="Arial"/>
+          <w:sz w:val="23"/>
+          <w:szCs w:val="23"/>
+        </w:rPr>
+        <w:t xml:space="preserve">Astigarraga, J., Cruz-Alonso, V. 2022. ¡Se puede entender cómo funcionan Git y GitHub! </w:t>
+      </w:r>
+      <w:r>
+        <w:rPr>
+          <w:sz w:val="23"/>
+          <w:szCs w:val="23"/>
+        </w:rPr>
+        <w:t xml:space="preserve">Ecosistemas </w:t>
+      </w:r>
+      <w:r>
+        <w:rPr>
+          <w:rFonts w:ascii="Arial" w:hAnsi="Arial" w:cs="Arial"/>
+          <w:sz w:val="23"/>
+          <w:szCs w:val="23"/>
+        </w:rPr>
+        <w:t>31(1): 2332.</w:t>
+      </w:r>
+      <w:r>
+        <w:br/>
+      </w:r>
+      <w:hyperlink r:id="rId25" w:history="1">
+        <w:r>
+          <w:rPr>
+            <w:rStyle w:val="Hipervnculo"/>
+            <w:rFonts w:ascii="Arial" w:hAnsi="Arial" w:cs="Arial"/>
+            <w:sz w:val="23"/>
+            <w:szCs w:val="23"/>
+          </w:rPr>
+          <w:t>https://doi.org/10.7818/ECOS.2332</w:t>
+        </w:r>
+      </w:hyperlink>
+    </w:p>
+    <w:p>
+      <w:pPr>
+        <w:pStyle w:val="Prrafodelista"/>
+        <w:numPr>
+          <w:ilvl w:val="0"/>
+          <w:numId w:val="12"/>
+        </w:numPr>
+        <w:spacing w:line="360" w:lineRule="auto"/>
         <w:ind w:left="1139" w:hanging="357"/>
         <w:jc w:val="both"/>
         <w:rPr>
@@ -10970,7 +12381,7 @@
         </w:rPr>
         <w:t xml:space="preserve"> </w:t>
       </w:r>
-      <w:hyperlink r:id="rId24" w:history="1">
+      <w:hyperlink r:id="rId26" w:history="1">
         <w:r>
           <w:rPr>
             <w:rStyle w:val="Hipervnculo"/>
@@ -10996,6 +12407,106 @@
           <w:rFonts w:asciiTheme="majorHAnsi" w:hAnsiTheme="majorHAnsi" w:cstheme="majorHAnsi"/>
           <w:color w:val="auto"/>
           <w:sz w:val="24"/>
+          <w:szCs w:val="24"/>
+          <w:u w:val="none"/>
+        </w:rPr>
+      </w:pPr>
+      <w:r>
+        <w:rPr>
+          <w:rFonts w:asciiTheme="majorHAnsi" w:hAnsiTheme="majorHAnsi" w:cstheme="majorHAnsi"/>
+          <w:sz w:val="24"/>
+          <w:szCs w:val="24"/>
+        </w:rPr>
+        <w:t xml:space="preserve">Atlassian Bitbucket (Ed.) (2022) </w:t>
+      </w:r>
+      <w:r>
+        <w:rPr>
+          <w:rFonts w:asciiTheme="majorHAnsi" w:hAnsiTheme="majorHAnsi" w:cstheme="majorHAnsi"/>
+          <w:i/>
+          <w:sz w:val="24"/>
+          <w:szCs w:val="24"/>
+        </w:rPr>
+        <w:t>Tutorials. Guardar cambios.</w:t>
+      </w:r>
+      <w:r>
+        <w:rPr>
+          <w:rFonts w:asciiTheme="majorHAnsi" w:hAnsiTheme="majorHAnsi" w:cstheme="majorHAnsi"/>
+          <w:sz w:val="24"/>
+          <w:szCs w:val="24"/>
+        </w:rPr>
+        <w:t xml:space="preserve"> </w:t>
+      </w:r>
+      <w:hyperlink r:id="rId27" w:history="1">
+        <w:r>
+          <w:rPr>
+            <w:rStyle w:val="Hipervnculo"/>
+            <w:rFonts w:asciiTheme="majorHAnsi" w:hAnsiTheme="majorHAnsi" w:cstheme="majorHAnsi"/>
+            <w:sz w:val="24"/>
+            <w:szCs w:val="24"/>
+          </w:rPr>
+          <w:t>https://www.atlassian.com/es/git/tutorials/saving-changes</w:t>
+        </w:r>
+      </w:hyperlink>
+    </w:p>
+    <w:p>
+      <w:pPr>
+        <w:pStyle w:val="Prrafodelista"/>
+        <w:numPr>
+          <w:ilvl w:val="0"/>
+          <w:numId w:val="12"/>
+        </w:numPr>
+        <w:spacing w:line="360" w:lineRule="auto"/>
+        <w:jc w:val="both"/>
+        <w:rPr>
+          <w:rFonts w:asciiTheme="majorHAnsi" w:hAnsiTheme="majorHAnsi" w:cstheme="majorHAnsi"/>
+          <w:sz w:val="24"/>
+          <w:szCs w:val="24"/>
+        </w:rPr>
+      </w:pPr>
+      <w:r>
+        <w:rPr>
+          <w:rFonts w:asciiTheme="majorHAnsi" w:hAnsiTheme="majorHAnsi" w:cstheme="majorHAnsi"/>
+          <w:sz w:val="24"/>
+          <w:szCs w:val="24"/>
+        </w:rPr>
+        <w:t xml:space="preserve">Aula de software libre (Ed.) (2021). </w:t>
+      </w:r>
+      <w:r>
+        <w:rPr>
+          <w:rFonts w:asciiTheme="majorHAnsi" w:hAnsiTheme="majorHAnsi" w:cstheme="majorHAnsi"/>
+          <w:i/>
+          <w:sz w:val="24"/>
+          <w:szCs w:val="24"/>
+        </w:rPr>
+        <w:t xml:space="preserve">Flujo de trabajo con Git (git flow). La importancia de la organización del flujo de trabajo. </w:t>
+      </w:r>
+      <w:hyperlink r:id="rId28" w:history="1">
+        <w:r>
+          <w:rPr>
+            <w:rStyle w:val="Hipervnculo"/>
+            <w:rFonts w:asciiTheme="majorHAnsi" w:hAnsiTheme="majorHAnsi" w:cstheme="majorHAnsi"/>
+            <w:i/>
+            <w:sz w:val="24"/>
+            <w:szCs w:val="24"/>
+          </w:rPr>
+          <w:t>https://aulasoftwarelibre.github.io/taller-de-git/gitflow/</w:t>
+        </w:r>
+      </w:hyperlink>
+    </w:p>
+    <w:p>
+      <w:pPr>
+        <w:pStyle w:val="Prrafodelista"/>
+        <w:numPr>
+          <w:ilvl w:val="0"/>
+          <w:numId w:val="12"/>
+        </w:numPr>
+        <w:spacing w:line="360" w:lineRule="auto"/>
+        <w:jc w:val="both"/>
+        <w:rPr>
+          <w:rStyle w:val="Hipervnculo"/>
+          <w:rFonts w:asciiTheme="majorHAnsi" w:hAnsiTheme="majorHAnsi" w:cstheme="majorHAnsi"/>
+          <w:color w:val="auto"/>
+          <w:sz w:val="24"/>
           <w:u w:val="none"/>
         </w:rPr>
       </w:pPr>
@@ -11030,7 +12541,7 @@
         </w:rPr>
         <w:t xml:space="preserve">, 3, 33-37. </w:t>
       </w:r>
-      <w:hyperlink r:id="rId25" w:history="1">
+      <w:hyperlink r:id="rId29" w:history="1">
         <w:r>
           <w:rPr>
             <w:rStyle w:val="Hipervnculo"/>
@@ -11051,6 +12562,41 @@
         <w:spacing w:line="360" w:lineRule="auto"/>
         <w:jc w:val="both"/>
         <w:rPr>
+          <w:rFonts w:asciiTheme="majorHAnsi" w:hAnsiTheme="majorHAnsi" w:cstheme="majorHAnsi"/>
+          <w:sz w:val="24"/>
+          <w:szCs w:val="24"/>
+        </w:rPr>
+      </w:pPr>
+      <w:r>
+        <w:rPr>
+          <w:rFonts w:asciiTheme="majorHAnsi" w:hAnsiTheme="majorHAnsi" w:cstheme="majorHAnsi"/>
+          <w:sz w:val="24"/>
+          <w:szCs w:val="24"/>
+        </w:rPr>
+        <w:t xml:space="preserve">Blischak JD, Davenport ER, Wilson G (2016) Introducción rápida al control de versiones con Git y GitHub. PLoS Comput Biol 12(1): e1004668. </w:t>
+      </w:r>
+      <w:hyperlink r:id="rId30" w:history="1">
+        <w:r>
+          <w:rPr>
+            <w:rStyle w:val="Hipervnculo"/>
+            <w:rFonts w:asciiTheme="majorHAnsi" w:hAnsiTheme="majorHAnsi" w:cstheme="majorHAnsi"/>
+            <w:sz w:val="24"/>
+            <w:szCs w:val="24"/>
+          </w:rPr>
+          <w:t>https://doi.org/10.1371/journal.pcbi.1004668</w:t>
+        </w:r>
+      </w:hyperlink>
+    </w:p>
+    <w:p>
+      <w:pPr>
+        <w:pStyle w:val="Prrafodelista"/>
+        <w:numPr>
+          <w:ilvl w:val="0"/>
+          <w:numId w:val="12"/>
+        </w:numPr>
+        <w:spacing w:line="360" w:lineRule="auto"/>
+        <w:jc w:val="both"/>
+        <w:rPr>
           <w:rStyle w:val="Hipervnculo"/>
           <w:rFonts w:asciiTheme="majorHAnsi" w:hAnsiTheme="majorHAnsi" w:cstheme="majorHAnsi"/>
           <w:i/>
@@ -11089,7 +12635,7 @@
         </w:rPr>
         <w:t xml:space="preserve">La importancia de la nutrición en el deporte. </w:t>
       </w:r>
-      <w:hyperlink r:id="rId26" w:history="1">
+      <w:hyperlink r:id="rId31" w:history="1">
         <w:r>
           <w:rPr>
             <w:rStyle w:val="Hipervnculo"/>
@@ -11124,6 +12670,7 @@
           <w:sz w:val="24"/>
           <w:szCs w:val="24"/>
         </w:rPr>
+        <w:lastRenderedPageBreak/>
         <w:t xml:space="preserve">CrossFit, LLC (2022). </w:t>
       </w:r>
       <w:r>
@@ -11143,7 +12690,7 @@
         </w:rPr>
         <w:t xml:space="preserve"> </w:t>
       </w:r>
-      <w:hyperlink r:id="rId27" w:history="1">
+      <w:hyperlink r:id="rId32" w:history="1">
         <w:r>
           <w:rPr>
             <w:rStyle w:val="Hipervnculo"/>
@@ -11195,7 +12742,7 @@
         </w:rPr>
         <w:t xml:space="preserve"> </w:t>
       </w:r>
-      <w:hyperlink r:id="rId28" w:history="1">
+      <w:hyperlink r:id="rId33" w:history="1">
         <w:r>
           <w:rPr>
             <w:rStyle w:val="Hipervnculo"/>
@@ -11258,6 +12805,138 @@
         <w:spacing w:line="360" w:lineRule="auto"/>
         <w:jc w:val="both"/>
         <w:rPr>
+          <w:rFonts w:asciiTheme="majorHAnsi" w:hAnsiTheme="majorHAnsi" w:cstheme="majorHAnsi"/>
+          <w:sz w:val="24"/>
+          <w:szCs w:val="24"/>
+        </w:rPr>
+      </w:pPr>
+      <w:r>
+        <w:rPr>
+          <w:rFonts w:asciiTheme="majorHAnsi" w:hAnsiTheme="majorHAnsi" w:cstheme="majorHAnsi"/>
+          <w:sz w:val="24"/>
+          <w:szCs w:val="24"/>
+        </w:rPr>
+        <w:t xml:space="preserve">GIT Software Freedom Conservacy (Ed.) (2022). </w:t>
+      </w:r>
+      <w:r>
+        <w:rPr>
+          <w:rFonts w:asciiTheme="majorHAnsi" w:hAnsiTheme="majorHAnsi" w:cstheme="majorHAnsi"/>
+          <w:i/>
+          <w:sz w:val="24"/>
+          <w:szCs w:val="24"/>
+        </w:rPr>
+        <w:t xml:space="preserve">Git –distributed-is-the-new-centralized. </w:t>
+      </w:r>
+      <w:hyperlink r:id="rId34" w:history="1">
+        <w:r>
+          <w:rPr>
+            <w:rStyle w:val="Hipervnculo"/>
+            <w:rFonts w:asciiTheme="majorHAnsi" w:hAnsiTheme="majorHAnsi" w:cstheme="majorHAnsi"/>
+            <w:i/>
+            <w:sz w:val="24"/>
+            <w:szCs w:val="24"/>
+          </w:rPr>
+          <w:t>https://git-scm.com/about</w:t>
+        </w:r>
+      </w:hyperlink>
+    </w:p>
+    <w:p>
+      <w:pPr>
+        <w:pStyle w:val="Prrafodelista"/>
+        <w:numPr>
+          <w:ilvl w:val="0"/>
+          <w:numId w:val="12"/>
+        </w:numPr>
+        <w:spacing w:line="360" w:lineRule="auto"/>
+        <w:jc w:val="both"/>
+        <w:rPr>
+          <w:rFonts w:asciiTheme="majorHAnsi" w:hAnsiTheme="majorHAnsi" w:cstheme="majorHAnsi"/>
+          <w:sz w:val="24"/>
+          <w:szCs w:val="24"/>
+        </w:rPr>
+      </w:pPr>
+      <w:r>
+        <w:rPr>
+          <w:rFonts w:asciiTheme="majorHAnsi" w:hAnsiTheme="majorHAnsi" w:cstheme="majorHAnsi"/>
+          <w:sz w:val="24"/>
+          <w:szCs w:val="24"/>
+        </w:rPr>
+        <w:t xml:space="preserve">JavaScript (Ed.) (11 de mayo de 2022). En Wikipedia. </w:t>
+      </w:r>
+      <w:hyperlink r:id="rId35" w:history="1">
+        <w:r>
+          <w:rPr>
+            <w:rStyle w:val="Hipervnculo"/>
+            <w:rFonts w:asciiTheme="majorHAnsi" w:hAnsiTheme="majorHAnsi" w:cstheme="majorHAnsi"/>
+            <w:sz w:val="24"/>
+            <w:szCs w:val="24"/>
+          </w:rPr>
+          <w:t>https://es.wikipedia.org/wiki/JavaScript</w:t>
+        </w:r>
+      </w:hyperlink>
+    </w:p>
+    <w:p>
+      <w:pPr>
+        <w:pStyle w:val="Prrafodelista"/>
+        <w:numPr>
+          <w:ilvl w:val="0"/>
+          <w:numId w:val="12"/>
+        </w:numPr>
+        <w:spacing w:line="360" w:lineRule="auto"/>
+        <w:jc w:val="both"/>
+        <w:rPr>
+          <w:rFonts w:asciiTheme="majorHAnsi" w:hAnsiTheme="majorHAnsi" w:cstheme="majorHAnsi"/>
+          <w:sz w:val="24"/>
+          <w:szCs w:val="24"/>
+        </w:rPr>
+      </w:pPr>
+      <w:r>
+        <w:rPr>
+          <w:rFonts w:asciiTheme="majorHAnsi" w:hAnsiTheme="majorHAnsi" w:cstheme="majorHAnsi"/>
+          <w:sz w:val="24"/>
+          <w:szCs w:val="24"/>
+        </w:rPr>
+        <w:t xml:space="preserve">Mdn web docs (Ed.) (2021). </w:t>
+      </w:r>
+      <w:r>
+        <w:rPr>
+          <w:rFonts w:asciiTheme="majorHAnsi" w:hAnsiTheme="majorHAnsi" w:cstheme="majorHAnsi"/>
+          <w:i/>
+          <w:sz w:val="24"/>
+          <w:szCs w:val="24"/>
+        </w:rPr>
+        <w:t>¿Qué es JavaScript?</w:t>
+      </w:r>
+      <w:r>
+        <w:rPr>
+          <w:rFonts w:asciiTheme="majorHAnsi" w:hAnsiTheme="majorHAnsi" w:cstheme="majorHAnsi"/>
+          <w:sz w:val="24"/>
+          <w:szCs w:val="24"/>
+        </w:rPr>
+        <w:t xml:space="preserve"> </w:t>
+      </w:r>
+      <w:hyperlink r:id="rId36" w:history="1">
+        <w:r>
+          <w:rPr>
+            <w:rStyle w:val="Hipervnculo"/>
+            <w:rFonts w:asciiTheme="majorHAnsi" w:hAnsiTheme="majorHAnsi" w:cstheme="majorHAnsi"/>
+            <w:sz w:val="24"/>
+            <w:szCs w:val="24"/>
+          </w:rPr>
+          <w:t>https://developer.mozilla.org/es/docs/Learn/JavaScript/First_steps/What_is_JavaScript#una_definici%C3%B3n_de_alto_nivel</w:t>
+        </w:r>
+      </w:hyperlink>
+    </w:p>
+    <w:p>
+      <w:pPr>
+        <w:pStyle w:val="Prrafodelista"/>
+        <w:numPr>
+          <w:ilvl w:val="0"/>
+          <w:numId w:val="12"/>
+        </w:numPr>
+        <w:spacing w:line="360" w:lineRule="auto"/>
+        <w:jc w:val="both"/>
+        <w:rPr>
           <w:rStyle w:val="Hipervnculo"/>
           <w:rFonts w:asciiTheme="majorHAnsi" w:hAnsiTheme="majorHAnsi" w:cstheme="majorHAnsi"/>
           <w:color w:val="auto"/>
@@ -11300,7 +12979,7 @@
         </w:rPr>
         <w:t xml:space="preserve">. </w:t>
       </w:r>
-      <w:hyperlink r:id="rId29" w:history="1">
+      <w:hyperlink r:id="rId37" w:history="1">
         <w:r>
           <w:rPr>
             <w:rStyle w:val="Hipervnculo"/>
@@ -11339,7 +13018,6 @@
           <w:szCs w:val="24"/>
           <w:u w:val="none"/>
         </w:rPr>
-        <w:lastRenderedPageBreak/>
         <w:t xml:space="preserve">Nubapp S.L (2022). </w:t>
       </w:r>
       <w:r>
@@ -11365,7 +13043,7 @@
         </w:rPr>
         <w:t xml:space="preserve"> </w:t>
       </w:r>
-      <w:hyperlink r:id="rId30" w:history="1">
+      <w:hyperlink r:id="rId38" w:history="1">
         <w:r>
           <w:rPr>
             <w:rStyle w:val="Hipervnculo"/>
@@ -11425,7 +13103,7 @@
         </w:rPr>
         <w:t xml:space="preserve">. </w:t>
       </w:r>
-      <w:hyperlink r:id="rId31" w:history="1">
+      <w:hyperlink r:id="rId39" w:history="1">
         <w:r>
           <w:rPr>
             <w:rStyle w:val="Hipervnculo"/>
@@ -11489,10 +13167,62 @@
         <w:jc w:val="both"/>
         <w:rPr>
           <w:rFonts w:asciiTheme="majorHAnsi" w:hAnsiTheme="majorHAnsi" w:cstheme="majorHAnsi"/>
+          <w:sz w:val="24"/>
+          <w:szCs w:val="24"/>
+        </w:rPr>
+      </w:pPr>
+      <w:r>
+        <w:rPr>
+          <w:rFonts w:asciiTheme="majorHAnsi" w:hAnsiTheme="majorHAnsi" w:cstheme="majorHAnsi"/>
+          <w:sz w:val="24"/>
+          <w:szCs w:val="24"/>
+        </w:rPr>
+        <w:t xml:space="preserve">Ramos, R. (2021). ¿Qué es JavaScript y para qué sirve? </w:t>
+      </w:r>
+      <w:r>
+        <w:rPr>
+          <w:rFonts w:asciiTheme="majorHAnsi" w:hAnsiTheme="majorHAnsi" w:cstheme="majorHAnsi"/>
           <w:i/>
           <w:sz w:val="24"/>
           <w:szCs w:val="24"/>
         </w:rPr>
+        <w:t>Agencia de marketing Rafa Ramos.</w:t>
+      </w:r>
+      <w:r>
+        <w:rPr>
+          <w:rFonts w:asciiTheme="majorHAnsi" w:hAnsiTheme="majorHAnsi" w:cstheme="majorHAnsi"/>
+          <w:sz w:val="24"/>
+          <w:szCs w:val="24"/>
+        </w:rPr>
+        <w:t xml:space="preserve"> </w:t>
+      </w:r>
+      <w:hyperlink r:id="rId40" w:history="1">
+        <w:r>
+          <w:rPr>
+            <w:rStyle w:val="Hipervnculo"/>
+            <w:rFonts w:asciiTheme="majorHAnsi" w:hAnsiTheme="majorHAnsi" w:cstheme="majorHAnsi"/>
+            <w:sz w:val="24"/>
+            <w:szCs w:val="24"/>
+          </w:rPr>
+          <w:t>https://soyrafaramos.com/que-es-javascript-para-que-sirve/</w:t>
+        </w:r>
+      </w:hyperlink>
+    </w:p>
+    <w:p>
+      <w:pPr>
+        <w:pStyle w:val="Prrafodelista"/>
+        <w:numPr>
+          <w:ilvl w:val="0"/>
+          <w:numId w:val="12"/>
+        </w:numPr>
+        <w:spacing w:line="360" w:lineRule="auto"/>
+        <w:jc w:val="both"/>
+        <w:rPr>
+          <w:rFonts w:asciiTheme="majorHAnsi" w:hAnsiTheme="majorHAnsi" w:cstheme="majorHAnsi"/>
+          <w:i/>
+          <w:sz w:val="24"/>
+          <w:szCs w:val="24"/>
+        </w:rPr>
       </w:pPr>
       <w:r>
         <w:rPr>
@@ -11511,7 +13241,7 @@
         </w:rPr>
         <w:t xml:space="preserve">Wikipedia. </w:t>
       </w:r>
-      <w:hyperlink r:id="rId32" w:anchor="Adquisici%C3%B3n_por_parte_de_Adidas" w:history="1">
+      <w:hyperlink r:id="rId41" w:anchor="Adquisici%C3%B3n_por_parte_de_Adidas" w:history="1">
         <w:r>
           <w:rPr>
             <w:rStyle w:val="Hipervnculo"/>
@@ -11562,7 +13292,7 @@
         </w:rPr>
         <w:t xml:space="preserve"> [Trabajo de Fin de Grado]. Universidad de León. </w:t>
       </w:r>
-      <w:hyperlink r:id="rId33" w:history="1">
+      <w:hyperlink r:id="rId42" w:history="1">
         <w:r>
           <w:rPr>
             <w:rStyle w:val="Hipervnculo"/>
@@ -11609,7 +13339,7 @@
         </w:rPr>
         <w:t xml:space="preserve">La guía Scrum. La guía definitva Scrum: Las reglas del juego. </w:t>
       </w:r>
-      <w:hyperlink r:id="rId34" w:history="1">
+      <w:hyperlink r:id="rId43" w:history="1">
         <w:r>
           <w:rPr>
             <w:rStyle w:val="Hipervnculo"/>
@@ -11675,7 +13405,7 @@
         </w:rPr>
         <w:t xml:space="preserve"> </w:t>
       </w:r>
-      <w:hyperlink r:id="rId35" w:history="1">
+      <w:hyperlink r:id="rId44" w:history="1">
         <w:r>
           <w:rPr>
             <w:rStyle w:val="Hipervnculo"/>
@@ -11737,7 +13467,7 @@
         </w:rPr>
         <w:t xml:space="preserve">. </w:t>
       </w:r>
-      <w:hyperlink r:id="rId36" w:history="1">
+      <w:hyperlink r:id="rId45" w:history="1">
         <w:r>
           <w:rPr>
             <w:rStyle w:val="Hipervnculo"/>
@@ -11841,176 +13571,6 @@
           <w:szCs w:val="24"/>
         </w:rPr>
       </w:pPr>
-      <w:r>
-        <w:rPr>
-          <w:rFonts w:ascii="Arial" w:hAnsi="Arial" w:cs="Arial"/>
-          <w:sz w:val="23"/>
-          <w:szCs w:val="23"/>
-        </w:rPr>
-        <w:t xml:space="preserve">Astigarraga, J., Cruz-Alonso, V. 2022. ¡Se puede entender cómo funcionan Git y GitHub! </w:t>
-      </w:r>
-      <w:r>
-        <w:rPr>
-          <w:sz w:val="23"/>
-          <w:szCs w:val="23"/>
-        </w:rPr>
-        <w:t xml:space="preserve">Ecosistemas </w:t>
-      </w:r>
-      <w:r>
-        <w:rPr>
-          <w:rFonts w:ascii="Arial" w:hAnsi="Arial" w:cs="Arial"/>
-          <w:sz w:val="23"/>
-          <w:szCs w:val="23"/>
-        </w:rPr>
-        <w:t>31(1): 2332.</w:t>
-      </w:r>
-      <w:r>
-        <w:br/>
-      </w:r>
-      <w:hyperlink r:id="rId37" w:history="1">
-        <w:r>
-          <w:rPr>
-            <w:rStyle w:val="Hipervnculo"/>
-            <w:rFonts w:ascii="Arial" w:hAnsi="Arial" w:cs="Arial"/>
-            <w:sz w:val="23"/>
-            <w:szCs w:val="23"/>
-          </w:rPr>
-          <w:t>https://doi.org/10.7818/ECOS.2332</w:t>
-        </w:r>
-      </w:hyperlink>
-    </w:p>
-    <w:p>
-      <w:pPr>
-        <w:pStyle w:val="Prrafodelista"/>
-        <w:numPr>
-          <w:ilvl w:val="0"/>
-          <w:numId w:val="12"/>
-        </w:numPr>
-        <w:spacing w:line="360" w:lineRule="auto"/>
-        <w:jc w:val="both"/>
-        <w:rPr>
-          <w:rFonts w:asciiTheme="majorHAnsi" w:hAnsiTheme="majorHAnsi" w:cstheme="majorHAnsi"/>
-          <w:sz w:val="24"/>
-          <w:szCs w:val="24"/>
-        </w:rPr>
-      </w:pPr>
-      <w:r>
-        <w:rPr>
-          <w:rFonts w:asciiTheme="majorHAnsi" w:hAnsiTheme="majorHAnsi" w:cstheme="majorHAnsi"/>
-          <w:sz w:val="24"/>
-          <w:szCs w:val="24"/>
-        </w:rPr>
-        <w:t xml:space="preserve">Blischak JD, Davenport ER, Wilson G (2016) Introducción rápida al control de versiones con Git y GitHub. PLoS Comput Biol 12(1): e1004668. </w:t>
-      </w:r>
-      <w:hyperlink r:id="rId38" w:history="1">
-        <w:r>
-          <w:rPr>
-            <w:rStyle w:val="Hipervnculo"/>
-            <w:rFonts w:asciiTheme="majorHAnsi" w:hAnsiTheme="majorHAnsi" w:cstheme="majorHAnsi"/>
-            <w:sz w:val="24"/>
-            <w:szCs w:val="24"/>
-          </w:rPr>
-          <w:t>https://doi.org/10.1371/journal.pcbi.1004668</w:t>
-        </w:r>
-      </w:hyperlink>
-    </w:p>
-    <w:p>
-      <w:pPr>
-        <w:pStyle w:val="Prrafodelista"/>
-        <w:numPr>
-          <w:ilvl w:val="0"/>
-          <w:numId w:val="12"/>
-        </w:numPr>
-        <w:spacing w:line="360" w:lineRule="auto"/>
-        <w:jc w:val="both"/>
-        <w:rPr>
-          <w:rFonts w:asciiTheme="majorHAnsi" w:hAnsiTheme="majorHAnsi" w:cstheme="majorHAnsi"/>
-          <w:sz w:val="24"/>
-          <w:szCs w:val="24"/>
-        </w:rPr>
-      </w:pPr>
-      <w:r>
-        <w:rPr>
-          <w:rFonts w:asciiTheme="majorHAnsi" w:hAnsiTheme="majorHAnsi" w:cstheme="majorHAnsi"/>
-          <w:sz w:val="24"/>
-          <w:szCs w:val="24"/>
-        </w:rPr>
-        <w:t xml:space="preserve">GIT Software Freedom Conservacy (Ed.) (2022). </w:t>
-      </w:r>
-      <w:r>
-        <w:rPr>
-          <w:rFonts w:asciiTheme="majorHAnsi" w:hAnsiTheme="majorHAnsi" w:cstheme="majorHAnsi"/>
-          <w:i/>
-          <w:sz w:val="24"/>
-          <w:szCs w:val="24"/>
-        </w:rPr>
-        <w:t xml:space="preserve">Git –distributed-is-the-new-centralized. </w:t>
-      </w:r>
-      <w:hyperlink r:id="rId39" w:history="1">
-        <w:r>
-          <w:rPr>
-            <w:rStyle w:val="Hipervnculo"/>
-            <w:rFonts w:asciiTheme="majorHAnsi" w:hAnsiTheme="majorHAnsi" w:cstheme="majorHAnsi"/>
-            <w:i/>
-            <w:sz w:val="24"/>
-            <w:szCs w:val="24"/>
-          </w:rPr>
-          <w:t>https://git-scm.com/about</w:t>
-        </w:r>
-      </w:hyperlink>
-    </w:p>
-    <w:p>
-      <w:pPr>
-        <w:pStyle w:val="Prrafodelista"/>
-        <w:numPr>
-          <w:ilvl w:val="0"/>
-          <w:numId w:val="12"/>
-        </w:numPr>
-        <w:spacing w:line="360" w:lineRule="auto"/>
-        <w:jc w:val="both"/>
-        <w:rPr>
-          <w:rFonts w:asciiTheme="majorHAnsi" w:hAnsiTheme="majorHAnsi" w:cstheme="majorHAnsi"/>
-          <w:sz w:val="24"/>
-          <w:szCs w:val="24"/>
-        </w:rPr>
-      </w:pPr>
-      <w:r>
-        <w:rPr>
-          <w:rFonts w:asciiTheme="majorHAnsi" w:hAnsiTheme="majorHAnsi" w:cstheme="majorHAnsi"/>
-          <w:sz w:val="24"/>
-          <w:szCs w:val="24"/>
-        </w:rPr>
-        <w:lastRenderedPageBreak/>
-        <w:t xml:space="preserve">Atlassian Bitbucket (Ed.) (2022) </w:t>
-      </w:r>
-      <w:r>
-        <w:rPr>
-          <w:rFonts w:asciiTheme="majorHAnsi" w:hAnsiTheme="majorHAnsi" w:cstheme="majorHAnsi"/>
-          <w:i/>
-          <w:sz w:val="24"/>
-          <w:szCs w:val="24"/>
-        </w:rPr>
-        <w:t>Tutorials. Guardar cambios.</w:t>
-      </w:r>
-      <w:r>
-        <w:rPr>
-          <w:rFonts w:asciiTheme="majorHAnsi" w:hAnsiTheme="majorHAnsi" w:cstheme="majorHAnsi"/>
-          <w:sz w:val="24"/>
-          <w:szCs w:val="24"/>
-        </w:rPr>
-        <w:t xml:space="preserve"> </w:t>
-      </w:r>
-      <w:hyperlink r:id="rId40" w:history="1">
-        <w:r>
-          <w:rPr>
-            <w:rStyle w:val="Hipervnculo"/>
-            <w:rFonts w:asciiTheme="majorHAnsi" w:hAnsiTheme="majorHAnsi" w:cstheme="majorHAnsi"/>
-            <w:sz w:val="24"/>
-            <w:szCs w:val="24"/>
-          </w:rPr>
-          <w:t>https://www.atlassian.com/es/git/tutorials/saving-changes</w:t>
-        </w:r>
-      </w:hyperlink>
     </w:p>
     <w:p>
       <w:pPr>
@@ -12147,7 +13707,7 @@
       </w:pPr>
     </w:p>
     <w:sectPr>
-      <w:footerReference w:type="default" r:id="rId41"/>
+      <w:footerReference w:type="default" r:id="rId46"/>
       <w:pgSz w:w="11906" w:h="16838"/>
       <w:pgMar w:top="1417" w:right="1701" w:bottom="1417" w:left="1701" w:header="708" w:footer="708" w:gutter="0"/>
       <w:cols w:space="708"/>
@@ -12246,7 +13806,7 @@
         <w:sz w:val="24"/>
         <w:szCs w:val="24"/>
       </w:rPr>
-      <w:t>26</w:t>
+      <w:t>32</w:t>
     </w:r>
     <w:r>
       <w:rPr>
@@ -12295,7 +13855,7 @@
         <w:sz w:val="24"/>
         <w:szCs w:val="24"/>
       </w:rPr>
-      <w:t>31</w:t>
+      <w:t>34</w:t>
     </w:r>
     <w:r>
       <w:rPr>
@@ -16528,7 +18088,7 @@
 </file>
 
 <file path=customXml/itemProps1.xml><?xml version="1.0" encoding="utf-8"?>
-<ds:datastoreItem xmlns:ds="http://schemas.openxmlformats.org/officeDocument/2006/customXml" ds:itemID="{D0582A13-28BF-49DA-BB03-9BF3DF0374CF}">
+<ds:datastoreItem xmlns:ds="http://schemas.openxmlformats.org/officeDocument/2006/customXml" ds:itemID="{99953ECD-598C-4745-94D8-56EA7EA889DF}">
   <ds:schemaRefs>
     <ds:schemaRef ds:uri="http://schemas.openxmlformats.org/officeDocument/2006/bibliography"/>
   </ds:schemaRefs>

</xml_diff>

<commit_message>
falta typescript y poco mas en lenguajes
</commit_message>
<xml_diff>
--- a/TFG Iván Arteta.docx
+++ b/TFG Iván Arteta.docx
@@ -10968,7 +10968,21 @@
                 <w:rFonts w:asciiTheme="majorHAnsi" w:hAnsiTheme="majorHAnsi" w:cstheme="majorHAnsi"/>
                 <w:sz w:val="24"/>
               </w:rPr>
-              <w:t>git commit –m “commit message”</w:t>
+              <w:t xml:space="preserve">git commit </w:t>
+            </w:r>
+            <w:r>
+              <w:rPr>
+                <w:rFonts w:asciiTheme="majorHAnsi" w:hAnsiTheme="majorHAnsi" w:cstheme="majorHAnsi"/>
+                <w:sz w:val="24"/>
+              </w:rPr>
+              <w:t xml:space="preserve"> </w:t>
+            </w:r>
+            <w:r>
+              <w:rPr>
+                <w:rFonts w:asciiTheme="majorHAnsi" w:hAnsiTheme="majorHAnsi" w:cstheme="majorHAnsi"/>
+                <w:sz w:val="24"/>
+              </w:rPr>
+              <w:t>–m “commit message”</w:t>
             </w:r>
           </w:p>
         </w:tc>
@@ -11594,6 +11608,7 @@
     </w:p>
     <w:p>
       <w:pPr>
+        <w:ind w:firstLine="709"/>
         <w:jc w:val="both"/>
         <w:rPr>
           <w:rFonts w:asciiTheme="majorHAnsi" w:hAnsiTheme="majorHAnsi" w:cstheme="majorHAnsi"/>
@@ -11739,6 +11754,7 @@
     <w:p/>
     <w:p>
       <w:pPr>
+        <w:ind w:firstLine="709"/>
         <w:jc w:val="both"/>
         <w:rPr>
           <w:rFonts w:asciiTheme="majorHAnsi" w:hAnsiTheme="majorHAnsi" w:cstheme="majorHAnsi"/>
@@ -11783,6 +11799,7 @@
     </w:p>
     <w:p>
       <w:pPr>
+        <w:ind w:firstLine="709"/>
         <w:jc w:val="both"/>
         <w:rPr>
           <w:rFonts w:asciiTheme="majorHAnsi" w:hAnsiTheme="majorHAnsi" w:cstheme="majorHAnsi"/>
@@ -11833,6 +11850,7 @@
     </w:p>
     <w:p>
       <w:pPr>
+        <w:ind w:firstLine="709"/>
         <w:jc w:val="both"/>
         <w:rPr>
           <w:rFonts w:asciiTheme="majorHAnsi" w:hAnsiTheme="majorHAnsi" w:cstheme="majorHAnsi"/>
@@ -11851,37 +11869,68 @@
     </w:p>
     <w:p>
       <w:pPr>
+        <w:pStyle w:val="Ttulo3"/>
+      </w:pPr>
+      <w:bookmarkStart w:id="14" w:name="_Toc103263487"/>
+      <w:r>
+        <w:t>React</w:t>
+      </w:r>
+      <w:bookmarkEnd w:id="14"/>
+    </w:p>
+    <w:p>
+      <w:pPr>
+        <w:ind w:firstLine="709"/>
         <w:jc w:val="both"/>
         <w:rPr>
           <w:rFonts w:asciiTheme="majorHAnsi" w:hAnsiTheme="majorHAnsi" w:cstheme="majorHAnsi"/>
           <w:sz w:val="24"/>
-          <w:szCs w:val="24"/>
-        </w:rPr>
-      </w:pPr>
+        </w:rPr>
+      </w:pPr>
+      <w:r>
+        <w:rPr>
+          <w:rFonts w:asciiTheme="majorHAnsi" w:hAnsiTheme="majorHAnsi" w:cstheme="majorHAnsi"/>
+          <w:sz w:val="24"/>
+        </w:rPr>
+        <w:t>React es el lenguaje en el que se basa el desarrollo de este módulo. React, tal y como se define en la propia página web del lenguaje, realmente es una biblioteca de JavaScript para construir interfaces de usuario interactivas de forma sencilla. Así pues, React, utiliza un concepto basado en componentes, se ocupa de renderizar interfaces de usuario y reserva sus acciones solamente cuando el DOM (Virtual Document Object) cambia (</w:t>
+      </w:r>
+      <w:r>
+        <w:rPr>
+          <w:rFonts w:asciiTheme="majorHAnsi" w:hAnsiTheme="majorHAnsi" w:cstheme="majorHAnsi"/>
+          <w:sz w:val="24"/>
+        </w:rPr>
+        <w:t>Sirotka, 2022). Añadido al concepto que nos ofrece Sirotka, la propia librería de React en su documentación, nos explica que el lenguaje se basa en crear componentes encapsulados que manejan un estado, para poder realizar los cambios en el DOM tiene que cambiar el estado del componente, y se convierten en interfaces de usuario complejas, como los componentes tienen la lógica construida en JavaScript se pueden pasar datos de forma sencilla a través de la aplicación y mantener el estado del componente fuera del DOM.</w:t>
+      </w:r>
+    </w:p>
+    <w:p>
+      <w:pPr>
+        <w:ind w:firstLine="709"/>
+        <w:jc w:val="both"/>
+        <w:rPr>
+          <w:rFonts w:asciiTheme="majorHAnsi" w:hAnsiTheme="majorHAnsi" w:cstheme="majorHAnsi"/>
+          <w:sz w:val="24"/>
+        </w:rPr>
+      </w:pPr>
+      <w:r>
+        <w:rPr>
+          <w:rFonts w:asciiTheme="majorHAnsi" w:hAnsiTheme="majorHAnsi" w:cstheme="majorHAnsi"/>
+          <w:sz w:val="24"/>
+        </w:rPr>
+        <w:lastRenderedPageBreak/>
+        <w:t>React está principalmente orientado al frontend y a la creación de interfaces de usuario, aunque también existe la posibilidad de renderizar React desde el lado del servidor utilizando Node, otra librería de JavaScript.</w:t>
+      </w:r>
     </w:p>
     <w:p>
       <w:pPr>
         <w:pStyle w:val="Ttulo3"/>
       </w:pPr>
-      <w:bookmarkStart w:id="14" w:name="_Toc103263487"/>
-      <w:r>
-        <w:t>React</w:t>
-      </w:r>
-      <w:bookmarkEnd w:id="14"/>
-    </w:p>
-    <w:p>
-      <w:bookmarkStart w:id="15" w:name="_GoBack"/>
+      <w:bookmarkStart w:id="15" w:name="_Toc103263488"/>
+      <w:r>
+        <w:t>Typescript</w:t>
+      </w:r>
       <w:bookmarkEnd w:id="15"/>
     </w:p>
-    <w:p/>
-    <w:p>
-      <w:pPr>
-        <w:pStyle w:val="Ttulo3"/>
-      </w:pPr>
-      <w:bookmarkStart w:id="16" w:name="_Toc103263488"/>
-      <w:r>
-        <w:t>Typescript</w:t>
-      </w:r>
+    <w:p>
+      <w:bookmarkStart w:id="16" w:name="_GoBack"/>
       <w:bookmarkEnd w:id="16"/>
     </w:p>
     <w:p/>
@@ -11907,7 +11956,6 @@
           <w:sz w:val="32"/>
           <w:szCs w:val="32"/>
         </w:rPr>
-        <w:lastRenderedPageBreak/>
         <w:t>Herramientas de desarrollo</w:t>
       </w:r>
       <w:bookmarkEnd w:id="18"/>
@@ -13571,6 +13619,106 @@
           <w:szCs w:val="24"/>
         </w:rPr>
       </w:pPr>
+      <w:r>
+        <w:rPr>
+          <w:rFonts w:asciiTheme="majorHAnsi" w:hAnsiTheme="majorHAnsi" w:cstheme="majorHAnsi"/>
+          <w:sz w:val="24"/>
+          <w:szCs w:val="24"/>
+        </w:rPr>
+        <w:t xml:space="preserve">Meta Platforms, Inc. (Ed.) (2022). </w:t>
+      </w:r>
+      <w:r>
+        <w:rPr>
+          <w:rFonts w:asciiTheme="majorHAnsi" w:hAnsiTheme="majorHAnsi" w:cstheme="majorHAnsi"/>
+          <w:i/>
+          <w:sz w:val="24"/>
+          <w:szCs w:val="24"/>
+        </w:rPr>
+        <w:t>React.</w:t>
+      </w:r>
+      <w:r>
+        <w:t xml:space="preserve"> </w:t>
+      </w:r>
+      <w:hyperlink r:id="rId46" w:history="1">
+        <w:r>
+          <w:rPr>
+            <w:rStyle w:val="Hipervnculo"/>
+            <w:rFonts w:asciiTheme="majorHAnsi" w:hAnsiTheme="majorHAnsi" w:cstheme="majorHAnsi"/>
+            <w:i/>
+            <w:sz w:val="24"/>
+            <w:szCs w:val="24"/>
+          </w:rPr>
+          <w:t>https://es.reactjs.org/</w:t>
+        </w:r>
+      </w:hyperlink>
+    </w:p>
+    <w:p>
+      <w:pPr>
+        <w:pStyle w:val="Prrafodelista"/>
+        <w:numPr>
+          <w:ilvl w:val="0"/>
+          <w:numId w:val="12"/>
+        </w:numPr>
+        <w:spacing w:line="360" w:lineRule="auto"/>
+        <w:jc w:val="both"/>
+        <w:rPr>
+          <w:rFonts w:asciiTheme="majorHAnsi" w:hAnsiTheme="majorHAnsi" w:cstheme="majorHAnsi"/>
+          <w:sz w:val="24"/>
+          <w:szCs w:val="24"/>
+        </w:rPr>
+      </w:pPr>
+      <w:r>
+        <w:rPr>
+          <w:rFonts w:asciiTheme="majorHAnsi" w:hAnsiTheme="majorHAnsi" w:cstheme="majorHAnsi"/>
+          <w:sz w:val="24"/>
+          <w:szCs w:val="24"/>
+        </w:rPr>
+        <w:t xml:space="preserve">Sirotka, A. (2022). (18 de febrero de 2022). What is React? </w:t>
+      </w:r>
+      <w:r>
+        <w:rPr>
+          <w:rFonts w:asciiTheme="majorHAnsi" w:hAnsiTheme="majorHAnsi" w:cstheme="majorHAnsi"/>
+          <w:i/>
+          <w:sz w:val="24"/>
+          <w:szCs w:val="24"/>
+        </w:rPr>
+        <w:t>Flatlogic.</w:t>
+      </w:r>
+      <w:r>
+        <w:rPr>
+          <w:rFonts w:asciiTheme="majorHAnsi" w:hAnsiTheme="majorHAnsi" w:cstheme="majorHAnsi"/>
+          <w:sz w:val="24"/>
+          <w:szCs w:val="24"/>
+        </w:rPr>
+        <w:t xml:space="preserve"> </w:t>
+      </w:r>
+      <w:hyperlink r:id="rId47" w:history="1">
+        <w:r>
+          <w:rPr>
+            <w:rStyle w:val="Hipervnculo"/>
+            <w:rFonts w:asciiTheme="majorHAnsi" w:hAnsiTheme="majorHAnsi" w:cstheme="majorHAnsi"/>
+            <w:sz w:val="24"/>
+            <w:szCs w:val="24"/>
+          </w:rPr>
+          <w:t>https://flatlogic.com/blog/what-is-react/</w:t>
+        </w:r>
+      </w:hyperlink>
+    </w:p>
+    <w:p>
+      <w:pPr>
+        <w:pStyle w:val="Prrafodelista"/>
+        <w:numPr>
+          <w:ilvl w:val="0"/>
+          <w:numId w:val="12"/>
+        </w:numPr>
+        <w:spacing w:line="360" w:lineRule="auto"/>
+        <w:jc w:val="both"/>
+        <w:rPr>
+          <w:rFonts w:asciiTheme="majorHAnsi" w:hAnsiTheme="majorHAnsi" w:cstheme="majorHAnsi"/>
+          <w:sz w:val="24"/>
+          <w:szCs w:val="24"/>
+        </w:rPr>
+      </w:pPr>
     </w:p>
     <w:p>
       <w:pPr>
@@ -13707,7 +13855,7 @@
       </w:pPr>
     </w:p>
     <w:sectPr>
-      <w:footerReference w:type="default" r:id="rId46"/>
+      <w:footerReference w:type="default" r:id="rId48"/>
       <w:pgSz w:w="11906" w:h="16838"/>
       <w:pgMar w:top="1417" w:right="1701" w:bottom="1417" w:left="1701" w:header="708" w:footer="708" w:gutter="0"/>
       <w:cols w:space="708"/>
@@ -13806,7 +13954,7 @@
         <w:sz w:val="24"/>
         <w:szCs w:val="24"/>
       </w:rPr>
-      <w:t>32</w:t>
+      <w:t>28</w:t>
     </w:r>
     <w:r>
       <w:rPr>
@@ -13855,7 +14003,7 @@
         <w:sz w:val="24"/>
         <w:szCs w:val="24"/>
       </w:rPr>
-      <w:t>34</w:t>
+      <w:t>35</w:t>
     </w:r>
     <w:r>
       <w:rPr>
@@ -15675,7 +15823,6 @@
   <w:style w:type="character" w:default="1" w:styleId="Fuentedeprrafopredeter">
     <w:name w:val="Default Paragraph Font"/>
     <w:uiPriority w:val="1"/>
-    <w:semiHidden/>
     <w:unhideWhenUsed/>
   </w:style>
   <w:style w:type="table" w:default="1" w:styleId="Tablanormal">
@@ -18088,7 +18235,7 @@
 </file>
 
 <file path=customXml/itemProps1.xml><?xml version="1.0" encoding="utf-8"?>
-<ds:datastoreItem xmlns:ds="http://schemas.openxmlformats.org/officeDocument/2006/customXml" ds:itemID="{99953ECD-598C-4745-94D8-56EA7EA889DF}">
+<ds:datastoreItem xmlns:ds="http://schemas.openxmlformats.org/officeDocument/2006/customXml" ds:itemID="{B185FEE3-B4D0-49E1-9CAC-7255D2BAC44A}">
   <ds:schemaRefs>
     <ds:schemaRef ds:uri="http://schemas.openxmlformats.org/officeDocument/2006/bibliography"/>
   </ds:schemaRefs>

</xml_diff>

<commit_message>
añadiendo los componentes reutilizables
</commit_message>
<xml_diff>
--- a/TFG Iván Arteta.docx
+++ b/TFG Iván Arteta.docx
@@ -1,6 +1,6 @@
 
 <file path=word/document.xml><?xml version="1.0" encoding="utf-8"?>
-<w:document xmlns:wpc="http://schemas.microsoft.com/office/word/2010/wordprocessingCanvas" xmlns:cx="http://schemas.microsoft.com/office/drawing/2014/chartex" xmlns:mc="http://schemas.openxmlformats.org/markup-compatibility/2006" xmlns:o="urn:schemas-microsoft-com:office:office" xmlns:r="http://schemas.openxmlformats.org/officeDocument/2006/relationships" xmlns:m="http://schemas.openxmlformats.org/officeDocument/2006/math" xmlns:v="urn:schemas-microsoft-com:vml" xmlns:wp14="http://schemas.microsoft.com/office/word/2010/wordprocessingDrawing" xmlns:wp="http://schemas.openxmlformats.org/drawingml/2006/wordprocessingDrawing" xmlns:w10="urn:schemas-microsoft-com:office:word" xmlns:w="http://schemas.openxmlformats.org/wordprocessingml/2006/main" xmlns:w14="http://schemas.microsoft.com/office/word/2010/wordml" xmlns:w15="http://schemas.microsoft.com/office/word/2012/wordml" xmlns:w16se="http://schemas.microsoft.com/office/word/2015/wordml/symex" xmlns:wpg="http://schemas.microsoft.com/office/word/2010/wordprocessingGroup" xmlns:wpi="http://schemas.microsoft.com/office/word/2010/wordprocessingInk" xmlns:wne="http://schemas.microsoft.com/office/word/2006/wordml" xmlns:wps="http://schemas.microsoft.com/office/word/2010/wordprocessingShape" mc:Ignorable="w14 w15 w16se wp14">
+<w:document xmlns:wpc="http://schemas.microsoft.com/office/word/2010/wordprocessingCanvas" xmlns:cx="http://schemas.microsoft.com/office/drawing/2014/chartex" xmlns:cx1="http://schemas.microsoft.com/office/drawing/2015/9/8/chartex" xmlns:mc="http://schemas.openxmlformats.org/markup-compatibility/2006" xmlns:o="urn:schemas-microsoft-com:office:office" xmlns:r="http://schemas.openxmlformats.org/officeDocument/2006/relationships" xmlns:m="http://schemas.openxmlformats.org/officeDocument/2006/math" xmlns:v="urn:schemas-microsoft-com:vml" xmlns:wp14="http://schemas.microsoft.com/office/word/2010/wordprocessingDrawing" xmlns:wp="http://schemas.openxmlformats.org/drawingml/2006/wordprocessingDrawing" xmlns:w10="urn:schemas-microsoft-com:office:word" xmlns:w="http://schemas.openxmlformats.org/wordprocessingml/2006/main" xmlns:w14="http://schemas.microsoft.com/office/word/2010/wordml" xmlns:w15="http://schemas.microsoft.com/office/word/2012/wordml" xmlns:w16se="http://schemas.microsoft.com/office/word/2015/wordml/symex" xmlns:wpg="http://schemas.microsoft.com/office/word/2010/wordprocessingGroup" xmlns:wpi="http://schemas.microsoft.com/office/word/2010/wordprocessingInk" xmlns:wne="http://schemas.microsoft.com/office/word/2006/wordml" xmlns:wps="http://schemas.microsoft.com/office/word/2010/wordprocessingShape" mc:Ignorable="w14 w15 w16se wp14">
   <w:body>
     <w:p>
       <w:pPr>
@@ -281,7 +281,7 @@
               </wp:anchor>
             </w:drawing>
           </mc:Choice>
-          <mc:Fallback xmlns:cx1="http://schemas.microsoft.com/office/drawing/2015/9/8/chartex">
+          <mc:Fallback>
             <w:pict>
               <v:rect w14:anchorId="5AC768F6" id="3077 Rectángulo" o:spid="_x0000_s1026" style="position:absolute;margin-left:0;margin-top:-70.85pt;width:599.1pt;height:133.1pt;z-index:251660288;visibility:visible;mso-wrap-style:square;mso-width-percent:0;mso-height-percent:0;mso-wrap-distance-left:9pt;mso-wrap-distance-top:0;mso-wrap-distance-right:9pt;mso-wrap-distance-bottom:0;mso-position-horizontal:left;mso-position-horizontal-relative:page;mso-position-vertical:absolute;mso-position-vertical-relative:text;mso-width-percent:0;mso-height-percent:0;mso-width-relative:margin;mso-height-relative:margin;v-text-anchor:middle" o:gfxdata="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" fillcolor="black [3213]" strokecolor="black [3213]" strokeweight="1pt">
                 <w10:wrap anchorx="page"/>
@@ -1394,7 +1394,7 @@
               </wp:anchor>
             </w:drawing>
           </mc:Choice>
-          <mc:Fallback xmlns:cx1="http://schemas.microsoft.com/office/drawing/2015/9/8/chartex">
+          <mc:Fallback>
             <w:pict>
               <v:rect w14:anchorId="67C7E8D4" id="3080 Rectángulo" o:spid="_x0000_s1026" style="position:absolute;margin-left:0;margin-top:270.75pt;width:595.35pt;height:233.9pt;z-index:251672576;visibility:visible;mso-wrap-style:square;mso-height-percent:0;mso-wrap-distance-left:9pt;mso-wrap-distance-top:0;mso-wrap-distance-right:9pt;mso-wrap-distance-bottom:0;mso-position-horizontal:left;mso-position-horizontal-relative:page;mso-position-vertical:absolute;mso-position-vertical-relative:text;mso-height-percent:0;mso-height-relative:margin;v-text-anchor:middle" o:gfxdata="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" fillcolor="black [3213]" strokecolor="black [3213]" strokeweight="1pt">
                 <w10:wrap anchorx="page"/>
@@ -5629,9 +5629,6 @@
         <w:t>1</w:t>
       </w:r>
       <w:r>
-        <w:rPr>
-          <w:noProof/>
-        </w:rPr>
         <w:fldChar w:fldCharType="end"/>
       </w:r>
       <w:r>
@@ -6028,9 +6025,6 @@
         <w:t>2</w:t>
       </w:r>
       <w:r>
-        <w:rPr>
-          <w:noProof/>
-        </w:rPr>
         <w:fldChar w:fldCharType="end"/>
       </w:r>
       <w:r>
@@ -6235,9 +6229,6 @@
         <w:t>3</w:t>
       </w:r>
       <w:r>
-        <w:rPr>
-          <w:noProof/>
-        </w:rPr>
         <w:fldChar w:fldCharType="end"/>
       </w:r>
       <w:r>
@@ -6697,9 +6688,6 @@
         <w:t>4</w:t>
       </w:r>
       <w:r>
-        <w:rPr>
-          <w:noProof/>
-        </w:rPr>
         <w:fldChar w:fldCharType="end"/>
       </w:r>
       <w:r>
@@ -6865,9 +6853,6 @@
         <w:t>5</w:t>
       </w:r>
       <w:r>
-        <w:rPr>
-          <w:noProof/>
-        </w:rPr>
         <w:fldChar w:fldCharType="end"/>
       </w:r>
       <w:r>
@@ -7183,9 +7168,6 @@
         <w:t>6</w:t>
       </w:r>
       <w:r>
-        <w:rPr>
-          <w:noProof/>
-        </w:rPr>
         <w:fldChar w:fldCharType="end"/>
       </w:r>
       <w:r>
@@ -7394,9 +7376,6 @@
         <w:t>7</w:t>
       </w:r>
       <w:r>
-        <w:rPr>
-          <w:noProof/>
-        </w:rPr>
         <w:fldChar w:fldCharType="end"/>
       </w:r>
       <w:r>
@@ -7575,9 +7554,6 @@
         <w:t>8</w:t>
       </w:r>
       <w:r>
-        <w:rPr>
-          <w:noProof/>
-        </w:rPr>
         <w:fldChar w:fldCharType="end"/>
       </w:r>
       <w:r>
@@ -10843,9 +10819,6 @@
         <w:t>9</w:t>
       </w:r>
       <w:r>
-        <w:rPr>
-          <w:noProof/>
-        </w:rPr>
         <w:fldChar w:fldCharType="end"/>
       </w:r>
       <w:r>
@@ -11709,7 +11682,6 @@
                 <w:b w:val="0"/>
                 <w:sz w:val="24"/>
               </w:rPr>
-              <w:lastRenderedPageBreak/>
               <w:t>Ramas</w:t>
             </w:r>
           </w:p>
@@ -12237,9 +12209,6 @@
         <w:t>10</w:t>
       </w:r>
       <w:r>
-        <w:rPr>
-          <w:noProof/>
-        </w:rPr>
         <w:fldChar w:fldCharType="end"/>
       </w:r>
       <w:r>
@@ -14321,35 +14290,406 @@
         <w:t>. Vista de editar métricas con su componente adicional</w:t>
       </w:r>
     </w:p>
-    <w:p>
-      <w:bookmarkStart w:id="27" w:name="_GoBack"/>
+    <w:p/>
+    <w:p>
+      <w:pPr>
+        <w:pStyle w:val="Ttulo3"/>
+      </w:pPr>
+      <w:bookmarkStart w:id="27" w:name="_Toc103852571"/>
+      <w:r>
+        <w:t>Modals y pop-ups de metronic</w:t>
+      </w:r>
       <w:bookmarkEnd w:id="27"/>
     </w:p>
     <w:p>
       <w:pPr>
+        <w:spacing w:line="360" w:lineRule="auto"/>
+        <w:ind w:firstLine="709"/>
+        <w:jc w:val="both"/>
+        <w:rPr>
+          <w:rFonts w:asciiTheme="majorHAnsi" w:hAnsiTheme="majorHAnsi" w:cstheme="majorHAnsi"/>
+          <w:sz w:val="24"/>
+        </w:rPr>
+      </w:pPr>
+      <w:r>
+        <w:rPr>
+          <w:rFonts w:asciiTheme="majorHAnsi" w:hAnsiTheme="majorHAnsi" w:cstheme="majorHAnsi"/>
+          <w:sz w:val="24"/>
+        </w:rPr>
+        <w:t xml:space="preserve">Para una correcta experiencia de usuario y tener un módulo con interacción se ha incorporado al planificador el uso de los Modal que ofrece el framework Bootstrap. Un modal es un diálogo que se abre encima de la vista para interactuar con el usuario y ofrecer una funcionalidad. Para la incorporación de estos Modal, se requiere una instalación del paquete dentro de npm con su requerido argumento de </w:t>
+      </w:r>
+      <w:r>
+        <w:rPr>
+          <w:rFonts w:asciiTheme="majorHAnsi" w:hAnsiTheme="majorHAnsi" w:cstheme="majorHAnsi"/>
+          <w:i/>
+          <w:sz w:val="24"/>
+        </w:rPr>
+        <w:t>npm install @bootstrap/modal</w:t>
+      </w:r>
+      <w:r>
+        <w:rPr>
+          <w:rFonts w:asciiTheme="majorHAnsi" w:hAnsiTheme="majorHAnsi" w:cstheme="majorHAnsi"/>
+          <w:sz w:val="24"/>
+        </w:rPr>
+        <w:t xml:space="preserve">. </w:t>
+      </w:r>
+    </w:p>
+    <w:p>
+      <w:pPr>
+        <w:spacing w:line="360" w:lineRule="auto"/>
+        <w:ind w:firstLine="709"/>
+        <w:jc w:val="both"/>
+        <w:rPr>
+          <w:rFonts w:asciiTheme="majorHAnsi" w:hAnsiTheme="majorHAnsi" w:cstheme="majorHAnsi"/>
+          <w:sz w:val="24"/>
+        </w:rPr>
+      </w:pPr>
+      <w:r>
+        <w:rPr>
+          <w:rFonts w:asciiTheme="majorHAnsi" w:hAnsiTheme="majorHAnsi" w:cstheme="majorHAnsi"/>
+          <w:sz w:val="24"/>
+        </w:rPr>
+        <w:t>Los Modal incorporados en el planificador consisten en un diálogo con un formulario para poder crear un nuevo programa, otro diálogo en el que el programa que se está visualizando puede ser asignado a una actividad o un usuario, siendo éste el Modal con mayor complejidad. También se han incorporado diálogos de alerta al querer eliminar un elemento, con un texto de peligro y advertencias de que la acción no se va a poder revertir. Por último, se añade un formulario para que en cada bloque de un día se puedan añadir notas para el entrenador y notas para los atletas que vayan a realizar el ejercicio.</w:t>
+      </w:r>
+    </w:p>
+    <w:p>
+      <w:pPr>
+        <w:keepNext/>
+        <w:spacing w:line="360" w:lineRule="auto"/>
+        <w:jc w:val="both"/>
+      </w:pPr>
+      <w:r>
+        <w:rPr>
+          <w:noProof/>
+          <w:lang w:eastAsia="es-ES"/>
+        </w:rPr>
+        <w:lastRenderedPageBreak/>
+        <w:drawing>
+          <wp:inline distT="0" distB="0" distL="0" distR="0" wp14:anchorId="2EC3BCFE" wp14:editId="61377E59">
+            <wp:extent cx="5400040" cy="2636520"/>
+            <wp:effectExtent l="0" t="0" r="0" b="0"/>
+            <wp:docPr id="45" name="Imagen 45"/>
+            <wp:cNvGraphicFramePr>
+              <a:graphicFrameLocks xmlns:a="http://schemas.openxmlformats.org/drawingml/2006/main" noChangeAspect="1"/>
+            </wp:cNvGraphicFramePr>
+            <a:graphic xmlns:a="http://schemas.openxmlformats.org/drawingml/2006/main">
+              <a:graphicData uri="http://schemas.openxmlformats.org/drawingml/2006/picture">
+                <pic:pic xmlns:pic="http://schemas.openxmlformats.org/drawingml/2006/picture">
+                  <pic:nvPicPr>
+                    <pic:cNvPr id="1" name=""/>
+                    <pic:cNvPicPr/>
+                  </pic:nvPicPr>
+                  <pic:blipFill>
+                    <a:blip r:embed="rId31"/>
+                    <a:stretch>
+                      <a:fillRect/>
+                    </a:stretch>
+                  </pic:blipFill>
+                  <pic:spPr>
+                    <a:xfrm>
+                      <a:off x="0" y="0"/>
+                      <a:ext cx="5400040" cy="2636520"/>
+                    </a:xfrm>
+                    <a:prstGeom prst="rect">
+                      <a:avLst/>
+                    </a:prstGeom>
+                  </pic:spPr>
+                </pic:pic>
+              </a:graphicData>
+            </a:graphic>
+          </wp:inline>
+        </w:drawing>
+      </w:r>
+    </w:p>
+    <w:p>
+      <w:pPr>
+        <w:pStyle w:val="Descripcin"/>
+        <w:jc w:val="center"/>
+        <w:rPr>
+          <w:rFonts w:asciiTheme="majorHAnsi" w:hAnsiTheme="majorHAnsi" w:cstheme="majorHAnsi"/>
+          <w:sz w:val="24"/>
+        </w:rPr>
+      </w:pPr>
+      <w:r>
+        <w:t xml:space="preserve">Figura </w:t>
+      </w:r>
+      <w:r>
+        <w:fldChar w:fldCharType="begin"/>
+      </w:r>
+      <w:r>
+        <w:instrText xml:space="preserve"> SEQ Ilustración \* ARABIC </w:instrText>
+      </w:r>
+      <w:r>
+        <w:fldChar w:fldCharType="separate"/>
+      </w:r>
+      <w:r>
+        <w:rPr>
+          <w:noProof/>
+        </w:rPr>
+        <w:t>18</w:t>
+      </w:r>
+      <w:r>
+        <w:fldChar w:fldCharType="end"/>
+      </w:r>
+      <w:r>
+        <w:t>. Ejemplo de un modal. Asignar programa a actividad o usuario.</w:t>
+      </w:r>
+    </w:p>
+    <w:p/>
+    <w:p>
+      <w:pPr>
         <w:pStyle w:val="Ttulo3"/>
       </w:pPr>
-      <w:bookmarkStart w:id="28" w:name="_Toc103852571"/>
-      <w:r>
-        <w:t>Modals y pop-ups de metronic</w:t>
+      <w:bookmarkStart w:id="28" w:name="_Toc103852572"/>
+      <w:r>
+        <w:t xml:space="preserve">Componentes reutilizables para todo el </w:t>
       </w:r>
       <w:bookmarkEnd w:id="28"/>
-    </w:p>
-    <w:p/>
-    <w:p>
-      <w:pPr>
-        <w:pStyle w:val="Ttulo3"/>
-      </w:pPr>
-      <w:bookmarkStart w:id="29" w:name="_Toc103852572"/>
-      <w:r>
-        <w:t xml:space="preserve">Componentes reutilizables para todo el </w:t>
-      </w:r>
+      <w:r>
+        <w:t>panel de administración</w:t>
+      </w:r>
+    </w:p>
+    <w:p>
+      <w:pPr>
+        <w:spacing w:line="360" w:lineRule="auto"/>
+        <w:ind w:firstLine="709"/>
+        <w:jc w:val="both"/>
+        <w:rPr>
+          <w:rFonts w:asciiTheme="majorHAnsi" w:hAnsiTheme="majorHAnsi" w:cstheme="majorHAnsi"/>
+          <w:sz w:val="24"/>
+        </w:rPr>
+      </w:pPr>
+      <w:r>
+        <w:rPr>
+          <w:rFonts w:asciiTheme="majorHAnsi" w:hAnsiTheme="majorHAnsi" w:cstheme="majorHAnsi"/>
+          <w:sz w:val="24"/>
+        </w:rPr>
+        <w:t>Siguiendo los principios de programación que marca el lenguaje React, y lo explicado en el apartado en el que se presenta este lenguaje, el uso de este lenguaje permite la separación de las vistas en componentes para que se puedan reutilizar en diferentes sitios dentro del proyecto. En la realización de este módulo, se han sacado unos componentes que pueden ser reutilizados en todo el panel de administración de la empresa, con el fin de poder ser utilizados en el proceso de migración de todo el panel a esta nueva tecnología.</w:t>
+      </w:r>
+    </w:p>
+    <w:p>
+      <w:pPr>
+        <w:spacing w:line="360" w:lineRule="auto"/>
+        <w:ind w:firstLine="709"/>
+        <w:jc w:val="both"/>
+        <w:rPr>
+          <w:rFonts w:asciiTheme="majorHAnsi" w:hAnsiTheme="majorHAnsi" w:cstheme="majorHAnsi"/>
+          <w:sz w:val="24"/>
+        </w:rPr>
+      </w:pPr>
+      <w:r>
+        <w:rPr>
+          <w:rFonts w:asciiTheme="majorHAnsi" w:hAnsiTheme="majorHAnsi" w:cstheme="majorHAnsi"/>
+          <w:sz w:val="24"/>
+        </w:rPr>
+        <w:t xml:space="preserve">En primer lugar, se realizó un componente llamado Card. Este componente renderiza un contenedor para poder introducir en él el contenido que sea necesario. Este componente tiene estilos propios determinados por el tema Metronic y se le han añadido unos estilos adicionales para seguir con el diseño planificado por los diseñadores para este planificador. A este componente, se le pasará por parámetro, es decir, sus props en React, una serie de atributos que corresponden a las posibles oportunidades que ofrece para renderizar en su interior. Por </w:t>
+      </w:r>
+      <w:r>
+        <w:rPr>
+          <w:rFonts w:asciiTheme="majorHAnsi" w:hAnsiTheme="majorHAnsi" w:cstheme="majorHAnsi"/>
+          <w:sz w:val="24"/>
+        </w:rPr>
+        <w:t>ejemplo,</w:t>
+      </w:r>
+      <w:r>
+        <w:rPr>
+          <w:rFonts w:asciiTheme="majorHAnsi" w:hAnsiTheme="majorHAnsi" w:cstheme="majorHAnsi"/>
+          <w:sz w:val="24"/>
+        </w:rPr>
+        <w:t xml:space="preserve"> se puede decidir el título, los botones que puede tener en la cabecera, las clases que le puedes añadir para dar estilos propios, y atributos para eliminar elementos como quitar la cabecera, etc. </w:t>
+      </w:r>
+    </w:p>
+    <w:p>
+      <w:pPr>
+        <w:keepNext/>
+        <w:spacing w:line="360" w:lineRule="auto"/>
+        <w:jc w:val="both"/>
+      </w:pPr>
+      <w:r>
+        <w:rPr>
+          <w:noProof/>
+          <w:lang w:eastAsia="es-ES"/>
+        </w:rPr>
+        <w:lastRenderedPageBreak/>
+        <w:drawing>
+          <wp:inline distT="0" distB="0" distL="0" distR="0" wp14:anchorId="69CA67F9" wp14:editId="6BC690B8">
+            <wp:extent cx="5057775" cy="3134346"/>
+            <wp:effectExtent l="0" t="0" r="0" b="9525"/>
+            <wp:docPr id="50" name="Imagen 50"/>
+            <wp:cNvGraphicFramePr>
+              <a:graphicFrameLocks xmlns:a="http://schemas.openxmlformats.org/drawingml/2006/main" noChangeAspect="1"/>
+            </wp:cNvGraphicFramePr>
+            <a:graphic xmlns:a="http://schemas.openxmlformats.org/drawingml/2006/main">
+              <a:graphicData uri="http://schemas.openxmlformats.org/drawingml/2006/picture">
+                <pic:pic xmlns:pic="http://schemas.openxmlformats.org/drawingml/2006/picture">
+                  <pic:nvPicPr>
+                    <pic:cNvPr id="1" name=""/>
+                    <pic:cNvPicPr/>
+                  </pic:nvPicPr>
+                  <pic:blipFill>
+                    <a:blip r:embed="rId32"/>
+                    <a:stretch>
+                      <a:fillRect/>
+                    </a:stretch>
+                  </pic:blipFill>
+                  <pic:spPr>
+                    <a:xfrm>
+                      <a:off x="0" y="0"/>
+                      <a:ext cx="5067199" cy="3140186"/>
+                    </a:xfrm>
+                    <a:prstGeom prst="rect">
+                      <a:avLst/>
+                    </a:prstGeom>
+                  </pic:spPr>
+                </pic:pic>
+              </a:graphicData>
+            </a:graphic>
+          </wp:inline>
+        </w:drawing>
+      </w:r>
+    </w:p>
+    <w:p>
+      <w:pPr>
+        <w:pStyle w:val="Descripcin"/>
+        <w:jc w:val="center"/>
+        <w:rPr>
+          <w:rFonts w:asciiTheme="majorHAnsi" w:hAnsiTheme="majorHAnsi" w:cstheme="majorHAnsi"/>
+          <w:sz w:val="24"/>
+        </w:rPr>
+      </w:pPr>
+      <w:r>
+        <w:t xml:space="preserve">Figura </w:t>
+      </w:r>
+      <w:r>
+        <w:fldChar w:fldCharType="begin"/>
+      </w:r>
+      <w:r>
+        <w:instrText xml:space="preserve"> SEQ Ilustración \* ARABIC </w:instrText>
+      </w:r>
+      <w:r>
+        <w:fldChar w:fldCharType="separate"/>
+      </w:r>
+      <w:r>
+        <w:rPr>
+          <w:noProof/>
+        </w:rPr>
+        <w:t>19</w:t>
+      </w:r>
+      <w:r>
+        <w:fldChar w:fldCharType="end"/>
+      </w:r>
+      <w:r>
+        <w:t>. Código del componente Card.</w:t>
+      </w:r>
+    </w:p>
+    <w:p>
+      <w:pPr>
+        <w:spacing w:line="360" w:lineRule="auto"/>
+        <w:jc w:val="both"/>
+        <w:rPr>
+          <w:rFonts w:asciiTheme="majorHAnsi" w:hAnsiTheme="majorHAnsi" w:cstheme="majorHAnsi"/>
+          <w:sz w:val="24"/>
+        </w:rPr>
+      </w:pPr>
+      <w:r>
+        <w:rPr>
+          <w:rFonts w:asciiTheme="majorHAnsi" w:hAnsiTheme="majorHAnsi" w:cstheme="majorHAnsi"/>
+          <w:sz w:val="24"/>
+        </w:rPr>
+        <w:t>Seguido al componente Card, se desarrolla el componente Botón. Este componente es muy necesario ya que existen una cantidad de botones dentro del proyecto innumerable, por lo tanto, un componente que renderice los botones siempre de la misma manera y estilo, pudiendo personalizarlos para botones especiales resulta muy útil. Al componente Botón, se le pasa por props</w:t>
+      </w:r>
+      <w:bookmarkStart w:id="29" w:name="_GoBack"/>
       <w:bookmarkEnd w:id="29"/>
       <w:r>
-        <w:t>panel de administración</w:t>
-      </w:r>
-    </w:p>
-    <w:p/>
+        <w:rPr>
+          <w:rFonts w:asciiTheme="majorHAnsi" w:hAnsiTheme="majorHAnsi" w:cstheme="majorHAnsi"/>
+          <w:sz w:val="24"/>
+        </w:rPr>
+        <w:t xml:space="preserve"> diferentes atributos como las clases necesarias, el icono que puede llevar incorporado, la posición del icono con relación al texto, que tipo de botón es, una función a realizar al hacer clic en él, etc.</w:t>
+      </w:r>
+    </w:p>
+    <w:p>
+      <w:pPr>
+        <w:keepNext/>
+        <w:spacing w:line="360" w:lineRule="auto"/>
+        <w:jc w:val="both"/>
+      </w:pPr>
+      <w:r>
+        <w:rPr>
+          <w:noProof/>
+          <w:lang w:eastAsia="es-ES"/>
+        </w:rPr>
+        <w:drawing>
+          <wp:inline distT="0" distB="0" distL="0" distR="0" wp14:anchorId="0AD31209" wp14:editId="77995FAB">
+            <wp:extent cx="5381625" cy="2363640"/>
+            <wp:effectExtent l="0" t="0" r="0" b="0"/>
+            <wp:docPr id="51" name="Imagen 51"/>
+            <wp:cNvGraphicFramePr>
+              <a:graphicFrameLocks xmlns:a="http://schemas.openxmlformats.org/drawingml/2006/main" noChangeAspect="1"/>
+            </wp:cNvGraphicFramePr>
+            <a:graphic xmlns:a="http://schemas.openxmlformats.org/drawingml/2006/main">
+              <a:graphicData uri="http://schemas.openxmlformats.org/drawingml/2006/picture">
+                <pic:pic xmlns:pic="http://schemas.openxmlformats.org/drawingml/2006/picture">
+                  <pic:nvPicPr>
+                    <pic:cNvPr id="1" name=""/>
+                    <pic:cNvPicPr/>
+                  </pic:nvPicPr>
+                  <pic:blipFill>
+                    <a:blip r:embed="rId33"/>
+                    <a:stretch>
+                      <a:fillRect/>
+                    </a:stretch>
+                  </pic:blipFill>
+                  <pic:spPr>
+                    <a:xfrm>
+                      <a:off x="0" y="0"/>
+                      <a:ext cx="5433666" cy="2386497"/>
+                    </a:xfrm>
+                    <a:prstGeom prst="rect">
+                      <a:avLst/>
+                    </a:prstGeom>
+                  </pic:spPr>
+                </pic:pic>
+              </a:graphicData>
+            </a:graphic>
+          </wp:inline>
+        </w:drawing>
+      </w:r>
+    </w:p>
+    <w:p>
+      <w:pPr>
+        <w:pStyle w:val="Descripcin"/>
+        <w:jc w:val="center"/>
+        <w:rPr>
+          <w:rFonts w:asciiTheme="majorHAnsi" w:hAnsiTheme="majorHAnsi" w:cstheme="majorHAnsi"/>
+          <w:sz w:val="24"/>
+        </w:rPr>
+      </w:pPr>
+      <w:r>
+        <w:t xml:space="preserve">Ilustración </w:t>
+      </w:r>
+      <w:r>
+        <w:fldChar w:fldCharType="begin"/>
+      </w:r>
+      <w:r>
+        <w:instrText xml:space="preserve"> SEQ Ilustración \* ARABIC </w:instrText>
+      </w:r>
+      <w:r>
+        <w:fldChar w:fldCharType="separate"/>
+      </w:r>
+      <w:r>
+        <w:rPr>
+          <w:noProof/>
+        </w:rPr>
+        <w:t>20</w:t>
+      </w:r>
+      <w:r>
+        <w:fldChar w:fldCharType="end"/>
+      </w:r>
+      <w:r>
+        <w:t>. Código del componente Botón.</w:t>
+      </w:r>
+    </w:p>
     <w:p/>
     <w:p>
       <w:pPr>
@@ -14571,7 +14911,7 @@
         </w:rPr>
         <w:t xml:space="preserve">Amazon EC2. Capacidad de computación segura y de tamaño ajustable para prácticamente cualquier carga de trabajo. </w:t>
       </w:r>
-      <w:hyperlink r:id="rId31" w:history="1">
+      <w:hyperlink r:id="rId34" w:history="1">
         <w:r>
           <w:rPr>
             <w:rStyle w:val="Hipervnculo"/>
@@ -14624,7 +14964,7 @@
         </w:rPr>
         <w:t xml:space="preserve">. </w:t>
       </w:r>
-      <w:hyperlink r:id="rId32" w:history="1">
+      <w:hyperlink r:id="rId35" w:history="1">
         <w:r>
           <w:rPr>
             <w:rStyle w:val="Hipervnculo"/>
@@ -14662,7 +15002,7 @@
       <w:r>
         <w:br/>
       </w:r>
-      <w:hyperlink r:id="rId33" w:history="1">
+      <w:hyperlink r:id="rId36" w:history="1">
         <w:r>
           <w:rPr>
             <w:rStyle w:val="Hipervnculo"/>
@@ -14715,7 +15055,7 @@
         </w:rPr>
         <w:t xml:space="preserve"> </w:t>
       </w:r>
-      <w:hyperlink r:id="rId34" w:history="1">
+      <w:hyperlink r:id="rId37" w:history="1">
         <w:r>
           <w:rPr>
             <w:rStyle w:val="Hipervnculo"/>
@@ -14770,7 +15110,7 @@
         </w:rPr>
         <w:t xml:space="preserve"> </w:t>
       </w:r>
-      <w:hyperlink r:id="rId35" w:history="1">
+      <w:hyperlink r:id="rId38" w:history="1">
         <w:r>
           <w:rPr>
             <w:rStyle w:val="Hipervnculo"/>
@@ -14814,7 +15154,7 @@
         </w:rPr>
         <w:t xml:space="preserve">Flujo de trabajo con Git (git flow). La importancia de la organización del flujo de trabajo. </w:t>
       </w:r>
-      <w:hyperlink r:id="rId36" w:history="1">
+      <w:hyperlink r:id="rId39" w:history="1">
         <w:r>
           <w:rPr>
             <w:rStyle w:val="Hipervnculo"/>
@@ -14876,7 +15216,7 @@
         </w:rPr>
         <w:t xml:space="preserve">, 3, 33-37. </w:t>
       </w:r>
-      <w:hyperlink r:id="rId37" w:history="1">
+      <w:hyperlink r:id="rId40" w:history="1">
         <w:r>
           <w:rPr>
             <w:rStyle w:val="Hipervnculo"/>
@@ -14910,7 +15250,7 @@
         </w:rPr>
         <w:t xml:space="preserve">Blischak JD, Davenport ER, Wilson G (2016) Introducción rápida al control de versiones con Git y GitHub. PLoS Comput Biol 12(1): e1004668. </w:t>
       </w:r>
-      <w:hyperlink r:id="rId38" w:history="1">
+      <w:hyperlink r:id="rId41" w:history="1">
         <w:r>
           <w:rPr>
             <w:rStyle w:val="Hipervnculo"/>
@@ -14970,7 +15310,7 @@
         </w:rPr>
         <w:t xml:space="preserve">La importancia de la nutrición en el deporte. </w:t>
       </w:r>
-      <w:hyperlink r:id="rId39" w:history="1">
+      <w:hyperlink r:id="rId42" w:history="1">
         <w:r>
           <w:rPr>
             <w:rStyle w:val="Hipervnculo"/>
@@ -15024,7 +15364,7 @@
         </w:rPr>
         <w:t xml:space="preserve"> </w:t>
       </w:r>
-      <w:hyperlink r:id="rId40" w:history="1">
+      <w:hyperlink r:id="rId43" w:history="1">
         <w:r>
           <w:rPr>
             <w:rStyle w:val="Hipervnculo"/>
@@ -15076,7 +15416,7 @@
         </w:rPr>
         <w:t xml:space="preserve"> </w:t>
       </w:r>
-      <w:hyperlink r:id="rId41" w:history="1">
+      <w:hyperlink r:id="rId44" w:history="1">
         <w:r>
           <w:rPr>
             <w:rStyle w:val="Hipervnculo"/>
@@ -15113,7 +15453,7 @@
         </w:rPr>
         <w:t xml:space="preserve">Use containers to Build, Share and Run your applications. </w:t>
       </w:r>
-      <w:hyperlink r:id="rId42" w:history="1">
+      <w:hyperlink r:id="rId45" w:history="1">
         <w:r>
           <w:rPr>
             <w:rStyle w:val="Hipervnculo"/>
@@ -15198,7 +15538,7 @@
         </w:rPr>
         <w:t xml:space="preserve">Git –distributed-is-the-new-centralized. </w:t>
       </w:r>
-      <w:hyperlink r:id="rId43" w:history="1">
+      <w:hyperlink r:id="rId46" w:history="1">
         <w:r>
           <w:rPr>
             <w:rStyle w:val="Hipervnculo"/>
@@ -15234,7 +15574,7 @@
         </w:rPr>
         <w:t xml:space="preserve">JavaScript (Ed.) (11 de mayo de 2022). En Wikipedia. </w:t>
       </w:r>
-      <w:hyperlink r:id="rId44" w:history="1">
+      <w:hyperlink r:id="rId47" w:history="1">
         <w:r>
           <w:rPr>
             <w:rStyle w:val="Hipervnculo"/>
@@ -15286,7 +15626,7 @@
         </w:rPr>
         <w:t xml:space="preserve"> </w:t>
       </w:r>
-      <w:hyperlink r:id="rId45" w:anchor="una_definici%C3%B3n_de_alto_nivel" w:history="1">
+      <w:hyperlink r:id="rId48" w:anchor="una_definici%C3%B3n_de_alto_nivel" w:history="1">
         <w:r>
           <w:rPr>
             <w:rStyle w:val="Hipervnculo"/>
@@ -15357,7 +15697,7 @@
         </w:rPr>
         <w:t xml:space="preserve"> </w:t>
       </w:r>
-      <w:hyperlink r:id="rId46" w:history="1">
+      <w:hyperlink r:id="rId49" w:history="1">
         <w:r>
           <w:rPr>
             <w:rStyle w:val="Hipervnculo"/>
@@ -15401,7 +15741,7 @@
         </w:rPr>
         <w:t xml:space="preserve">Presentando JSX. </w:t>
       </w:r>
-      <w:hyperlink r:id="rId47" w:history="1">
+      <w:hyperlink r:id="rId50" w:history="1">
         <w:r>
           <w:rPr>
             <w:rStyle w:val="Hipervnculo"/>
@@ -15449,7 +15789,7 @@
       <w:r>
         <w:t xml:space="preserve"> </w:t>
       </w:r>
-      <w:hyperlink r:id="rId48" w:history="1">
+      <w:hyperlink r:id="rId51" w:history="1">
         <w:r>
           <w:rPr>
             <w:rStyle w:val="Hipervnculo"/>
@@ -15495,7 +15835,7 @@
         </w:rPr>
         <w:t xml:space="preserve">TypeScript es JavaScript con sintaxis para tipos. </w:t>
       </w:r>
-      <w:hyperlink r:id="rId49" w:history="1">
+      <w:hyperlink r:id="rId52" w:history="1">
         <w:r>
           <w:rPr>
             <w:rStyle w:val="Hipervnculo"/>
@@ -15560,7 +15900,7 @@
         </w:rPr>
         <w:t xml:space="preserve">. </w:t>
       </w:r>
-      <w:hyperlink r:id="rId50" w:history="1">
+      <w:hyperlink r:id="rId53" w:history="1">
         <w:r>
           <w:rPr>
             <w:rStyle w:val="Hipervnculo"/>
@@ -15624,7 +15964,7 @@
         </w:rPr>
         <w:t xml:space="preserve"> </w:t>
       </w:r>
-      <w:hyperlink r:id="rId51" w:history="1">
+      <w:hyperlink r:id="rId54" w:history="1">
         <w:r>
           <w:rPr>
             <w:rStyle w:val="Hipervnculo"/>
@@ -15684,7 +16024,7 @@
         </w:rPr>
         <w:t xml:space="preserve">. </w:t>
       </w:r>
-      <w:hyperlink r:id="rId52" w:history="1">
+      <w:hyperlink r:id="rId55" w:history="1">
         <w:r>
           <w:rPr>
             <w:rStyle w:val="Hipervnculo"/>
@@ -15777,7 +16117,7 @@
         </w:rPr>
         <w:t xml:space="preserve"> </w:t>
       </w:r>
-      <w:hyperlink r:id="rId53" w:history="1">
+      <w:hyperlink r:id="rId56" w:history="1">
         <w:r>
           <w:rPr>
             <w:rStyle w:val="Hipervnculo"/>
@@ -15830,7 +16170,7 @@
         </w:rPr>
         <w:t xml:space="preserve">What is docker? </w:t>
       </w:r>
-      <w:hyperlink r:id="rId54" w:history="1">
+      <w:hyperlink r:id="rId57" w:history="1">
         <w:r>
           <w:rPr>
             <w:rStyle w:val="Hipervnculo"/>
@@ -15872,7 +16212,7 @@
         </w:rPr>
         <w:t xml:space="preserve">Wikipedia. </w:t>
       </w:r>
-      <w:hyperlink r:id="rId55" w:anchor="Adquisici%C3%B3n_por_parte_de_Adidas" w:history="1">
+      <w:hyperlink r:id="rId58" w:anchor="Adquisici%C3%B3n_por_parte_de_Adidas" w:history="1">
         <w:r>
           <w:rPr>
             <w:rStyle w:val="Hipervnculo"/>
@@ -15923,7 +16263,7 @@
         </w:rPr>
         <w:t xml:space="preserve"> [Trabajo de Fin de Grado]. Universidad de León. </w:t>
       </w:r>
-      <w:hyperlink r:id="rId56" w:history="1">
+      <w:hyperlink r:id="rId59" w:history="1">
         <w:r>
           <w:rPr>
             <w:rStyle w:val="Hipervnculo"/>
@@ -16027,7 +16367,7 @@
         </w:rPr>
         <w:t xml:space="preserve"> </w:t>
       </w:r>
-      <w:hyperlink r:id="rId57" w:history="1">
+      <w:hyperlink r:id="rId60" w:history="1">
         <w:r>
           <w:rPr>
             <w:rStyle w:val="Hipervnculo"/>
@@ -16091,7 +16431,7 @@
         </w:rPr>
         <w:t xml:space="preserve"> </w:t>
       </w:r>
-      <w:hyperlink r:id="rId58" w:history="1">
+      <w:hyperlink r:id="rId61" w:history="1">
         <w:r>
           <w:rPr>
             <w:rStyle w:val="Hipervnculo"/>
@@ -16135,7 +16475,7 @@
         </w:rPr>
         <w:t xml:space="preserve">¿Qué es PHP? </w:t>
       </w:r>
-      <w:hyperlink r:id="rId59" w:history="1">
+      <w:hyperlink r:id="rId62" w:history="1">
         <w:r>
           <w:rPr>
             <w:rStyle w:val="Hipervnculo"/>
@@ -16199,7 +16539,7 @@
         </w:rPr>
         <w:t xml:space="preserve">. </w:t>
       </w:r>
-      <w:hyperlink r:id="rId60" w:history="1">
+      <w:hyperlink r:id="rId63" w:history="1">
         <w:r>
           <w:rPr>
             <w:rStyle w:val="Hipervnculo"/>
@@ -16320,7 +16660,7 @@
         </w:rPr>
         <w:t xml:space="preserve">Rapidly build modern web with metronic. </w:t>
       </w:r>
-      <w:hyperlink r:id="rId61" w:history="1">
+      <w:hyperlink r:id="rId64" w:history="1">
         <w:r>
           <w:rPr>
             <w:rStyle w:val="Hipervnculo"/>
@@ -16372,7 +16712,7 @@
         </w:rPr>
         <w:t xml:space="preserve"> </w:t>
       </w:r>
-      <w:hyperlink r:id="rId62" w:history="1">
+      <w:hyperlink r:id="rId65" w:history="1">
         <w:r>
           <w:rPr>
             <w:rStyle w:val="Hipervnculo"/>
@@ -16576,7 +16916,7 @@
       </w:pPr>
     </w:p>
     <w:sectPr>
-      <w:footerReference w:type="default" r:id="rId63"/>
+      <w:footerReference w:type="default" r:id="rId66"/>
       <w:pgSz w:w="11906" w:h="16838"/>
       <w:pgMar w:top="1417" w:right="1701" w:bottom="1417" w:left="1701" w:header="708" w:footer="708" w:gutter="0"/>
       <w:cols w:space="708"/>
@@ -16587,7 +16927,7 @@
 </file>
 
 <file path=word/endnotes.xml><?xml version="1.0" encoding="utf-8"?>
-<w:endnotes xmlns:wpc="http://schemas.microsoft.com/office/word/2010/wordprocessingCanvas" xmlns:cx="http://schemas.microsoft.com/office/drawing/2014/chartex" xmlns:mc="http://schemas.openxmlformats.org/markup-compatibility/2006" xmlns:o="urn:schemas-microsoft-com:office:office" xmlns:r="http://schemas.openxmlformats.org/officeDocument/2006/relationships" xmlns:m="http://schemas.openxmlformats.org/officeDocument/2006/math" xmlns:v="urn:schemas-microsoft-com:vml" xmlns:wp14="http://schemas.microsoft.com/office/word/2010/wordprocessingDrawing" xmlns:wp="http://schemas.openxmlformats.org/drawingml/2006/wordprocessingDrawing" xmlns:w10="urn:schemas-microsoft-com:office:word" xmlns:w="http://schemas.openxmlformats.org/wordprocessingml/2006/main" xmlns:w14="http://schemas.microsoft.com/office/word/2010/wordml" xmlns:w15="http://schemas.microsoft.com/office/word/2012/wordml" xmlns:w16se="http://schemas.microsoft.com/office/word/2015/wordml/symex" xmlns:wpg="http://schemas.microsoft.com/office/word/2010/wordprocessingGroup" xmlns:wpi="http://schemas.microsoft.com/office/word/2010/wordprocessingInk" xmlns:wne="http://schemas.microsoft.com/office/word/2006/wordml" xmlns:wps="http://schemas.microsoft.com/office/word/2010/wordprocessingShape" mc:Ignorable="w14 w15 w16se wp14">
+<w:endnotes xmlns:wpc="http://schemas.microsoft.com/office/word/2010/wordprocessingCanvas" xmlns:cx="http://schemas.microsoft.com/office/drawing/2014/chartex" xmlns:cx1="http://schemas.microsoft.com/office/drawing/2015/9/8/chartex" xmlns:mc="http://schemas.openxmlformats.org/markup-compatibility/2006" xmlns:o="urn:schemas-microsoft-com:office:office" xmlns:r="http://schemas.openxmlformats.org/officeDocument/2006/relationships" xmlns:m="http://schemas.openxmlformats.org/officeDocument/2006/math" xmlns:v="urn:schemas-microsoft-com:vml" xmlns:wp14="http://schemas.microsoft.com/office/word/2010/wordprocessingDrawing" xmlns:wp="http://schemas.openxmlformats.org/drawingml/2006/wordprocessingDrawing" xmlns:w10="urn:schemas-microsoft-com:office:word" xmlns:w="http://schemas.openxmlformats.org/wordprocessingml/2006/main" xmlns:w14="http://schemas.microsoft.com/office/word/2010/wordml" xmlns:w15="http://schemas.microsoft.com/office/word/2012/wordml" xmlns:w16se="http://schemas.microsoft.com/office/word/2015/wordml/symex" xmlns:wpg="http://schemas.microsoft.com/office/word/2010/wordprocessingGroup" xmlns:wpi="http://schemas.microsoft.com/office/word/2010/wordprocessingInk" xmlns:wne="http://schemas.microsoft.com/office/word/2006/wordml" xmlns:wps="http://schemas.microsoft.com/office/word/2010/wordprocessingShape" mc:Ignorable="w14 w15 w16se wp14">
   <w:endnote w:type="separator" w:id="-1">
     <w:p>
       <w:pPr>
@@ -16612,7 +16952,7 @@
 </file>
 
 <file path=word/footer1.xml><?xml version="1.0" encoding="utf-8"?>
-<w:ftr xmlns:wpc="http://schemas.microsoft.com/office/word/2010/wordprocessingCanvas" xmlns:cx="http://schemas.microsoft.com/office/drawing/2014/chartex" xmlns:mc="http://schemas.openxmlformats.org/markup-compatibility/2006" xmlns:o="urn:schemas-microsoft-com:office:office" xmlns:r="http://schemas.openxmlformats.org/officeDocument/2006/relationships" xmlns:m="http://schemas.openxmlformats.org/officeDocument/2006/math" xmlns:v="urn:schemas-microsoft-com:vml" xmlns:wp14="http://schemas.microsoft.com/office/word/2010/wordprocessingDrawing" xmlns:wp="http://schemas.openxmlformats.org/drawingml/2006/wordprocessingDrawing" xmlns:w10="urn:schemas-microsoft-com:office:word" xmlns:w="http://schemas.openxmlformats.org/wordprocessingml/2006/main" xmlns:w14="http://schemas.microsoft.com/office/word/2010/wordml" xmlns:w15="http://schemas.microsoft.com/office/word/2012/wordml" xmlns:w16se="http://schemas.microsoft.com/office/word/2015/wordml/symex" xmlns:wpg="http://schemas.microsoft.com/office/word/2010/wordprocessingGroup" xmlns:wpi="http://schemas.microsoft.com/office/word/2010/wordprocessingInk" xmlns:wne="http://schemas.microsoft.com/office/word/2006/wordml" xmlns:wps="http://schemas.microsoft.com/office/word/2010/wordprocessingShape" mc:Ignorable="w14 w15 w16se wp14">
+<w:ftr xmlns:wpc="http://schemas.microsoft.com/office/word/2010/wordprocessingCanvas" xmlns:cx="http://schemas.microsoft.com/office/drawing/2014/chartex" xmlns:cx1="http://schemas.microsoft.com/office/drawing/2015/9/8/chartex" xmlns:mc="http://schemas.openxmlformats.org/markup-compatibility/2006" xmlns:o="urn:schemas-microsoft-com:office:office" xmlns:r="http://schemas.openxmlformats.org/officeDocument/2006/relationships" xmlns:m="http://schemas.openxmlformats.org/officeDocument/2006/math" xmlns:v="urn:schemas-microsoft-com:vml" xmlns:wp14="http://schemas.microsoft.com/office/word/2010/wordprocessingDrawing" xmlns:wp="http://schemas.openxmlformats.org/drawingml/2006/wordprocessingDrawing" xmlns:w10="urn:schemas-microsoft-com:office:word" xmlns:w="http://schemas.openxmlformats.org/wordprocessingml/2006/main" xmlns:w14="http://schemas.microsoft.com/office/word/2010/wordml" xmlns:w15="http://schemas.microsoft.com/office/word/2012/wordml" xmlns:w16se="http://schemas.microsoft.com/office/word/2015/wordml/symex" xmlns:wpg="http://schemas.microsoft.com/office/word/2010/wordprocessingGroup" xmlns:wpi="http://schemas.microsoft.com/office/word/2010/wordprocessingInk" xmlns:wne="http://schemas.microsoft.com/office/word/2006/wordml" xmlns:wps="http://schemas.microsoft.com/office/word/2010/wordprocessingShape" mc:Ignorable="w14 w15 w16se wp14">
   <w:p>
     <w:pPr>
       <w:tabs>
@@ -16675,7 +17015,7 @@
         <w:sz w:val="24"/>
         <w:szCs w:val="24"/>
       </w:rPr>
-      <w:t>41</w:t>
+      <w:t>50</w:t>
     </w:r>
     <w:r>
       <w:rPr>
@@ -16724,7 +17064,7 @@
         <w:sz w:val="24"/>
         <w:szCs w:val="24"/>
       </w:rPr>
-      <w:t>49</w:t>
+      <w:t>52</w:t>
     </w:r>
     <w:r>
       <w:rPr>
@@ -16744,7 +17084,7 @@
 </file>
 
 <file path=word/footnotes.xml><?xml version="1.0" encoding="utf-8"?>
-<w:footnotes xmlns:wpc="http://schemas.microsoft.com/office/word/2010/wordprocessingCanvas" xmlns:cx="http://schemas.microsoft.com/office/drawing/2014/chartex" xmlns:mc="http://schemas.openxmlformats.org/markup-compatibility/2006" xmlns:o="urn:schemas-microsoft-com:office:office" xmlns:r="http://schemas.openxmlformats.org/officeDocument/2006/relationships" xmlns:m="http://schemas.openxmlformats.org/officeDocument/2006/math" xmlns:v="urn:schemas-microsoft-com:vml" xmlns:wp14="http://schemas.microsoft.com/office/word/2010/wordprocessingDrawing" xmlns:wp="http://schemas.openxmlformats.org/drawingml/2006/wordprocessingDrawing" xmlns:w10="urn:schemas-microsoft-com:office:word" xmlns:w="http://schemas.openxmlformats.org/wordprocessingml/2006/main" xmlns:w14="http://schemas.microsoft.com/office/word/2010/wordml" xmlns:w15="http://schemas.microsoft.com/office/word/2012/wordml" xmlns:w16se="http://schemas.microsoft.com/office/word/2015/wordml/symex" xmlns:wpg="http://schemas.microsoft.com/office/word/2010/wordprocessingGroup" xmlns:wpi="http://schemas.microsoft.com/office/word/2010/wordprocessingInk" xmlns:wne="http://schemas.microsoft.com/office/word/2006/wordml" xmlns:wps="http://schemas.microsoft.com/office/word/2010/wordprocessingShape" mc:Ignorable="w14 w15 w16se wp14">
+<w:footnotes xmlns:wpc="http://schemas.microsoft.com/office/word/2010/wordprocessingCanvas" xmlns:cx="http://schemas.microsoft.com/office/drawing/2014/chartex" xmlns:cx1="http://schemas.microsoft.com/office/drawing/2015/9/8/chartex" xmlns:mc="http://schemas.openxmlformats.org/markup-compatibility/2006" xmlns:o="urn:schemas-microsoft-com:office:office" xmlns:r="http://schemas.openxmlformats.org/officeDocument/2006/relationships" xmlns:m="http://schemas.openxmlformats.org/officeDocument/2006/math" xmlns:v="urn:schemas-microsoft-com:vml" xmlns:wp14="http://schemas.microsoft.com/office/word/2010/wordprocessingDrawing" xmlns:wp="http://schemas.openxmlformats.org/drawingml/2006/wordprocessingDrawing" xmlns:w10="urn:schemas-microsoft-com:office:word" xmlns:w="http://schemas.openxmlformats.org/wordprocessingml/2006/main" xmlns:w14="http://schemas.microsoft.com/office/word/2010/wordml" xmlns:w15="http://schemas.microsoft.com/office/word/2012/wordml" xmlns:w16se="http://schemas.microsoft.com/office/word/2015/wordml/symex" xmlns:wpg="http://schemas.microsoft.com/office/word/2010/wordprocessingGroup" xmlns:wpi="http://schemas.microsoft.com/office/word/2010/wordprocessingInk" xmlns:wne="http://schemas.microsoft.com/office/word/2006/wordml" xmlns:wps="http://schemas.microsoft.com/office/word/2010/wordprocessingShape" mc:Ignorable="w14 w15 w16se wp14">
   <w:footnote w:type="separator" w:id="-1">
     <w:p>
       <w:pPr>
@@ -16769,7 +17109,7 @@
 </file>
 
 <file path=word/numbering.xml><?xml version="1.0" encoding="utf-8"?>
-<w:numbering xmlns:wpc="http://schemas.microsoft.com/office/word/2010/wordprocessingCanvas" xmlns:cx="http://schemas.microsoft.com/office/drawing/2014/chartex" xmlns:mc="http://schemas.openxmlformats.org/markup-compatibility/2006" xmlns:o="urn:schemas-microsoft-com:office:office" xmlns:r="http://schemas.openxmlformats.org/officeDocument/2006/relationships" xmlns:m="http://schemas.openxmlformats.org/officeDocument/2006/math" xmlns:v="urn:schemas-microsoft-com:vml" xmlns:wp14="http://schemas.microsoft.com/office/word/2010/wordprocessingDrawing" xmlns:wp="http://schemas.openxmlformats.org/drawingml/2006/wordprocessingDrawing" xmlns:w10="urn:schemas-microsoft-com:office:word" xmlns:w="http://schemas.openxmlformats.org/wordprocessingml/2006/main" xmlns:w14="http://schemas.microsoft.com/office/word/2010/wordml" xmlns:w15="http://schemas.microsoft.com/office/word/2012/wordml" xmlns:w16se="http://schemas.microsoft.com/office/word/2015/wordml/symex" xmlns:wpg="http://schemas.microsoft.com/office/word/2010/wordprocessingGroup" xmlns:wpi="http://schemas.microsoft.com/office/word/2010/wordprocessingInk" xmlns:wne="http://schemas.microsoft.com/office/word/2006/wordml" xmlns:wps="http://schemas.microsoft.com/office/word/2010/wordprocessingShape" mc:Ignorable="w14 w15 w16se wp14">
+<w:numbering xmlns:wpc="http://schemas.microsoft.com/office/word/2010/wordprocessingCanvas" xmlns:cx="http://schemas.microsoft.com/office/drawing/2014/chartex" xmlns:cx1="http://schemas.microsoft.com/office/drawing/2015/9/8/chartex" xmlns:mc="http://schemas.openxmlformats.org/markup-compatibility/2006" xmlns:o="urn:schemas-microsoft-com:office:office" xmlns:r="http://schemas.openxmlformats.org/officeDocument/2006/relationships" xmlns:m="http://schemas.openxmlformats.org/officeDocument/2006/math" xmlns:v="urn:schemas-microsoft-com:vml" xmlns:wp14="http://schemas.microsoft.com/office/word/2010/wordprocessingDrawing" xmlns:wp="http://schemas.openxmlformats.org/drawingml/2006/wordprocessingDrawing" xmlns:w10="urn:schemas-microsoft-com:office:word" xmlns:w="http://schemas.openxmlformats.org/wordprocessingml/2006/main" xmlns:w14="http://schemas.microsoft.com/office/word/2010/wordml" xmlns:w15="http://schemas.microsoft.com/office/word/2012/wordml" xmlns:w16se="http://schemas.microsoft.com/office/word/2015/wordml/symex" xmlns:wpg="http://schemas.microsoft.com/office/word/2010/wordprocessingGroup" xmlns:wpi="http://schemas.microsoft.com/office/word/2010/wordprocessingInk" xmlns:wne="http://schemas.microsoft.com/office/word/2006/wordml" xmlns:wps="http://schemas.microsoft.com/office/word/2010/wordprocessingShape" mc:Ignorable="w14 w15 w16se wp14">
   <w:abstractNum w:abstractNumId="0" w15:restartNumberingAfterBreak="0">
     <w:nsid w:val="0C695AA5"/>
     <w:multiLevelType w:val="hybridMultilevel"/>
@@ -20957,7 +21297,7 @@
 </file>
 
 <file path=customXml/itemProps1.xml><?xml version="1.0" encoding="utf-8"?>
-<ds:datastoreItem xmlns:ds="http://schemas.openxmlformats.org/officeDocument/2006/customXml" ds:itemID="{5D0DAD0C-591F-4839-8EFA-397D0C55DB14}">
+<ds:datastoreItem xmlns:ds="http://schemas.openxmlformats.org/officeDocument/2006/customXml" ds:itemID="{E47A22D8-5A58-415B-9BBA-3E8113B4153E}">
   <ds:schemaRefs>
     <ds:schemaRef ds:uri="http://schemas.openxmlformats.org/officeDocument/2006/bibliography"/>
   </ds:schemaRefs>

</xml_diff>